<commit_message>
I've updated the tornado diagram to be titled with the name of the country, to have ICER at the bottom and to include the variable names on the side.
</commit_message>
<xml_diff>
--- a/Table_1_Spain.docx
+++ b/Table_1_Spain.docx
@@ -1194,95 +1194,95 @@
                 <w:szCs w:val="22"/>
                 <w:color w:val="000000"/>
               </w:rPr>
-              <w:t xml:space="preserve">1399.33</w:t>
-            </w:r>
-          </w:p>
-        </w:tc>
-        <w:tc>
-          <w:tcPr>
-            <w:tcBorders>
-              <w:bottom w:val="single" w:sz="6" w:space="0" w:color="666666"/>
-              <w:top w:val="single" w:sz="6" w:space="0" w:color="666666"/>
-              <w:left w:val="single" w:sz="6" w:space="0" w:color="666666"/>
-              <w:right w:val="single" w:sz="6" w:space="0" w:color="666666"/>
-            </w:tcBorders>
-            <w:shd w:val="clear" w:color="auto" w:fill="FFFFFF"/>
-            <w:tcMar>
-              <w:top w:w="0" w:type="dxa"/>
-              <w:bottom w:w="0" w:type="dxa"/>
-              <w:left w:w="0" w:type="dxa"/>
-              <w:right w:w="0" w:type="dxa"/>
-            </w:tcMar>
-            <w:vAlign w:val="center"/>
-          </w:tcPr>
-          <w:p>
-            <w:pPr>
-              <w:pStyle w:val="Normal"/>
-              <w:jc w:val="left"/>
-              <w:pBdr>
-                <w:bottom w:val="none" w:sz="0" w:space="0" w:color="000000"/>
-                <w:top w:val="none" w:sz="0" w:space="0" w:color="000000"/>
-                <w:left w:val="none" w:sz="0" w:space="0" w:color="000000"/>
-                <w:right w:val="none" w:sz="0" w:space="0" w:color="000000"/>
-              </w:pBdr>
-              <w:spacing w:after="100" w:before="100" w:line="240"/>
-              <w:ind w:left="100" w:right="100" w:firstLine="0" w:firstLineChars="0"/>
-            </w:pPr>
-            <w:r>
-              <w:rPr>
-                <w:rFonts w:ascii="Arial" w:hAnsi="Arial" w:eastAsia="Arial" w:cs="Arial"/>
-                <w:i w:val="false"/>
-                <w:b w:val="false"/>
-                <w:u w:val="none"/>
-                <w:sz w:val="22"/>
-                <w:szCs w:val="22"/>
-                <w:color w:val="000000"/>
-              </w:rPr>
-              <w:t xml:space="preserve">1119.46</w:t>
-            </w:r>
-          </w:p>
-        </w:tc>
-        <w:tc>
-          <w:tcPr>
-            <w:tcBorders>
-              <w:bottom w:val="single" w:sz="6" w:space="0" w:color="666666"/>
-              <w:top w:val="single" w:sz="6" w:space="0" w:color="666666"/>
-              <w:left w:val="single" w:sz="6" w:space="0" w:color="666666"/>
-              <w:right w:val="single" w:sz="6" w:space="0" w:color="666666"/>
-            </w:tcBorders>
-            <w:shd w:val="clear" w:color="auto" w:fill="FFFFFF"/>
-            <w:tcMar>
-              <w:top w:w="0" w:type="dxa"/>
-              <w:bottom w:w="0" w:type="dxa"/>
-              <w:left w:w="0" w:type="dxa"/>
-              <w:right w:w="0" w:type="dxa"/>
-            </w:tcMar>
-            <w:vAlign w:val="center"/>
-          </w:tcPr>
-          <w:p>
-            <w:pPr>
-              <w:pStyle w:val="Normal"/>
-              <w:jc w:val="left"/>
-              <w:pBdr>
-                <w:bottom w:val="none" w:sz="0" w:space="0" w:color="000000"/>
-                <w:top w:val="none" w:sz="0" w:space="0" w:color="000000"/>
-                <w:left w:val="none" w:sz="0" w:space="0" w:color="000000"/>
-                <w:right w:val="none" w:sz="0" w:space="0" w:color="000000"/>
-              </w:pBdr>
-              <w:spacing w:after="100" w:before="100" w:line="240"/>
-              <w:ind w:left="100" w:right="100" w:firstLine="0" w:firstLineChars="0"/>
-            </w:pPr>
-            <w:r>
-              <w:rPr>
-                <w:rFonts w:ascii="Arial" w:hAnsi="Arial" w:eastAsia="Arial" w:cs="Arial"/>
-                <w:i w:val="false"/>
-                <w:b w:val="false"/>
-                <w:u w:val="none"/>
-                <w:sz w:val="22"/>
-                <w:szCs w:val="22"/>
-                <w:color w:val="000000"/>
-              </w:rPr>
-              <w:t xml:space="preserve">1679.20</w:t>
+              <w:t xml:space="preserve">151.86</w:t>
+            </w:r>
+          </w:p>
+        </w:tc>
+        <w:tc>
+          <w:tcPr>
+            <w:tcBorders>
+              <w:bottom w:val="single" w:sz="6" w:space="0" w:color="666666"/>
+              <w:top w:val="single" w:sz="6" w:space="0" w:color="666666"/>
+              <w:left w:val="single" w:sz="6" w:space="0" w:color="666666"/>
+              <w:right w:val="single" w:sz="6" w:space="0" w:color="666666"/>
+            </w:tcBorders>
+            <w:shd w:val="clear" w:color="auto" w:fill="FFFFFF"/>
+            <w:tcMar>
+              <w:top w:w="0" w:type="dxa"/>
+              <w:bottom w:w="0" w:type="dxa"/>
+              <w:left w:w="0" w:type="dxa"/>
+              <w:right w:w="0" w:type="dxa"/>
+            </w:tcMar>
+            <w:vAlign w:val="center"/>
+          </w:tcPr>
+          <w:p>
+            <w:pPr>
+              <w:pStyle w:val="Normal"/>
+              <w:jc w:val="left"/>
+              <w:pBdr>
+                <w:bottom w:val="none" w:sz="0" w:space="0" w:color="000000"/>
+                <w:top w:val="none" w:sz="0" w:space="0" w:color="000000"/>
+                <w:left w:val="none" w:sz="0" w:space="0" w:color="000000"/>
+                <w:right w:val="none" w:sz="0" w:space="0" w:color="000000"/>
+              </w:pBdr>
+              <w:spacing w:after="100" w:before="100" w:line="240"/>
+              <w:ind w:left="100" w:right="100" w:firstLine="0" w:firstLineChars="0"/>
+            </w:pPr>
+            <w:r>
+              <w:rPr>
+                <w:rFonts w:ascii="Arial" w:hAnsi="Arial" w:eastAsia="Arial" w:cs="Arial"/>
+                <w:i w:val="false"/>
+                <w:b w:val="false"/>
+                <w:u w:val="none"/>
+                <w:sz w:val="22"/>
+                <w:szCs w:val="22"/>
+                <w:color w:val="000000"/>
+              </w:rPr>
+              <w:t xml:space="preserve">121.49</w:t>
+            </w:r>
+          </w:p>
+        </w:tc>
+        <w:tc>
+          <w:tcPr>
+            <w:tcBorders>
+              <w:bottom w:val="single" w:sz="6" w:space="0" w:color="666666"/>
+              <w:top w:val="single" w:sz="6" w:space="0" w:color="666666"/>
+              <w:left w:val="single" w:sz="6" w:space="0" w:color="666666"/>
+              <w:right w:val="single" w:sz="6" w:space="0" w:color="666666"/>
+            </w:tcBorders>
+            <w:shd w:val="clear" w:color="auto" w:fill="FFFFFF"/>
+            <w:tcMar>
+              <w:top w:w="0" w:type="dxa"/>
+              <w:bottom w:w="0" w:type="dxa"/>
+              <w:left w:w="0" w:type="dxa"/>
+              <w:right w:w="0" w:type="dxa"/>
+            </w:tcMar>
+            <w:vAlign w:val="center"/>
+          </w:tcPr>
+          <w:p>
+            <w:pPr>
+              <w:pStyle w:val="Normal"/>
+              <w:jc w:val="left"/>
+              <w:pBdr>
+                <w:bottom w:val="none" w:sz="0" w:space="0" w:color="000000"/>
+                <w:top w:val="none" w:sz="0" w:space="0" w:color="000000"/>
+                <w:left w:val="none" w:sz="0" w:space="0" w:color="000000"/>
+                <w:right w:val="none" w:sz="0" w:space="0" w:color="000000"/>
+              </w:pBdr>
+              <w:spacing w:after="100" w:before="100" w:line="240"/>
+              <w:ind w:left="100" w:right="100" w:firstLine="0" w:firstLineChars="0"/>
+            </w:pPr>
+            <w:r>
+              <w:rPr>
+                <w:rFonts w:ascii="Arial" w:hAnsi="Arial" w:eastAsia="Arial" w:cs="Arial"/>
+                <w:i w:val="false"/>
+                <w:b w:val="false"/>
+                <w:u w:val="none"/>
+                <w:sz w:val="22"/>
+                <w:szCs w:val="22"/>
+                <w:color w:val="000000"/>
+              </w:rPr>
+              <w:t xml:space="preserve">182.23</w:t>
             </w:r>
           </w:p>
         </w:tc>
@@ -1370,7 +1370,7 @@
                 <w:szCs w:val="22"/>
                 <w:color w:val="000000"/>
               </w:rPr>
-              <w:t xml:space="preserve">GAMMA(100.00, 13.99)</w:t>
+              <w:t xml:space="preserve">GAMMA(100.00, 1.52)</w:t>
             </w:r>
           </w:p>
         </w:tc>

</xml_diff>

<commit_message>
Comments on costs applied in the model added to the costing section.
</commit_message>
<xml_diff>
--- a/Table_1_Spain.docx
+++ b/Table_1_Spain.docx
@@ -1194,95 +1194,95 @@
                 <w:szCs w:val="22"/>
                 <w:color w:val="000000"/>
               </w:rPr>
-              <w:t xml:space="preserve">151.86</w:t>
-            </w:r>
-          </w:p>
-        </w:tc>
-        <w:tc>
-          <w:tcPr>
-            <w:tcBorders>
-              <w:bottom w:val="single" w:sz="6" w:space="0" w:color="666666"/>
-              <w:top w:val="single" w:sz="6" w:space="0" w:color="666666"/>
-              <w:left w:val="single" w:sz="6" w:space="0" w:color="666666"/>
-              <w:right w:val="single" w:sz="6" w:space="0" w:color="666666"/>
-            </w:tcBorders>
-            <w:shd w:val="clear" w:color="auto" w:fill="FFFFFF"/>
-            <w:tcMar>
-              <w:top w:w="0" w:type="dxa"/>
-              <w:bottom w:w="0" w:type="dxa"/>
-              <w:left w:w="0" w:type="dxa"/>
-              <w:right w:w="0" w:type="dxa"/>
-            </w:tcMar>
-            <w:vAlign w:val="center"/>
-          </w:tcPr>
-          <w:p>
-            <w:pPr>
-              <w:pStyle w:val="Normal"/>
-              <w:jc w:val="left"/>
-              <w:pBdr>
-                <w:bottom w:val="none" w:sz="0" w:space="0" w:color="000000"/>
-                <w:top w:val="none" w:sz="0" w:space="0" w:color="000000"/>
-                <w:left w:val="none" w:sz="0" w:space="0" w:color="000000"/>
-                <w:right w:val="none" w:sz="0" w:space="0" w:color="000000"/>
-              </w:pBdr>
-              <w:spacing w:after="100" w:before="100" w:line="240"/>
-              <w:ind w:left="100" w:right="100" w:firstLine="0" w:firstLineChars="0"/>
-            </w:pPr>
-            <w:r>
-              <w:rPr>
-                <w:rFonts w:ascii="Arial" w:hAnsi="Arial" w:eastAsia="Arial" w:cs="Arial"/>
-                <w:i w:val="false"/>
-                <w:b w:val="false"/>
-                <w:u w:val="none"/>
-                <w:sz w:val="22"/>
-                <w:szCs w:val="22"/>
-                <w:color w:val="000000"/>
-              </w:rPr>
-              <w:t xml:space="preserve">121.49</w:t>
-            </w:r>
-          </w:p>
-        </w:tc>
-        <w:tc>
-          <w:tcPr>
-            <w:tcBorders>
-              <w:bottom w:val="single" w:sz="6" w:space="0" w:color="666666"/>
-              <w:top w:val="single" w:sz="6" w:space="0" w:color="666666"/>
-              <w:left w:val="single" w:sz="6" w:space="0" w:color="666666"/>
-              <w:right w:val="single" w:sz="6" w:space="0" w:color="666666"/>
-            </w:tcBorders>
-            <w:shd w:val="clear" w:color="auto" w:fill="FFFFFF"/>
-            <w:tcMar>
-              <w:top w:w="0" w:type="dxa"/>
-              <w:bottom w:w="0" w:type="dxa"/>
-              <w:left w:w="0" w:type="dxa"/>
-              <w:right w:w="0" w:type="dxa"/>
-            </w:tcMar>
-            <w:vAlign w:val="center"/>
-          </w:tcPr>
-          <w:p>
-            <w:pPr>
-              <w:pStyle w:val="Normal"/>
-              <w:jc w:val="left"/>
-              <w:pBdr>
-                <w:bottom w:val="none" w:sz="0" w:space="0" w:color="000000"/>
-                <w:top w:val="none" w:sz="0" w:space="0" w:color="000000"/>
-                <w:left w:val="none" w:sz="0" w:space="0" w:color="000000"/>
-                <w:right w:val="none" w:sz="0" w:space="0" w:color="000000"/>
-              </w:pBdr>
-              <w:spacing w:after="100" w:before="100" w:line="240"/>
-              <w:ind w:left="100" w:right="100" w:firstLine="0" w:firstLineChars="0"/>
-            </w:pPr>
-            <w:r>
-              <w:rPr>
-                <w:rFonts w:ascii="Arial" w:hAnsi="Arial" w:eastAsia="Arial" w:cs="Arial"/>
-                <w:i w:val="false"/>
-                <w:b w:val="false"/>
-                <w:u w:val="none"/>
-                <w:sz w:val="22"/>
-                <w:szCs w:val="22"/>
-                <w:color w:val="000000"/>
-              </w:rPr>
-              <w:t xml:space="preserve">182.23</w:t>
+              <w:t xml:space="preserve">1399.33</w:t>
+            </w:r>
+          </w:p>
+        </w:tc>
+        <w:tc>
+          <w:tcPr>
+            <w:tcBorders>
+              <w:bottom w:val="single" w:sz="6" w:space="0" w:color="666666"/>
+              <w:top w:val="single" w:sz="6" w:space="0" w:color="666666"/>
+              <w:left w:val="single" w:sz="6" w:space="0" w:color="666666"/>
+              <w:right w:val="single" w:sz="6" w:space="0" w:color="666666"/>
+            </w:tcBorders>
+            <w:shd w:val="clear" w:color="auto" w:fill="FFFFFF"/>
+            <w:tcMar>
+              <w:top w:w="0" w:type="dxa"/>
+              <w:bottom w:w="0" w:type="dxa"/>
+              <w:left w:w="0" w:type="dxa"/>
+              <w:right w:w="0" w:type="dxa"/>
+            </w:tcMar>
+            <w:vAlign w:val="center"/>
+          </w:tcPr>
+          <w:p>
+            <w:pPr>
+              <w:pStyle w:val="Normal"/>
+              <w:jc w:val="left"/>
+              <w:pBdr>
+                <w:bottom w:val="none" w:sz="0" w:space="0" w:color="000000"/>
+                <w:top w:val="none" w:sz="0" w:space="0" w:color="000000"/>
+                <w:left w:val="none" w:sz="0" w:space="0" w:color="000000"/>
+                <w:right w:val="none" w:sz="0" w:space="0" w:color="000000"/>
+              </w:pBdr>
+              <w:spacing w:after="100" w:before="100" w:line="240"/>
+              <w:ind w:left="100" w:right="100" w:firstLine="0" w:firstLineChars="0"/>
+            </w:pPr>
+            <w:r>
+              <w:rPr>
+                <w:rFonts w:ascii="Arial" w:hAnsi="Arial" w:eastAsia="Arial" w:cs="Arial"/>
+                <w:i w:val="false"/>
+                <w:b w:val="false"/>
+                <w:u w:val="none"/>
+                <w:sz w:val="22"/>
+                <w:szCs w:val="22"/>
+                <w:color w:val="000000"/>
+              </w:rPr>
+              <w:t xml:space="preserve">1119.46</w:t>
+            </w:r>
+          </w:p>
+        </w:tc>
+        <w:tc>
+          <w:tcPr>
+            <w:tcBorders>
+              <w:bottom w:val="single" w:sz="6" w:space="0" w:color="666666"/>
+              <w:top w:val="single" w:sz="6" w:space="0" w:color="666666"/>
+              <w:left w:val="single" w:sz="6" w:space="0" w:color="666666"/>
+              <w:right w:val="single" w:sz="6" w:space="0" w:color="666666"/>
+            </w:tcBorders>
+            <w:shd w:val="clear" w:color="auto" w:fill="FFFFFF"/>
+            <w:tcMar>
+              <w:top w:w="0" w:type="dxa"/>
+              <w:bottom w:w="0" w:type="dxa"/>
+              <w:left w:w="0" w:type="dxa"/>
+              <w:right w:w="0" w:type="dxa"/>
+            </w:tcMar>
+            <w:vAlign w:val="center"/>
+          </w:tcPr>
+          <w:p>
+            <w:pPr>
+              <w:pStyle w:val="Normal"/>
+              <w:jc w:val="left"/>
+              <w:pBdr>
+                <w:bottom w:val="none" w:sz="0" w:space="0" w:color="000000"/>
+                <w:top w:val="none" w:sz="0" w:space="0" w:color="000000"/>
+                <w:left w:val="none" w:sz="0" w:space="0" w:color="000000"/>
+                <w:right w:val="none" w:sz="0" w:space="0" w:color="000000"/>
+              </w:pBdr>
+              <w:spacing w:after="100" w:before="100" w:line="240"/>
+              <w:ind w:left="100" w:right="100" w:firstLine="0" w:firstLineChars="0"/>
+            </w:pPr>
+            <w:r>
+              <w:rPr>
+                <w:rFonts w:ascii="Arial" w:hAnsi="Arial" w:eastAsia="Arial" w:cs="Arial"/>
+                <w:i w:val="false"/>
+                <w:b w:val="false"/>
+                <w:u w:val="none"/>
+                <w:sz w:val="22"/>
+                <w:szCs w:val="22"/>
+                <w:color w:val="000000"/>
+              </w:rPr>
+              <w:t xml:space="preserve">1679.20</w:t>
             </w:r>
           </w:p>
         </w:tc>
@@ -1370,7 +1370,7 @@
                 <w:szCs w:val="22"/>
                 <w:color w:val="000000"/>
               </w:rPr>
-              <w:t xml:space="preserve">GAMMA(100.00, 1.52)</w:t>
+              <w:t xml:space="preserve">GAMMA(100.00, 13.99)</w:t>
             </w:r>
           </w:p>
         </w:tc>
@@ -5157,7 +5157,7 @@
       </w:tr>
       <w:tr>
         <w:trPr>
-          <w:trHeight w:val="617" w:hRule="auto"/>
+          <w:trHeight w:val="574" w:hRule="auto"/>
         </w:trPr>
         body19
         <w:tc>
@@ -5200,7 +5200,7 @@
                 <w:szCs w:val="22"/>
                 <w:color w:val="000000"/>
               </w:rPr>
-              <w:t xml:space="preserve">**Utility (Per Cycle)**</w:t>
+              <w:t xml:space="preserve">**Adverse Event Incidence - Second Line**</w:t>
             </w:r>
           </w:p>
         </w:tc>
@@ -5470,139 +5470,139 @@
                 <w:szCs w:val="22"/>
                 <w:color w:val="000000"/>
               </w:rPr>
-              <w:t xml:space="preserve">Progression Free Survival</w:t>
-            </w:r>
-          </w:p>
-        </w:tc>
-        <w:tc>
-          <w:tcPr>
-            <w:tcBorders>
-              <w:bottom w:val="single" w:sz="6" w:space="0" w:color="666666"/>
-              <w:top w:val="single" w:sz="6" w:space="0" w:color="666666"/>
-              <w:left w:val="single" w:sz="6" w:space="0" w:color="666666"/>
-              <w:right w:val="single" w:sz="6" w:space="0" w:color="666666"/>
-            </w:tcBorders>
-            <w:shd w:val="clear" w:color="auto" w:fill="FFFFFF"/>
-            <w:tcMar>
-              <w:top w:w="0" w:type="dxa"/>
-              <w:bottom w:w="0" w:type="dxa"/>
-              <w:left w:w="0" w:type="dxa"/>
-              <w:right w:w="0" w:type="dxa"/>
-            </w:tcMar>
-            <w:vAlign w:val="center"/>
-          </w:tcPr>
-          <w:p>
-            <w:pPr>
-              <w:pStyle w:val="Normal"/>
-              <w:jc w:val="left"/>
-              <w:pBdr>
-                <w:bottom w:val="none" w:sz="0" w:space="0" w:color="000000"/>
-                <w:top w:val="none" w:sz="0" w:space="0" w:color="000000"/>
-                <w:left w:val="none" w:sz="0" w:space="0" w:color="000000"/>
-                <w:right w:val="none" w:sz="0" w:space="0" w:color="000000"/>
-              </w:pBdr>
-              <w:spacing w:after="100" w:before="100" w:line="240"/>
-              <w:ind w:left="100" w:right="100" w:firstLine="0" w:firstLineChars="0"/>
-            </w:pPr>
-            <w:r>
-              <w:rPr>
-                <w:rFonts w:ascii="Arial" w:hAnsi="Arial" w:eastAsia="Arial" w:cs="Arial"/>
-                <w:i w:val="false"/>
-                <w:b w:val="false"/>
-                <w:u w:val="none"/>
-                <w:sz w:val="22"/>
-                <w:szCs w:val="22"/>
-                <w:color w:val="000000"/>
-              </w:rPr>
-              <w:t xml:space="preserve">0.85</w:t>
-            </w:r>
-          </w:p>
-        </w:tc>
-        <w:tc>
-          <w:tcPr>
-            <w:tcBorders>
-              <w:bottom w:val="single" w:sz="6" w:space="0" w:color="666666"/>
-              <w:top w:val="single" w:sz="6" w:space="0" w:color="666666"/>
-              <w:left w:val="single" w:sz="6" w:space="0" w:color="666666"/>
-              <w:right w:val="single" w:sz="6" w:space="0" w:color="666666"/>
-            </w:tcBorders>
-            <w:shd w:val="clear" w:color="auto" w:fill="FFFFFF"/>
-            <w:tcMar>
-              <w:top w:w="0" w:type="dxa"/>
-              <w:bottom w:w="0" w:type="dxa"/>
-              <w:left w:w="0" w:type="dxa"/>
-              <w:right w:w="0" w:type="dxa"/>
-            </w:tcMar>
-            <w:vAlign w:val="center"/>
-          </w:tcPr>
-          <w:p>
-            <w:pPr>
-              <w:pStyle w:val="Normal"/>
-              <w:jc w:val="left"/>
-              <w:pBdr>
-                <w:bottom w:val="none" w:sz="0" w:space="0" w:color="000000"/>
-                <w:top w:val="none" w:sz="0" w:space="0" w:color="000000"/>
-                <w:left w:val="none" w:sz="0" w:space="0" w:color="000000"/>
-                <w:right w:val="none" w:sz="0" w:space="0" w:color="000000"/>
-              </w:pBdr>
-              <w:spacing w:after="100" w:before="100" w:line="240"/>
-              <w:ind w:left="100" w:right="100" w:firstLine="0" w:firstLineChars="0"/>
-            </w:pPr>
-            <w:r>
-              <w:rPr>
-                <w:rFonts w:ascii="Arial" w:hAnsi="Arial" w:eastAsia="Arial" w:cs="Arial"/>
-                <w:i w:val="false"/>
-                <w:b w:val="false"/>
-                <w:u w:val="none"/>
-                <w:sz w:val="22"/>
-                <w:szCs w:val="22"/>
-                <w:color w:val="000000"/>
-              </w:rPr>
-              <w:t xml:space="preserve">0.68</w:t>
-            </w:r>
-          </w:p>
-        </w:tc>
-        <w:tc>
-          <w:tcPr>
-            <w:tcBorders>
-              <w:bottom w:val="single" w:sz="6" w:space="0" w:color="666666"/>
-              <w:top w:val="single" w:sz="6" w:space="0" w:color="666666"/>
-              <w:left w:val="single" w:sz="6" w:space="0" w:color="666666"/>
-              <w:right w:val="single" w:sz="6" w:space="0" w:color="666666"/>
-            </w:tcBorders>
-            <w:shd w:val="clear" w:color="auto" w:fill="FFFFFF"/>
-            <w:tcMar>
-              <w:top w:w="0" w:type="dxa"/>
-              <w:bottom w:w="0" w:type="dxa"/>
-              <w:left w:w="0" w:type="dxa"/>
-              <w:right w:w="0" w:type="dxa"/>
-            </w:tcMar>
-            <w:vAlign w:val="center"/>
-          </w:tcPr>
-          <w:p>
-            <w:pPr>
-              <w:pStyle w:val="Normal"/>
-              <w:jc w:val="left"/>
-              <w:pBdr>
-                <w:bottom w:val="none" w:sz="0" w:space="0" w:color="000000"/>
-                <w:top w:val="none" w:sz="0" w:space="0" w:color="000000"/>
-                <w:left w:val="none" w:sz="0" w:space="0" w:color="000000"/>
-                <w:right w:val="none" w:sz="0" w:space="0" w:color="000000"/>
-              </w:pBdr>
-              <w:spacing w:after="100" w:before="100" w:line="240"/>
-              <w:ind w:left="100" w:right="100" w:firstLine="0" w:firstLineChars="0"/>
-            </w:pPr>
-            <w:r>
-              <w:rPr>
-                <w:rFonts w:ascii="Arial" w:hAnsi="Arial" w:eastAsia="Arial" w:cs="Arial"/>
-                <w:i w:val="false"/>
-                <w:b w:val="false"/>
-                <w:u w:val="none"/>
-                <w:sz w:val="22"/>
-                <w:szCs w:val="22"/>
-                <w:color w:val="000000"/>
-              </w:rPr>
-              <w:t xml:space="preserve">1.00</w:t>
+              <w:t xml:space="preserve">Leukopenia</w:t>
+            </w:r>
+          </w:p>
+        </w:tc>
+        <w:tc>
+          <w:tcPr>
+            <w:tcBorders>
+              <w:bottom w:val="single" w:sz="6" w:space="0" w:color="666666"/>
+              <w:top w:val="single" w:sz="6" w:space="0" w:color="666666"/>
+              <w:left w:val="single" w:sz="6" w:space="0" w:color="666666"/>
+              <w:right w:val="single" w:sz="6" w:space="0" w:color="666666"/>
+            </w:tcBorders>
+            <w:shd w:val="clear" w:color="auto" w:fill="FFFFFF"/>
+            <w:tcMar>
+              <w:top w:w="0" w:type="dxa"/>
+              <w:bottom w:w="0" w:type="dxa"/>
+              <w:left w:w="0" w:type="dxa"/>
+              <w:right w:w="0" w:type="dxa"/>
+            </w:tcMar>
+            <w:vAlign w:val="center"/>
+          </w:tcPr>
+          <w:p>
+            <w:pPr>
+              <w:pStyle w:val="Normal"/>
+              <w:jc w:val="left"/>
+              <w:pBdr>
+                <w:bottom w:val="none" w:sz="0" w:space="0" w:color="000000"/>
+                <w:top w:val="none" w:sz="0" w:space="0" w:color="000000"/>
+                <w:left w:val="none" w:sz="0" w:space="0" w:color="000000"/>
+                <w:right w:val="none" w:sz="0" w:space="0" w:color="000000"/>
+              </w:pBdr>
+              <w:spacing w:after="100" w:before="100" w:line="240"/>
+              <w:ind w:left="100" w:right="100" w:firstLine="0" w:firstLineChars="0"/>
+            </w:pPr>
+            <w:r>
+              <w:rPr>
+                <w:rFonts w:ascii="Arial" w:hAnsi="Arial" w:eastAsia="Arial" w:cs="Arial"/>
+                <w:i w:val="false"/>
+                <w:b w:val="false"/>
+                <w:u w:val="none"/>
+                <w:sz w:val="22"/>
+                <w:szCs w:val="22"/>
+                <w:color w:val="000000"/>
+              </w:rPr>
+              <w:t xml:space="preserve">0.02</w:t>
+            </w:r>
+          </w:p>
+        </w:tc>
+        <w:tc>
+          <w:tcPr>
+            <w:tcBorders>
+              <w:bottom w:val="single" w:sz="6" w:space="0" w:color="666666"/>
+              <w:top w:val="single" w:sz="6" w:space="0" w:color="666666"/>
+              <w:left w:val="single" w:sz="6" w:space="0" w:color="666666"/>
+              <w:right w:val="single" w:sz="6" w:space="0" w:color="666666"/>
+            </w:tcBorders>
+            <w:shd w:val="clear" w:color="auto" w:fill="FFFFFF"/>
+            <w:tcMar>
+              <w:top w:w="0" w:type="dxa"/>
+              <w:bottom w:w="0" w:type="dxa"/>
+              <w:left w:w="0" w:type="dxa"/>
+              <w:right w:w="0" w:type="dxa"/>
+            </w:tcMar>
+            <w:vAlign w:val="center"/>
+          </w:tcPr>
+          <w:p>
+            <w:pPr>
+              <w:pStyle w:val="Normal"/>
+              <w:jc w:val="left"/>
+              <w:pBdr>
+                <w:bottom w:val="none" w:sz="0" w:space="0" w:color="000000"/>
+                <w:top w:val="none" w:sz="0" w:space="0" w:color="000000"/>
+                <w:left w:val="none" w:sz="0" w:space="0" w:color="000000"/>
+                <w:right w:val="none" w:sz="0" w:space="0" w:color="000000"/>
+              </w:pBdr>
+              <w:spacing w:after="100" w:before="100" w:line="240"/>
+              <w:ind w:left="100" w:right="100" w:firstLine="0" w:firstLineChars="0"/>
+            </w:pPr>
+            <w:r>
+              <w:rPr>
+                <w:rFonts w:ascii="Arial" w:hAnsi="Arial" w:eastAsia="Arial" w:cs="Arial"/>
+                <w:i w:val="false"/>
+                <w:b w:val="false"/>
+                <w:u w:val="none"/>
+                <w:sz w:val="22"/>
+                <w:szCs w:val="22"/>
+                <w:color w:val="000000"/>
+              </w:rPr>
+              <w:t xml:space="preserve">0.02</w:t>
+            </w:r>
+          </w:p>
+        </w:tc>
+        <w:tc>
+          <w:tcPr>
+            <w:tcBorders>
+              <w:bottom w:val="single" w:sz="6" w:space="0" w:color="666666"/>
+              <w:top w:val="single" w:sz="6" w:space="0" w:color="666666"/>
+              <w:left w:val="single" w:sz="6" w:space="0" w:color="666666"/>
+              <w:right w:val="single" w:sz="6" w:space="0" w:color="666666"/>
+            </w:tcBorders>
+            <w:shd w:val="clear" w:color="auto" w:fill="FFFFFF"/>
+            <w:tcMar>
+              <w:top w:w="0" w:type="dxa"/>
+              <w:bottom w:w="0" w:type="dxa"/>
+              <w:left w:w="0" w:type="dxa"/>
+              <w:right w:w="0" w:type="dxa"/>
+            </w:tcMar>
+            <w:vAlign w:val="center"/>
+          </w:tcPr>
+          <w:p>
+            <w:pPr>
+              <w:pStyle w:val="Normal"/>
+              <w:jc w:val="left"/>
+              <w:pBdr>
+                <w:bottom w:val="none" w:sz="0" w:space="0" w:color="000000"/>
+                <w:top w:val="none" w:sz="0" w:space="0" w:color="000000"/>
+                <w:left w:val="none" w:sz="0" w:space="0" w:color="000000"/>
+                <w:right w:val="none" w:sz="0" w:space="0" w:color="000000"/>
+              </w:pBdr>
+              <w:spacing w:after="100" w:before="100" w:line="240"/>
+              <w:ind w:left="100" w:right="100" w:firstLine="0" w:firstLineChars="0"/>
+            </w:pPr>
+            <w:r>
+              <w:rPr>
+                <w:rFonts w:ascii="Arial" w:hAnsi="Arial" w:eastAsia="Arial" w:cs="Arial"/>
+                <w:i w:val="false"/>
+                <w:b w:val="false"/>
+                <w:u w:val="none"/>
+                <w:sz w:val="22"/>
+                <w:szCs w:val="22"/>
+                <w:color w:val="000000"/>
+              </w:rPr>
+              <w:t xml:space="preserve">0.02</w:t>
             </w:r>
           </w:p>
         </w:tc>
@@ -5690,7 +5690,7 @@
                 <w:szCs w:val="22"/>
                 <w:color w:val="000000"/>
               </w:rPr>
-              <w:t xml:space="preserve">BETA(15.41, 2.72)</w:t>
+              <w:t xml:space="preserve">BETA(97.98, 4801.02)</w:t>
             </w:r>
           </w:p>
         </w:tc>
@@ -5740,139 +5740,139 @@
                 <w:szCs w:val="22"/>
                 <w:color w:val="000000"/>
               </w:rPr>
-              <w:t xml:space="preserve">Overall Survival</w:t>
-            </w:r>
-          </w:p>
-        </w:tc>
-        <w:tc>
-          <w:tcPr>
-            <w:tcBorders>
-              <w:bottom w:val="single" w:sz="6" w:space="0" w:color="666666"/>
-              <w:top w:val="single" w:sz="6" w:space="0" w:color="666666"/>
-              <w:left w:val="single" w:sz="6" w:space="0" w:color="666666"/>
-              <w:right w:val="single" w:sz="6" w:space="0" w:color="666666"/>
-            </w:tcBorders>
-            <w:shd w:val="clear" w:color="auto" w:fill="FFFFFF"/>
-            <w:tcMar>
-              <w:top w:w="0" w:type="dxa"/>
-              <w:bottom w:w="0" w:type="dxa"/>
-              <w:left w:w="0" w:type="dxa"/>
-              <w:right w:w="0" w:type="dxa"/>
-            </w:tcMar>
-            <w:vAlign w:val="center"/>
-          </w:tcPr>
-          <w:p>
-            <w:pPr>
-              <w:pStyle w:val="Normal"/>
-              <w:jc w:val="left"/>
-              <w:pBdr>
-                <w:bottom w:val="none" w:sz="0" w:space="0" w:color="000000"/>
-                <w:top w:val="none" w:sz="0" w:space="0" w:color="000000"/>
-                <w:left w:val="none" w:sz="0" w:space="0" w:color="000000"/>
-                <w:right w:val="none" w:sz="0" w:space="0" w:color="000000"/>
-              </w:pBdr>
-              <w:spacing w:after="100" w:before="100" w:line="240"/>
-              <w:ind w:left="100" w:right="100" w:firstLine="0" w:firstLineChars="0"/>
-            </w:pPr>
-            <w:r>
-              <w:rPr>
-                <w:rFonts w:ascii="Arial" w:hAnsi="Arial" w:eastAsia="Arial" w:cs="Arial"/>
-                <w:i w:val="false"/>
-                <w:b w:val="false"/>
-                <w:u w:val="none"/>
-                <w:sz w:val="22"/>
-                <w:szCs w:val="22"/>
-                <w:color w:val="000000"/>
-              </w:rPr>
-              <w:t xml:space="preserve">0.65</w:t>
-            </w:r>
-          </w:p>
-        </w:tc>
-        <w:tc>
-          <w:tcPr>
-            <w:tcBorders>
-              <w:bottom w:val="single" w:sz="6" w:space="0" w:color="666666"/>
-              <w:top w:val="single" w:sz="6" w:space="0" w:color="666666"/>
-              <w:left w:val="single" w:sz="6" w:space="0" w:color="666666"/>
-              <w:right w:val="single" w:sz="6" w:space="0" w:color="666666"/>
-            </w:tcBorders>
-            <w:shd w:val="clear" w:color="auto" w:fill="FFFFFF"/>
-            <w:tcMar>
-              <w:top w:w="0" w:type="dxa"/>
-              <w:bottom w:w="0" w:type="dxa"/>
-              <w:left w:w="0" w:type="dxa"/>
-              <w:right w:w="0" w:type="dxa"/>
-            </w:tcMar>
-            <w:vAlign w:val="center"/>
-          </w:tcPr>
-          <w:p>
-            <w:pPr>
-              <w:pStyle w:val="Normal"/>
-              <w:jc w:val="left"/>
-              <w:pBdr>
-                <w:bottom w:val="none" w:sz="0" w:space="0" w:color="000000"/>
-                <w:top w:val="none" w:sz="0" w:space="0" w:color="000000"/>
-                <w:left w:val="none" w:sz="0" w:space="0" w:color="000000"/>
-                <w:right w:val="none" w:sz="0" w:space="0" w:color="000000"/>
-              </w:pBdr>
-              <w:spacing w:after="100" w:before="100" w:line="240"/>
-              <w:ind w:left="100" w:right="100" w:firstLine="0" w:firstLineChars="0"/>
-            </w:pPr>
-            <w:r>
-              <w:rPr>
-                <w:rFonts w:ascii="Arial" w:hAnsi="Arial" w:eastAsia="Arial" w:cs="Arial"/>
-                <w:i w:val="false"/>
-                <w:b w:val="false"/>
-                <w:u w:val="none"/>
-                <w:sz w:val="22"/>
-                <w:szCs w:val="22"/>
-                <w:color w:val="000000"/>
-              </w:rPr>
-              <w:t xml:space="preserve">0.52</w:t>
-            </w:r>
-          </w:p>
-        </w:tc>
-        <w:tc>
-          <w:tcPr>
-            <w:tcBorders>
-              <w:bottom w:val="single" w:sz="6" w:space="0" w:color="666666"/>
-              <w:top w:val="single" w:sz="6" w:space="0" w:color="666666"/>
-              <w:left w:val="single" w:sz="6" w:space="0" w:color="666666"/>
-              <w:right w:val="single" w:sz="6" w:space="0" w:color="666666"/>
-            </w:tcBorders>
-            <w:shd w:val="clear" w:color="auto" w:fill="FFFFFF"/>
-            <w:tcMar>
-              <w:top w:w="0" w:type="dxa"/>
-              <w:bottom w:w="0" w:type="dxa"/>
-              <w:left w:w="0" w:type="dxa"/>
-              <w:right w:w="0" w:type="dxa"/>
-            </w:tcMar>
-            <w:vAlign w:val="center"/>
-          </w:tcPr>
-          <w:p>
-            <w:pPr>
-              <w:pStyle w:val="Normal"/>
-              <w:jc w:val="left"/>
-              <w:pBdr>
-                <w:bottom w:val="none" w:sz="0" w:space="0" w:color="000000"/>
-                <w:top w:val="none" w:sz="0" w:space="0" w:color="000000"/>
-                <w:left w:val="none" w:sz="0" w:space="0" w:color="000000"/>
-                <w:right w:val="none" w:sz="0" w:space="0" w:color="000000"/>
-              </w:pBdr>
-              <w:spacing w:after="100" w:before="100" w:line="240"/>
-              <w:ind w:left="100" w:right="100" w:firstLine="0" w:firstLineChars="0"/>
-            </w:pPr>
-            <w:r>
-              <w:rPr>
-                <w:rFonts w:ascii="Arial" w:hAnsi="Arial" w:eastAsia="Arial" w:cs="Arial"/>
-                <w:i w:val="false"/>
-                <w:b w:val="false"/>
-                <w:u w:val="none"/>
-                <w:sz w:val="22"/>
-                <w:szCs w:val="22"/>
-                <w:color w:val="000000"/>
-              </w:rPr>
-              <w:t xml:space="preserve">0.78</w:t>
+              <w:t xml:space="preserve">Diarrhea</w:t>
+            </w:r>
+          </w:p>
+        </w:tc>
+        <w:tc>
+          <w:tcPr>
+            <w:tcBorders>
+              <w:bottom w:val="single" w:sz="6" w:space="0" w:color="666666"/>
+              <w:top w:val="single" w:sz="6" w:space="0" w:color="666666"/>
+              <w:left w:val="single" w:sz="6" w:space="0" w:color="666666"/>
+              <w:right w:val="single" w:sz="6" w:space="0" w:color="666666"/>
+            </w:tcBorders>
+            <w:shd w:val="clear" w:color="auto" w:fill="FFFFFF"/>
+            <w:tcMar>
+              <w:top w:w="0" w:type="dxa"/>
+              <w:bottom w:w="0" w:type="dxa"/>
+              <w:left w:w="0" w:type="dxa"/>
+              <w:right w:w="0" w:type="dxa"/>
+            </w:tcMar>
+            <w:vAlign w:val="center"/>
+          </w:tcPr>
+          <w:p>
+            <w:pPr>
+              <w:pStyle w:val="Normal"/>
+              <w:jc w:val="left"/>
+              <w:pBdr>
+                <w:bottom w:val="none" w:sz="0" w:space="0" w:color="000000"/>
+                <w:top w:val="none" w:sz="0" w:space="0" w:color="000000"/>
+                <w:left w:val="none" w:sz="0" w:space="0" w:color="000000"/>
+                <w:right w:val="none" w:sz="0" w:space="0" w:color="000000"/>
+              </w:pBdr>
+              <w:spacing w:after="100" w:before="100" w:line="240"/>
+              <w:ind w:left="100" w:right="100" w:firstLine="0" w:firstLineChars="0"/>
+            </w:pPr>
+            <w:r>
+              <w:rPr>
+                <w:rFonts w:ascii="Arial" w:hAnsi="Arial" w:eastAsia="Arial" w:cs="Arial"/>
+                <w:i w:val="false"/>
+                <w:b w:val="false"/>
+                <w:u w:val="none"/>
+                <w:sz w:val="22"/>
+                <w:szCs w:val="22"/>
+                <w:color w:val="000000"/>
+              </w:rPr>
+              <w:t xml:space="preserve">0.26</w:t>
+            </w:r>
+          </w:p>
+        </w:tc>
+        <w:tc>
+          <w:tcPr>
+            <w:tcBorders>
+              <w:bottom w:val="single" w:sz="6" w:space="0" w:color="666666"/>
+              <w:top w:val="single" w:sz="6" w:space="0" w:color="666666"/>
+              <w:left w:val="single" w:sz="6" w:space="0" w:color="666666"/>
+              <w:right w:val="single" w:sz="6" w:space="0" w:color="666666"/>
+            </w:tcBorders>
+            <w:shd w:val="clear" w:color="auto" w:fill="FFFFFF"/>
+            <w:tcMar>
+              <w:top w:w="0" w:type="dxa"/>
+              <w:bottom w:w="0" w:type="dxa"/>
+              <w:left w:w="0" w:type="dxa"/>
+              <w:right w:w="0" w:type="dxa"/>
+            </w:tcMar>
+            <w:vAlign w:val="center"/>
+          </w:tcPr>
+          <w:p>
+            <w:pPr>
+              <w:pStyle w:val="Normal"/>
+              <w:jc w:val="left"/>
+              <w:pBdr>
+                <w:bottom w:val="none" w:sz="0" w:space="0" w:color="000000"/>
+                <w:top w:val="none" w:sz="0" w:space="0" w:color="000000"/>
+                <w:left w:val="none" w:sz="0" w:space="0" w:color="000000"/>
+                <w:right w:val="none" w:sz="0" w:space="0" w:color="000000"/>
+              </w:pBdr>
+              <w:spacing w:after="100" w:before="100" w:line="240"/>
+              <w:ind w:left="100" w:right="100" w:firstLine="0" w:firstLineChars="0"/>
+            </w:pPr>
+            <w:r>
+              <w:rPr>
+                <w:rFonts w:ascii="Arial" w:hAnsi="Arial" w:eastAsia="Arial" w:cs="Arial"/>
+                <w:i w:val="false"/>
+                <w:b w:val="false"/>
+                <w:u w:val="none"/>
+                <w:sz w:val="22"/>
+                <w:szCs w:val="22"/>
+                <w:color w:val="000000"/>
+              </w:rPr>
+              <w:t xml:space="preserve">0.21</w:t>
+            </w:r>
+          </w:p>
+        </w:tc>
+        <w:tc>
+          <w:tcPr>
+            <w:tcBorders>
+              <w:bottom w:val="single" w:sz="6" w:space="0" w:color="666666"/>
+              <w:top w:val="single" w:sz="6" w:space="0" w:color="666666"/>
+              <w:left w:val="single" w:sz="6" w:space="0" w:color="666666"/>
+              <w:right w:val="single" w:sz="6" w:space="0" w:color="666666"/>
+            </w:tcBorders>
+            <w:shd w:val="clear" w:color="auto" w:fill="FFFFFF"/>
+            <w:tcMar>
+              <w:top w:w="0" w:type="dxa"/>
+              <w:bottom w:w="0" w:type="dxa"/>
+              <w:left w:w="0" w:type="dxa"/>
+              <w:right w:w="0" w:type="dxa"/>
+            </w:tcMar>
+            <w:vAlign w:val="center"/>
+          </w:tcPr>
+          <w:p>
+            <w:pPr>
+              <w:pStyle w:val="Normal"/>
+              <w:jc w:val="left"/>
+              <w:pBdr>
+                <w:bottom w:val="none" w:sz="0" w:space="0" w:color="000000"/>
+                <w:top w:val="none" w:sz="0" w:space="0" w:color="000000"/>
+                <w:left w:val="none" w:sz="0" w:space="0" w:color="000000"/>
+                <w:right w:val="none" w:sz="0" w:space="0" w:color="000000"/>
+              </w:pBdr>
+              <w:spacing w:after="100" w:before="100" w:line="240"/>
+              <w:ind w:left="100" w:right="100" w:firstLine="0" w:firstLineChars="0"/>
+            </w:pPr>
+            <w:r>
+              <w:rPr>
+                <w:rFonts w:ascii="Arial" w:hAnsi="Arial" w:eastAsia="Arial" w:cs="Arial"/>
+                <w:i w:val="false"/>
+                <w:b w:val="false"/>
+                <w:u w:val="none"/>
+                <w:sz w:val="22"/>
+                <w:szCs w:val="22"/>
+                <w:color w:val="000000"/>
+              </w:rPr>
+              <w:t xml:space="preserve">0.31</w:t>
             </w:r>
           </w:p>
         </w:tc>
@@ -5960,7 +5960,7 @@
                 <w:szCs w:val="22"/>
                 <w:color w:val="000000"/>
               </w:rPr>
-              <w:t xml:space="preserve">BETA(32.96, 17.75)</w:t>
+              <w:t xml:space="preserve">BETA(73.74, 209.88)</w:t>
             </w:r>
           </w:p>
         </w:tc>
@@ -6010,7 +6010,139 @@
                 <w:szCs w:val="22"/>
                 <w:color w:val="000000"/>
               </w:rPr>
-              <w:t xml:space="preserve">**Adverse Event Disutility**</w:t>
+              <w:t xml:space="preserve">Vomiting</w:t>
+            </w:r>
+          </w:p>
+        </w:tc>
+        <w:tc>
+          <w:tcPr>
+            <w:tcBorders>
+              <w:bottom w:val="single" w:sz="6" w:space="0" w:color="666666"/>
+              <w:top w:val="single" w:sz="6" w:space="0" w:color="666666"/>
+              <w:left w:val="single" w:sz="6" w:space="0" w:color="666666"/>
+              <w:right w:val="single" w:sz="6" w:space="0" w:color="666666"/>
+            </w:tcBorders>
+            <w:shd w:val="clear" w:color="auto" w:fill="FFFFFF"/>
+            <w:tcMar>
+              <w:top w:w="0" w:type="dxa"/>
+              <w:bottom w:w="0" w:type="dxa"/>
+              <w:left w:w="0" w:type="dxa"/>
+              <w:right w:w="0" w:type="dxa"/>
+            </w:tcMar>
+            <w:vAlign w:val="center"/>
+          </w:tcPr>
+          <w:p>
+            <w:pPr>
+              <w:pStyle w:val="Normal"/>
+              <w:jc w:val="left"/>
+              <w:pBdr>
+                <w:bottom w:val="none" w:sz="0" w:space="0" w:color="000000"/>
+                <w:top w:val="none" w:sz="0" w:space="0" w:color="000000"/>
+                <w:left w:val="none" w:sz="0" w:space="0" w:color="000000"/>
+                <w:right w:val="none" w:sz="0" w:space="0" w:color="000000"/>
+              </w:pBdr>
+              <w:spacing w:after="100" w:before="100" w:line="240"/>
+              <w:ind w:left="100" w:right="100" w:firstLine="0" w:firstLineChars="0"/>
+            </w:pPr>
+            <w:r>
+              <w:rPr>
+                <w:rFonts w:ascii="Arial" w:hAnsi="Arial" w:eastAsia="Arial" w:cs="Arial"/>
+                <w:i w:val="false"/>
+                <w:b w:val="false"/>
+                <w:u w:val="none"/>
+                <w:sz w:val="22"/>
+                <w:szCs w:val="22"/>
+                <w:color w:val="000000"/>
+              </w:rPr>
+              <w:t xml:space="preserve">0.24</w:t>
+            </w:r>
+          </w:p>
+        </w:tc>
+        <w:tc>
+          <w:tcPr>
+            <w:tcBorders>
+              <w:bottom w:val="single" w:sz="6" w:space="0" w:color="666666"/>
+              <w:top w:val="single" w:sz="6" w:space="0" w:color="666666"/>
+              <w:left w:val="single" w:sz="6" w:space="0" w:color="666666"/>
+              <w:right w:val="single" w:sz="6" w:space="0" w:color="666666"/>
+            </w:tcBorders>
+            <w:shd w:val="clear" w:color="auto" w:fill="FFFFFF"/>
+            <w:tcMar>
+              <w:top w:w="0" w:type="dxa"/>
+              <w:bottom w:w="0" w:type="dxa"/>
+              <w:left w:w="0" w:type="dxa"/>
+              <w:right w:w="0" w:type="dxa"/>
+            </w:tcMar>
+            <w:vAlign w:val="center"/>
+          </w:tcPr>
+          <w:p>
+            <w:pPr>
+              <w:pStyle w:val="Normal"/>
+              <w:jc w:val="left"/>
+              <w:pBdr>
+                <w:bottom w:val="none" w:sz="0" w:space="0" w:color="000000"/>
+                <w:top w:val="none" w:sz="0" w:space="0" w:color="000000"/>
+                <w:left w:val="none" w:sz="0" w:space="0" w:color="000000"/>
+                <w:right w:val="none" w:sz="0" w:space="0" w:color="000000"/>
+              </w:pBdr>
+              <w:spacing w:after="100" w:before="100" w:line="240"/>
+              <w:ind w:left="100" w:right="100" w:firstLine="0" w:firstLineChars="0"/>
+            </w:pPr>
+            <w:r>
+              <w:rPr>
+                <w:rFonts w:ascii="Arial" w:hAnsi="Arial" w:eastAsia="Arial" w:cs="Arial"/>
+                <w:i w:val="false"/>
+                <w:b w:val="false"/>
+                <w:u w:val="none"/>
+                <w:sz w:val="22"/>
+                <w:szCs w:val="22"/>
+                <w:color w:val="000000"/>
+              </w:rPr>
+              <w:t xml:space="preserve">0.19</w:t>
+            </w:r>
+          </w:p>
+        </w:tc>
+        <w:tc>
+          <w:tcPr>
+            <w:tcBorders>
+              <w:bottom w:val="single" w:sz="6" w:space="0" w:color="666666"/>
+              <w:top w:val="single" w:sz="6" w:space="0" w:color="666666"/>
+              <w:left w:val="single" w:sz="6" w:space="0" w:color="666666"/>
+              <w:right w:val="single" w:sz="6" w:space="0" w:color="666666"/>
+            </w:tcBorders>
+            <w:shd w:val="clear" w:color="auto" w:fill="FFFFFF"/>
+            <w:tcMar>
+              <w:top w:w="0" w:type="dxa"/>
+              <w:bottom w:w="0" w:type="dxa"/>
+              <w:left w:w="0" w:type="dxa"/>
+              <w:right w:w="0" w:type="dxa"/>
+            </w:tcMar>
+            <w:vAlign w:val="center"/>
+          </w:tcPr>
+          <w:p>
+            <w:pPr>
+              <w:pStyle w:val="Normal"/>
+              <w:jc w:val="left"/>
+              <w:pBdr>
+                <w:bottom w:val="none" w:sz="0" w:space="0" w:color="000000"/>
+                <w:top w:val="none" w:sz="0" w:space="0" w:color="000000"/>
+                <w:left w:val="none" w:sz="0" w:space="0" w:color="000000"/>
+                <w:right w:val="none" w:sz="0" w:space="0" w:color="000000"/>
+              </w:pBdr>
+              <w:spacing w:after="100" w:before="100" w:line="240"/>
+              <w:ind w:left="100" w:right="100" w:firstLine="0" w:firstLineChars="0"/>
+            </w:pPr>
+            <w:r>
+              <w:rPr>
+                <w:rFonts w:ascii="Arial" w:hAnsi="Arial" w:eastAsia="Arial" w:cs="Arial"/>
+                <w:i w:val="false"/>
+                <w:b w:val="false"/>
+                <w:u w:val="none"/>
+                <w:sz w:val="22"/>
+                <w:szCs w:val="22"/>
+                <w:color w:val="000000"/>
+              </w:rPr>
+              <w:t xml:space="preserve">0.29</w:t>
             </w:r>
           </w:p>
         </w:tc>
@@ -6098,139 +6230,7 @@
                 <w:szCs w:val="22"/>
                 <w:color w:val="000000"/>
               </w:rPr>
-              <w:t xml:space="preserve"/>
-            </w:r>
-          </w:p>
-        </w:tc>
-        <w:tc>
-          <w:tcPr>
-            <w:tcBorders>
-              <w:bottom w:val="single" w:sz="6" w:space="0" w:color="666666"/>
-              <w:top w:val="single" w:sz="6" w:space="0" w:color="666666"/>
-              <w:left w:val="single" w:sz="6" w:space="0" w:color="666666"/>
-              <w:right w:val="single" w:sz="6" w:space="0" w:color="666666"/>
-            </w:tcBorders>
-            <w:shd w:val="clear" w:color="auto" w:fill="FFFFFF"/>
-            <w:tcMar>
-              <w:top w:w="0" w:type="dxa"/>
-              <w:bottom w:w="0" w:type="dxa"/>
-              <w:left w:w="0" w:type="dxa"/>
-              <w:right w:w="0" w:type="dxa"/>
-            </w:tcMar>
-            <w:vAlign w:val="center"/>
-          </w:tcPr>
-          <w:p>
-            <w:pPr>
-              <w:pStyle w:val="Normal"/>
-              <w:jc w:val="left"/>
-              <w:pBdr>
-                <w:bottom w:val="none" w:sz="0" w:space="0" w:color="000000"/>
-                <w:top w:val="none" w:sz="0" w:space="0" w:color="000000"/>
-                <w:left w:val="none" w:sz="0" w:space="0" w:color="000000"/>
-                <w:right w:val="none" w:sz="0" w:space="0" w:color="000000"/>
-              </w:pBdr>
-              <w:spacing w:after="100" w:before="100" w:line="240"/>
-              <w:ind w:left="100" w:right="100" w:firstLine="0" w:firstLineChars="0"/>
-            </w:pPr>
-            <w:r>
-              <w:rPr>
-                <w:rFonts w:ascii="Arial" w:hAnsi="Arial" w:eastAsia="Arial" w:cs="Arial"/>
-                <w:i w:val="false"/>
-                <w:b w:val="false"/>
-                <w:u w:val="none"/>
-                <w:sz w:val="22"/>
-                <w:szCs w:val="22"/>
-                <w:color w:val="000000"/>
-              </w:rPr>
-              <w:t xml:space="preserve"/>
-            </w:r>
-          </w:p>
-        </w:tc>
-        <w:tc>
-          <w:tcPr>
-            <w:tcBorders>
-              <w:bottom w:val="single" w:sz="6" w:space="0" w:color="666666"/>
-              <w:top w:val="single" w:sz="6" w:space="0" w:color="666666"/>
-              <w:left w:val="single" w:sz="6" w:space="0" w:color="666666"/>
-              <w:right w:val="single" w:sz="6" w:space="0" w:color="666666"/>
-            </w:tcBorders>
-            <w:shd w:val="clear" w:color="auto" w:fill="FFFFFF"/>
-            <w:tcMar>
-              <w:top w:w="0" w:type="dxa"/>
-              <w:bottom w:w="0" w:type="dxa"/>
-              <w:left w:w="0" w:type="dxa"/>
-              <w:right w:w="0" w:type="dxa"/>
-            </w:tcMar>
-            <w:vAlign w:val="center"/>
-          </w:tcPr>
-          <w:p>
-            <w:pPr>
-              <w:pStyle w:val="Normal"/>
-              <w:jc w:val="left"/>
-              <w:pBdr>
-                <w:bottom w:val="none" w:sz="0" w:space="0" w:color="000000"/>
-                <w:top w:val="none" w:sz="0" w:space="0" w:color="000000"/>
-                <w:left w:val="none" w:sz="0" w:space="0" w:color="000000"/>
-                <w:right w:val="none" w:sz="0" w:space="0" w:color="000000"/>
-              </w:pBdr>
-              <w:spacing w:after="100" w:before="100" w:line="240"/>
-              <w:ind w:left="100" w:right="100" w:firstLine="0" w:firstLineChars="0"/>
-            </w:pPr>
-            <w:r>
-              <w:rPr>
-                <w:rFonts w:ascii="Arial" w:hAnsi="Arial" w:eastAsia="Arial" w:cs="Arial"/>
-                <w:i w:val="false"/>
-                <w:b w:val="false"/>
-                <w:u w:val="none"/>
-                <w:sz w:val="22"/>
-                <w:szCs w:val="22"/>
-                <w:color w:val="000000"/>
-              </w:rPr>
-              <w:t xml:space="preserve"/>
-            </w:r>
-          </w:p>
-        </w:tc>
-        <w:tc>
-          <w:tcPr>
-            <w:tcBorders>
-              <w:bottom w:val="single" w:sz="6" w:space="0" w:color="666666"/>
-              <w:top w:val="single" w:sz="6" w:space="0" w:color="666666"/>
-              <w:left w:val="single" w:sz="6" w:space="0" w:color="666666"/>
-              <w:right w:val="single" w:sz="6" w:space="0" w:color="666666"/>
-            </w:tcBorders>
-            <w:shd w:val="clear" w:color="auto" w:fill="FFFFFF"/>
-            <w:tcMar>
-              <w:top w:w="0" w:type="dxa"/>
-              <w:bottom w:w="0" w:type="dxa"/>
-              <w:left w:w="0" w:type="dxa"/>
-              <w:right w:w="0" w:type="dxa"/>
-            </w:tcMar>
-            <w:vAlign w:val="center"/>
-          </w:tcPr>
-          <w:p>
-            <w:pPr>
-              <w:pStyle w:val="Normal"/>
-              <w:jc w:val="left"/>
-              <w:pBdr>
-                <w:bottom w:val="none" w:sz="0" w:space="0" w:color="000000"/>
-                <w:top w:val="none" w:sz="0" w:space="0" w:color="000000"/>
-                <w:left w:val="none" w:sz="0" w:space="0" w:color="000000"/>
-                <w:right w:val="none" w:sz="0" w:space="0" w:color="000000"/>
-              </w:pBdr>
-              <w:spacing w:after="100" w:before="100" w:line="240"/>
-              <w:ind w:left="100" w:right="100" w:firstLine="0" w:firstLineChars="0"/>
-            </w:pPr>
-            <w:r>
-              <w:rPr>
-                <w:rFonts w:ascii="Arial" w:hAnsi="Arial" w:eastAsia="Arial" w:cs="Arial"/>
-                <w:i w:val="false"/>
-                <w:b w:val="false"/>
-                <w:u w:val="none"/>
-                <w:sz w:val="22"/>
-                <w:szCs w:val="22"/>
-                <w:color w:val="000000"/>
-              </w:rPr>
-              <w:t xml:space="preserve"/>
+              <w:t xml:space="preserve">BETA(75.76, 239.91)</w:t>
             </w:r>
           </w:p>
         </w:tc>
@@ -6280,227 +6280,227 @@
                 <w:szCs w:val="22"/>
                 <w:color w:val="000000"/>
               </w:rPr>
-              <w:t xml:space="preserve">Leukopenia</w:t>
-            </w:r>
-          </w:p>
-        </w:tc>
-        <w:tc>
-          <w:tcPr>
-            <w:tcBorders>
-              <w:bottom w:val="single" w:sz="6" w:space="0" w:color="666666"/>
-              <w:top w:val="single" w:sz="6" w:space="0" w:color="666666"/>
-              <w:left w:val="single" w:sz="6" w:space="0" w:color="666666"/>
-              <w:right w:val="single" w:sz="6" w:space="0" w:color="666666"/>
-            </w:tcBorders>
-            <w:shd w:val="clear" w:color="auto" w:fill="FFFFFF"/>
-            <w:tcMar>
-              <w:top w:w="0" w:type="dxa"/>
-              <w:bottom w:w="0" w:type="dxa"/>
-              <w:left w:w="0" w:type="dxa"/>
-              <w:right w:w="0" w:type="dxa"/>
-            </w:tcMar>
-            <w:vAlign w:val="center"/>
-          </w:tcPr>
-          <w:p>
-            <w:pPr>
-              <w:pStyle w:val="Normal"/>
-              <w:jc w:val="left"/>
-              <w:pBdr>
-                <w:bottom w:val="none" w:sz="0" w:space="0" w:color="000000"/>
-                <w:top w:val="none" w:sz="0" w:space="0" w:color="000000"/>
-                <w:left w:val="none" w:sz="0" w:space="0" w:color="000000"/>
-                <w:right w:val="none" w:sz="0" w:space="0" w:color="000000"/>
-              </w:pBdr>
-              <w:spacing w:after="100" w:before="100" w:line="240"/>
-              <w:ind w:left="100" w:right="100" w:firstLine="0" w:firstLineChars="0"/>
-            </w:pPr>
-            <w:r>
-              <w:rPr>
-                <w:rFonts w:ascii="Arial" w:hAnsi="Arial" w:eastAsia="Arial" w:cs="Arial"/>
-                <w:i w:val="false"/>
-                <w:b w:val="false"/>
-                <w:u w:val="none"/>
-                <w:sz w:val="22"/>
-                <w:szCs w:val="22"/>
-                <w:color w:val="000000"/>
-              </w:rPr>
-              <w:t xml:space="preserve">0.45</w:t>
-            </w:r>
-          </w:p>
-        </w:tc>
-        <w:tc>
-          <w:tcPr>
-            <w:tcBorders>
-              <w:bottom w:val="single" w:sz="6" w:space="0" w:color="666666"/>
-              <w:top w:val="single" w:sz="6" w:space="0" w:color="666666"/>
-              <w:left w:val="single" w:sz="6" w:space="0" w:color="666666"/>
-              <w:right w:val="single" w:sz="6" w:space="0" w:color="666666"/>
-            </w:tcBorders>
-            <w:shd w:val="clear" w:color="auto" w:fill="FFFFFF"/>
-            <w:tcMar>
-              <w:top w:w="0" w:type="dxa"/>
-              <w:bottom w:w="0" w:type="dxa"/>
-              <w:left w:w="0" w:type="dxa"/>
-              <w:right w:w="0" w:type="dxa"/>
-            </w:tcMar>
-            <w:vAlign w:val="center"/>
-          </w:tcPr>
-          <w:p>
-            <w:pPr>
-              <w:pStyle w:val="Normal"/>
-              <w:jc w:val="left"/>
-              <w:pBdr>
-                <w:bottom w:val="none" w:sz="0" w:space="0" w:color="000000"/>
-                <w:top w:val="none" w:sz="0" w:space="0" w:color="000000"/>
-                <w:left w:val="none" w:sz="0" w:space="0" w:color="000000"/>
-                <w:right w:val="none" w:sz="0" w:space="0" w:color="000000"/>
-              </w:pBdr>
-              <w:spacing w:after="100" w:before="100" w:line="240"/>
-              <w:ind w:left="100" w:right="100" w:firstLine="0" w:firstLineChars="0"/>
-            </w:pPr>
-            <w:r>
-              <w:rPr>
-                <w:rFonts w:ascii="Arial" w:hAnsi="Arial" w:eastAsia="Arial" w:cs="Arial"/>
-                <w:i w:val="false"/>
-                <w:b w:val="false"/>
-                <w:u w:val="none"/>
-                <w:sz w:val="22"/>
-                <w:szCs w:val="22"/>
-                <w:color w:val="000000"/>
-              </w:rPr>
-              <w:t xml:space="preserve">0.36</w:t>
-            </w:r>
-          </w:p>
-        </w:tc>
-        <w:tc>
-          <w:tcPr>
-            <w:tcBorders>
-              <w:bottom w:val="single" w:sz="6" w:space="0" w:color="666666"/>
-              <w:top w:val="single" w:sz="6" w:space="0" w:color="666666"/>
-              <w:left w:val="single" w:sz="6" w:space="0" w:color="666666"/>
-              <w:right w:val="single" w:sz="6" w:space="0" w:color="666666"/>
-            </w:tcBorders>
-            <w:shd w:val="clear" w:color="auto" w:fill="FFFFFF"/>
-            <w:tcMar>
-              <w:top w:w="0" w:type="dxa"/>
-              <w:bottom w:w="0" w:type="dxa"/>
-              <w:left w:w="0" w:type="dxa"/>
-              <w:right w:w="0" w:type="dxa"/>
-            </w:tcMar>
-            <w:vAlign w:val="center"/>
-          </w:tcPr>
-          <w:p>
-            <w:pPr>
-              <w:pStyle w:val="Normal"/>
-              <w:jc w:val="left"/>
-              <w:pBdr>
-                <w:bottom w:val="none" w:sz="0" w:space="0" w:color="000000"/>
-                <w:top w:val="none" w:sz="0" w:space="0" w:color="000000"/>
-                <w:left w:val="none" w:sz="0" w:space="0" w:color="000000"/>
-                <w:right w:val="none" w:sz="0" w:space="0" w:color="000000"/>
-              </w:pBdr>
-              <w:spacing w:after="100" w:before="100" w:line="240"/>
-              <w:ind w:left="100" w:right="100" w:firstLine="0" w:firstLineChars="0"/>
-            </w:pPr>
-            <w:r>
-              <w:rPr>
-                <w:rFonts w:ascii="Arial" w:hAnsi="Arial" w:eastAsia="Arial" w:cs="Arial"/>
-                <w:i w:val="false"/>
-                <w:b w:val="false"/>
-                <w:u w:val="none"/>
-                <w:sz w:val="22"/>
-                <w:szCs w:val="22"/>
-                <w:color w:val="000000"/>
-              </w:rPr>
-              <w:t xml:space="preserve">0.54</w:t>
-            </w:r>
-          </w:p>
-        </w:tc>
-        <w:tc>
-          <w:tcPr>
-            <w:tcBorders>
-              <w:bottom w:val="single" w:sz="6" w:space="0" w:color="666666"/>
-              <w:top w:val="single" w:sz="6" w:space="0" w:color="666666"/>
-              <w:left w:val="single" w:sz="6" w:space="0" w:color="666666"/>
-              <w:right w:val="single" w:sz="6" w:space="0" w:color="666666"/>
-            </w:tcBorders>
-            <w:shd w:val="clear" w:color="auto" w:fill="FFFFFF"/>
-            <w:tcMar>
-              <w:top w:w="0" w:type="dxa"/>
-              <w:bottom w:w="0" w:type="dxa"/>
-              <w:left w:w="0" w:type="dxa"/>
-              <w:right w:w="0" w:type="dxa"/>
-            </w:tcMar>
-            <w:vAlign w:val="center"/>
-          </w:tcPr>
-          <w:p>
-            <w:pPr>
-              <w:pStyle w:val="Normal"/>
-              <w:jc w:val="left"/>
-              <w:pBdr>
-                <w:bottom w:val="none" w:sz="0" w:space="0" w:color="000000"/>
-                <w:top w:val="none" w:sz="0" w:space="0" w:color="000000"/>
-                <w:left w:val="none" w:sz="0" w:space="0" w:color="000000"/>
-                <w:right w:val="none" w:sz="0" w:space="0" w:color="000000"/>
-              </w:pBdr>
-              <w:spacing w:after="100" w:before="100" w:line="240"/>
-              <w:ind w:left="100" w:right="100" w:firstLine="0" w:firstLineChars="0"/>
-            </w:pPr>
-            <w:r>
-              <w:rPr>
-                <w:rFonts w:ascii="Arial" w:hAnsi="Arial" w:eastAsia="Arial" w:cs="Arial"/>
-                <w:i w:val="false"/>
-                <w:b w:val="false"/>
-                <w:u w:val="none"/>
-                <w:sz w:val="22"/>
-                <w:szCs w:val="22"/>
-                <w:color w:val="000000"/>
-              </w:rPr>
-              <w:t xml:space="preserve">BRTYA</w:t>
-            </w:r>
-          </w:p>
-        </w:tc>
-        <w:tc>
-          <w:tcPr>
-            <w:tcBorders>
-              <w:bottom w:val="single" w:sz="6" w:space="0" w:color="666666"/>
-              <w:top w:val="single" w:sz="6" w:space="0" w:color="666666"/>
-              <w:left w:val="single" w:sz="6" w:space="0" w:color="666666"/>
-              <w:right w:val="single" w:sz="6" w:space="0" w:color="666666"/>
-            </w:tcBorders>
-            <w:shd w:val="clear" w:color="auto" w:fill="FFFFFF"/>
-            <w:tcMar>
-              <w:top w:w="0" w:type="dxa"/>
-              <w:bottom w:w="0" w:type="dxa"/>
-              <w:left w:w="0" w:type="dxa"/>
-              <w:right w:w="0" w:type="dxa"/>
-            </w:tcMar>
-            <w:vAlign w:val="center"/>
-          </w:tcPr>
-          <w:p>
-            <w:pPr>
-              <w:pStyle w:val="Normal"/>
-              <w:jc w:val="left"/>
-              <w:pBdr>
-                <w:bottom w:val="none" w:sz="0" w:space="0" w:color="000000"/>
-                <w:top w:val="none" w:sz="0" w:space="0" w:color="000000"/>
-                <w:left w:val="none" w:sz="0" w:space="0" w:color="000000"/>
-                <w:right w:val="none" w:sz="0" w:space="0" w:color="000000"/>
-              </w:pBdr>
-              <w:spacing w:after="100" w:before="100" w:line="240"/>
-              <w:ind w:left="100" w:right="100" w:firstLine="0" w:firstLineChars="0"/>
-            </w:pPr>
-            <w:r>
-              <w:rPr>
-                <w:rFonts w:ascii="Arial" w:hAnsi="Arial" w:eastAsia="Arial" w:cs="Arial"/>
-                <w:i w:val="false"/>
-                <w:b w:val="false"/>
-                <w:u w:val="none"/>
-                <w:sz w:val="22"/>
-                <w:szCs w:val="22"/>
-                <w:color w:val="000000"/>
-              </w:rPr>
-              <w:t xml:space="preserve">alpha_u_AE1, beta_u_AE1 (54.55, 66.67)</w:t>
+              <w:t xml:space="preserve">**Utility (Per Cycle)**</w:t>
+            </w:r>
+          </w:p>
+        </w:tc>
+        <w:tc>
+          <w:tcPr>
+            <w:tcBorders>
+              <w:bottom w:val="single" w:sz="6" w:space="0" w:color="666666"/>
+              <w:top w:val="single" w:sz="6" w:space="0" w:color="666666"/>
+              <w:left w:val="single" w:sz="6" w:space="0" w:color="666666"/>
+              <w:right w:val="single" w:sz="6" w:space="0" w:color="666666"/>
+            </w:tcBorders>
+            <w:shd w:val="clear" w:color="auto" w:fill="FFFFFF"/>
+            <w:tcMar>
+              <w:top w:w="0" w:type="dxa"/>
+              <w:bottom w:w="0" w:type="dxa"/>
+              <w:left w:w="0" w:type="dxa"/>
+              <w:right w:w="0" w:type="dxa"/>
+            </w:tcMar>
+            <w:vAlign w:val="center"/>
+          </w:tcPr>
+          <w:p>
+            <w:pPr>
+              <w:pStyle w:val="Normal"/>
+              <w:jc w:val="left"/>
+              <w:pBdr>
+                <w:bottom w:val="none" w:sz="0" w:space="0" w:color="000000"/>
+                <w:top w:val="none" w:sz="0" w:space="0" w:color="000000"/>
+                <w:left w:val="none" w:sz="0" w:space="0" w:color="000000"/>
+                <w:right w:val="none" w:sz="0" w:space="0" w:color="000000"/>
+              </w:pBdr>
+              <w:spacing w:after="100" w:before="100" w:line="240"/>
+              <w:ind w:left="100" w:right="100" w:firstLine="0" w:firstLineChars="0"/>
+            </w:pPr>
+            <w:r>
+              <w:rPr>
+                <w:rFonts w:ascii="Arial" w:hAnsi="Arial" w:eastAsia="Arial" w:cs="Arial"/>
+                <w:i w:val="false"/>
+                <w:b w:val="false"/>
+                <w:u w:val="none"/>
+                <w:sz w:val="22"/>
+                <w:szCs w:val="22"/>
+                <w:color w:val="000000"/>
+              </w:rPr>
+              <w:t xml:space="preserve"/>
+            </w:r>
+          </w:p>
+        </w:tc>
+        <w:tc>
+          <w:tcPr>
+            <w:tcBorders>
+              <w:bottom w:val="single" w:sz="6" w:space="0" w:color="666666"/>
+              <w:top w:val="single" w:sz="6" w:space="0" w:color="666666"/>
+              <w:left w:val="single" w:sz="6" w:space="0" w:color="666666"/>
+              <w:right w:val="single" w:sz="6" w:space="0" w:color="666666"/>
+            </w:tcBorders>
+            <w:shd w:val="clear" w:color="auto" w:fill="FFFFFF"/>
+            <w:tcMar>
+              <w:top w:w="0" w:type="dxa"/>
+              <w:bottom w:w="0" w:type="dxa"/>
+              <w:left w:w="0" w:type="dxa"/>
+              <w:right w:w="0" w:type="dxa"/>
+            </w:tcMar>
+            <w:vAlign w:val="center"/>
+          </w:tcPr>
+          <w:p>
+            <w:pPr>
+              <w:pStyle w:val="Normal"/>
+              <w:jc w:val="left"/>
+              <w:pBdr>
+                <w:bottom w:val="none" w:sz="0" w:space="0" w:color="000000"/>
+                <w:top w:val="none" w:sz="0" w:space="0" w:color="000000"/>
+                <w:left w:val="none" w:sz="0" w:space="0" w:color="000000"/>
+                <w:right w:val="none" w:sz="0" w:space="0" w:color="000000"/>
+              </w:pBdr>
+              <w:spacing w:after="100" w:before="100" w:line="240"/>
+              <w:ind w:left="100" w:right="100" w:firstLine="0" w:firstLineChars="0"/>
+            </w:pPr>
+            <w:r>
+              <w:rPr>
+                <w:rFonts w:ascii="Arial" w:hAnsi="Arial" w:eastAsia="Arial" w:cs="Arial"/>
+                <w:i w:val="false"/>
+                <w:b w:val="false"/>
+                <w:u w:val="none"/>
+                <w:sz w:val="22"/>
+                <w:szCs w:val="22"/>
+                <w:color w:val="000000"/>
+              </w:rPr>
+              <w:t xml:space="preserve"/>
+            </w:r>
+          </w:p>
+        </w:tc>
+        <w:tc>
+          <w:tcPr>
+            <w:tcBorders>
+              <w:bottom w:val="single" w:sz="6" w:space="0" w:color="666666"/>
+              <w:top w:val="single" w:sz="6" w:space="0" w:color="666666"/>
+              <w:left w:val="single" w:sz="6" w:space="0" w:color="666666"/>
+              <w:right w:val="single" w:sz="6" w:space="0" w:color="666666"/>
+            </w:tcBorders>
+            <w:shd w:val="clear" w:color="auto" w:fill="FFFFFF"/>
+            <w:tcMar>
+              <w:top w:w="0" w:type="dxa"/>
+              <w:bottom w:w="0" w:type="dxa"/>
+              <w:left w:w="0" w:type="dxa"/>
+              <w:right w:w="0" w:type="dxa"/>
+            </w:tcMar>
+            <w:vAlign w:val="center"/>
+          </w:tcPr>
+          <w:p>
+            <w:pPr>
+              <w:pStyle w:val="Normal"/>
+              <w:jc w:val="left"/>
+              <w:pBdr>
+                <w:bottom w:val="none" w:sz="0" w:space="0" w:color="000000"/>
+                <w:top w:val="none" w:sz="0" w:space="0" w:color="000000"/>
+                <w:left w:val="none" w:sz="0" w:space="0" w:color="000000"/>
+                <w:right w:val="none" w:sz="0" w:space="0" w:color="000000"/>
+              </w:pBdr>
+              <w:spacing w:after="100" w:before="100" w:line="240"/>
+              <w:ind w:left="100" w:right="100" w:firstLine="0" w:firstLineChars="0"/>
+            </w:pPr>
+            <w:r>
+              <w:rPr>
+                <w:rFonts w:ascii="Arial" w:hAnsi="Arial" w:eastAsia="Arial" w:cs="Arial"/>
+                <w:i w:val="false"/>
+                <w:b w:val="false"/>
+                <w:u w:val="none"/>
+                <w:sz w:val="22"/>
+                <w:szCs w:val="22"/>
+                <w:color w:val="000000"/>
+              </w:rPr>
+              <w:t xml:space="preserve"/>
+            </w:r>
+          </w:p>
+        </w:tc>
+        <w:tc>
+          <w:tcPr>
+            <w:tcBorders>
+              <w:bottom w:val="single" w:sz="6" w:space="0" w:color="666666"/>
+              <w:top w:val="single" w:sz="6" w:space="0" w:color="666666"/>
+              <w:left w:val="single" w:sz="6" w:space="0" w:color="666666"/>
+              <w:right w:val="single" w:sz="6" w:space="0" w:color="666666"/>
+            </w:tcBorders>
+            <w:shd w:val="clear" w:color="auto" w:fill="FFFFFF"/>
+            <w:tcMar>
+              <w:top w:w="0" w:type="dxa"/>
+              <w:bottom w:w="0" w:type="dxa"/>
+              <w:left w:w="0" w:type="dxa"/>
+              <w:right w:w="0" w:type="dxa"/>
+            </w:tcMar>
+            <w:vAlign w:val="center"/>
+          </w:tcPr>
+          <w:p>
+            <w:pPr>
+              <w:pStyle w:val="Normal"/>
+              <w:jc w:val="left"/>
+              <w:pBdr>
+                <w:bottom w:val="none" w:sz="0" w:space="0" w:color="000000"/>
+                <w:top w:val="none" w:sz="0" w:space="0" w:color="000000"/>
+                <w:left w:val="none" w:sz="0" w:space="0" w:color="000000"/>
+                <w:right w:val="none" w:sz="0" w:space="0" w:color="000000"/>
+              </w:pBdr>
+              <w:spacing w:after="100" w:before="100" w:line="240"/>
+              <w:ind w:left="100" w:right="100" w:firstLine="0" w:firstLineChars="0"/>
+            </w:pPr>
+            <w:r>
+              <w:rPr>
+                <w:rFonts w:ascii="Arial" w:hAnsi="Arial" w:eastAsia="Arial" w:cs="Arial"/>
+                <w:i w:val="false"/>
+                <w:b w:val="false"/>
+                <w:u w:val="none"/>
+                <w:sz w:val="22"/>
+                <w:szCs w:val="22"/>
+                <w:color w:val="000000"/>
+              </w:rPr>
+              <w:t xml:space="preserve"/>
+            </w:r>
+          </w:p>
+        </w:tc>
+        <w:tc>
+          <w:tcPr>
+            <w:tcBorders>
+              <w:bottom w:val="single" w:sz="6" w:space="0" w:color="666666"/>
+              <w:top w:val="single" w:sz="6" w:space="0" w:color="666666"/>
+              <w:left w:val="single" w:sz="6" w:space="0" w:color="666666"/>
+              <w:right w:val="single" w:sz="6" w:space="0" w:color="666666"/>
+            </w:tcBorders>
+            <w:shd w:val="clear" w:color="auto" w:fill="FFFFFF"/>
+            <w:tcMar>
+              <w:top w:w="0" w:type="dxa"/>
+              <w:bottom w:w="0" w:type="dxa"/>
+              <w:left w:w="0" w:type="dxa"/>
+              <w:right w:w="0" w:type="dxa"/>
+            </w:tcMar>
+            <w:vAlign w:val="center"/>
+          </w:tcPr>
+          <w:p>
+            <w:pPr>
+              <w:pStyle w:val="Normal"/>
+              <w:jc w:val="left"/>
+              <w:pBdr>
+                <w:bottom w:val="none" w:sz="0" w:space="0" w:color="000000"/>
+                <w:top w:val="none" w:sz="0" w:space="0" w:color="000000"/>
+                <w:left w:val="none" w:sz="0" w:space="0" w:color="000000"/>
+                <w:right w:val="none" w:sz="0" w:space="0" w:color="000000"/>
+              </w:pBdr>
+              <w:spacing w:after="100" w:before="100" w:line="240"/>
+              <w:ind w:left="100" w:right="100" w:firstLine="0" w:firstLineChars="0"/>
+            </w:pPr>
+            <w:r>
+              <w:rPr>
+                <w:rFonts w:ascii="Arial" w:hAnsi="Arial" w:eastAsia="Arial" w:cs="Arial"/>
+                <w:i w:val="false"/>
+                <w:b w:val="false"/>
+                <w:u w:val="none"/>
+                <w:sz w:val="22"/>
+                <w:szCs w:val="22"/>
+                <w:color w:val="000000"/>
+              </w:rPr>
+              <w:t xml:space="preserve"/>
             </w:r>
           </w:p>
         </w:tc>
@@ -6550,227 +6550,227 @@
                 <w:szCs w:val="22"/>
                 <w:color w:val="000000"/>
               </w:rPr>
-              <w:t xml:space="preserve">Diarrhea</w:t>
-            </w:r>
-          </w:p>
-        </w:tc>
-        <w:tc>
-          <w:tcPr>
-            <w:tcBorders>
-              <w:bottom w:val="single" w:sz="6" w:space="0" w:color="666666"/>
-              <w:top w:val="single" w:sz="6" w:space="0" w:color="666666"/>
-              <w:left w:val="single" w:sz="6" w:space="0" w:color="666666"/>
-              <w:right w:val="single" w:sz="6" w:space="0" w:color="666666"/>
-            </w:tcBorders>
-            <w:shd w:val="clear" w:color="auto" w:fill="FFFFFF"/>
-            <w:tcMar>
-              <w:top w:w="0" w:type="dxa"/>
-              <w:bottom w:w="0" w:type="dxa"/>
-              <w:left w:w="0" w:type="dxa"/>
-              <w:right w:w="0" w:type="dxa"/>
-            </w:tcMar>
-            <w:vAlign w:val="center"/>
-          </w:tcPr>
-          <w:p>
-            <w:pPr>
-              <w:pStyle w:val="Normal"/>
-              <w:jc w:val="left"/>
-              <w:pBdr>
-                <w:bottom w:val="none" w:sz="0" w:space="0" w:color="000000"/>
-                <w:top w:val="none" w:sz="0" w:space="0" w:color="000000"/>
-                <w:left w:val="none" w:sz="0" w:space="0" w:color="000000"/>
-                <w:right w:val="none" w:sz="0" w:space="0" w:color="000000"/>
-              </w:pBdr>
-              <w:spacing w:after="100" w:before="100" w:line="240"/>
-              <w:ind w:left="100" w:right="100" w:firstLine="0" w:firstLineChars="0"/>
-            </w:pPr>
-            <w:r>
-              <w:rPr>
-                <w:rFonts w:ascii="Arial" w:hAnsi="Arial" w:eastAsia="Arial" w:cs="Arial"/>
-                <w:i w:val="false"/>
-                <w:b w:val="false"/>
-                <w:u w:val="none"/>
-                <w:sz w:val="22"/>
-                <w:szCs w:val="22"/>
-                <w:color w:val="000000"/>
-              </w:rPr>
-              <w:t xml:space="preserve">0.19</w:t>
-            </w:r>
-          </w:p>
-        </w:tc>
-        <w:tc>
-          <w:tcPr>
-            <w:tcBorders>
-              <w:bottom w:val="single" w:sz="6" w:space="0" w:color="666666"/>
-              <w:top w:val="single" w:sz="6" w:space="0" w:color="666666"/>
-              <w:left w:val="single" w:sz="6" w:space="0" w:color="666666"/>
-              <w:right w:val="single" w:sz="6" w:space="0" w:color="666666"/>
-            </w:tcBorders>
-            <w:shd w:val="clear" w:color="auto" w:fill="FFFFFF"/>
-            <w:tcMar>
-              <w:top w:w="0" w:type="dxa"/>
-              <w:bottom w:w="0" w:type="dxa"/>
-              <w:left w:w="0" w:type="dxa"/>
-              <w:right w:w="0" w:type="dxa"/>
-            </w:tcMar>
-            <w:vAlign w:val="center"/>
-          </w:tcPr>
-          <w:p>
-            <w:pPr>
-              <w:pStyle w:val="Normal"/>
-              <w:jc w:val="left"/>
-              <w:pBdr>
-                <w:bottom w:val="none" w:sz="0" w:space="0" w:color="000000"/>
-                <w:top w:val="none" w:sz="0" w:space="0" w:color="000000"/>
-                <w:left w:val="none" w:sz="0" w:space="0" w:color="000000"/>
-                <w:right w:val="none" w:sz="0" w:space="0" w:color="000000"/>
-              </w:pBdr>
-              <w:spacing w:after="100" w:before="100" w:line="240"/>
-              <w:ind w:left="100" w:right="100" w:firstLine="0" w:firstLineChars="0"/>
-            </w:pPr>
-            <w:r>
-              <w:rPr>
-                <w:rFonts w:ascii="Arial" w:hAnsi="Arial" w:eastAsia="Arial" w:cs="Arial"/>
-                <w:i w:val="false"/>
-                <w:b w:val="false"/>
-                <w:u w:val="none"/>
-                <w:sz w:val="22"/>
-                <w:szCs w:val="22"/>
-                <w:color w:val="000000"/>
-              </w:rPr>
-              <w:t xml:space="preserve">0.15</w:t>
-            </w:r>
-          </w:p>
-        </w:tc>
-        <w:tc>
-          <w:tcPr>
-            <w:tcBorders>
-              <w:bottom w:val="single" w:sz="6" w:space="0" w:color="666666"/>
-              <w:top w:val="single" w:sz="6" w:space="0" w:color="666666"/>
-              <w:left w:val="single" w:sz="6" w:space="0" w:color="666666"/>
-              <w:right w:val="single" w:sz="6" w:space="0" w:color="666666"/>
-            </w:tcBorders>
-            <w:shd w:val="clear" w:color="auto" w:fill="FFFFFF"/>
-            <w:tcMar>
-              <w:top w:w="0" w:type="dxa"/>
-              <w:bottom w:w="0" w:type="dxa"/>
-              <w:left w:w="0" w:type="dxa"/>
-              <w:right w:w="0" w:type="dxa"/>
-            </w:tcMar>
-            <w:vAlign w:val="center"/>
-          </w:tcPr>
-          <w:p>
-            <w:pPr>
-              <w:pStyle w:val="Normal"/>
-              <w:jc w:val="left"/>
-              <w:pBdr>
-                <w:bottom w:val="none" w:sz="0" w:space="0" w:color="000000"/>
-                <w:top w:val="none" w:sz="0" w:space="0" w:color="000000"/>
-                <w:left w:val="none" w:sz="0" w:space="0" w:color="000000"/>
-                <w:right w:val="none" w:sz="0" w:space="0" w:color="000000"/>
-              </w:pBdr>
-              <w:spacing w:after="100" w:before="100" w:line="240"/>
-              <w:ind w:left="100" w:right="100" w:firstLine="0" w:firstLineChars="0"/>
-            </w:pPr>
-            <w:r>
-              <w:rPr>
-                <w:rFonts w:ascii="Arial" w:hAnsi="Arial" w:eastAsia="Arial" w:cs="Arial"/>
-                <w:i w:val="false"/>
-                <w:b w:val="false"/>
-                <w:u w:val="none"/>
-                <w:sz w:val="22"/>
-                <w:szCs w:val="22"/>
-                <w:color w:val="000000"/>
-              </w:rPr>
-              <w:t xml:space="preserve">0.23</w:t>
-            </w:r>
-          </w:p>
-        </w:tc>
-        <w:tc>
-          <w:tcPr>
-            <w:tcBorders>
-              <w:bottom w:val="single" w:sz="6" w:space="0" w:color="666666"/>
-              <w:top w:val="single" w:sz="6" w:space="0" w:color="666666"/>
-              <w:left w:val="single" w:sz="6" w:space="0" w:color="666666"/>
-              <w:right w:val="single" w:sz="6" w:space="0" w:color="666666"/>
-            </w:tcBorders>
-            <w:shd w:val="clear" w:color="auto" w:fill="FFFFFF"/>
-            <w:tcMar>
-              <w:top w:w="0" w:type="dxa"/>
-              <w:bottom w:w="0" w:type="dxa"/>
-              <w:left w:w="0" w:type="dxa"/>
-              <w:right w:w="0" w:type="dxa"/>
-            </w:tcMar>
-            <w:vAlign w:val="center"/>
-          </w:tcPr>
-          <w:p>
-            <w:pPr>
-              <w:pStyle w:val="Normal"/>
-              <w:jc w:val="left"/>
-              <w:pBdr>
-                <w:bottom w:val="none" w:sz="0" w:space="0" w:color="000000"/>
-                <w:top w:val="none" w:sz="0" w:space="0" w:color="000000"/>
-                <w:left w:val="none" w:sz="0" w:space="0" w:color="000000"/>
-                <w:right w:val="none" w:sz="0" w:space="0" w:color="000000"/>
-              </w:pBdr>
-              <w:spacing w:after="100" w:before="100" w:line="240"/>
-              <w:ind w:left="100" w:right="100" w:firstLine="0" w:firstLineChars="0"/>
-            </w:pPr>
-            <w:r>
-              <w:rPr>
-                <w:rFonts w:ascii="Arial" w:hAnsi="Arial" w:eastAsia="Arial" w:cs="Arial"/>
-                <w:i w:val="false"/>
-                <w:b w:val="false"/>
-                <w:u w:val="none"/>
-                <w:sz w:val="22"/>
-                <w:szCs w:val="22"/>
-                <w:color w:val="000000"/>
-              </w:rPr>
-              <w:t xml:space="preserve">BETA</w:t>
-            </w:r>
-          </w:p>
-        </w:tc>
-        <w:tc>
-          <w:tcPr>
-            <w:tcBorders>
-              <w:bottom w:val="single" w:sz="6" w:space="0" w:color="666666"/>
-              <w:top w:val="single" w:sz="6" w:space="0" w:color="666666"/>
-              <w:left w:val="single" w:sz="6" w:space="0" w:color="666666"/>
-              <w:right w:val="single" w:sz="6" w:space="0" w:color="666666"/>
-            </w:tcBorders>
-            <w:shd w:val="clear" w:color="auto" w:fill="FFFFFF"/>
-            <w:tcMar>
-              <w:top w:w="0" w:type="dxa"/>
-              <w:bottom w:w="0" w:type="dxa"/>
-              <w:left w:w="0" w:type="dxa"/>
-              <w:right w:w="0" w:type="dxa"/>
-            </w:tcMar>
-            <w:vAlign w:val="center"/>
-          </w:tcPr>
-          <w:p>
-            <w:pPr>
-              <w:pStyle w:val="Normal"/>
-              <w:jc w:val="left"/>
-              <w:pBdr>
-                <w:bottom w:val="none" w:sz="0" w:space="0" w:color="000000"/>
-                <w:top w:val="none" w:sz="0" w:space="0" w:color="000000"/>
-                <w:left w:val="none" w:sz="0" w:space="0" w:color="000000"/>
-                <w:right w:val="none" w:sz="0" w:space="0" w:color="000000"/>
-              </w:pBdr>
-              <w:spacing w:after="100" w:before="100" w:line="240"/>
-              <w:ind w:left="100" w:right="100" w:firstLine="0" w:firstLineChars="0"/>
-            </w:pPr>
-            <w:r>
-              <w:rPr>
-                <w:rFonts w:ascii="Arial" w:hAnsi="Arial" w:eastAsia="Arial" w:cs="Arial"/>
-                <w:i w:val="false"/>
-                <w:b w:val="false"/>
-                <w:u w:val="none"/>
-                <w:sz w:val="22"/>
-                <w:szCs w:val="22"/>
-                <w:color w:val="000000"/>
-              </w:rPr>
-              <w:t xml:space="preserve">alpha_u_AE2, beta_u_AE2 (80.81, 344.51)</w:t>
+              <w:t xml:space="preserve">Progression Free Survival</w:t>
+            </w:r>
+          </w:p>
+        </w:tc>
+        <w:tc>
+          <w:tcPr>
+            <w:tcBorders>
+              <w:bottom w:val="single" w:sz="6" w:space="0" w:color="666666"/>
+              <w:top w:val="single" w:sz="6" w:space="0" w:color="666666"/>
+              <w:left w:val="single" w:sz="6" w:space="0" w:color="666666"/>
+              <w:right w:val="single" w:sz="6" w:space="0" w:color="666666"/>
+            </w:tcBorders>
+            <w:shd w:val="clear" w:color="auto" w:fill="FFFFFF"/>
+            <w:tcMar>
+              <w:top w:w="0" w:type="dxa"/>
+              <w:bottom w:w="0" w:type="dxa"/>
+              <w:left w:w="0" w:type="dxa"/>
+              <w:right w:w="0" w:type="dxa"/>
+            </w:tcMar>
+            <w:vAlign w:val="center"/>
+          </w:tcPr>
+          <w:p>
+            <w:pPr>
+              <w:pStyle w:val="Normal"/>
+              <w:jc w:val="left"/>
+              <w:pBdr>
+                <w:bottom w:val="none" w:sz="0" w:space="0" w:color="000000"/>
+                <w:top w:val="none" w:sz="0" w:space="0" w:color="000000"/>
+                <w:left w:val="none" w:sz="0" w:space="0" w:color="000000"/>
+                <w:right w:val="none" w:sz="0" w:space="0" w:color="000000"/>
+              </w:pBdr>
+              <w:spacing w:after="100" w:before="100" w:line="240"/>
+              <w:ind w:left="100" w:right="100" w:firstLine="0" w:firstLineChars="0"/>
+            </w:pPr>
+            <w:r>
+              <w:rPr>
+                <w:rFonts w:ascii="Arial" w:hAnsi="Arial" w:eastAsia="Arial" w:cs="Arial"/>
+                <w:i w:val="false"/>
+                <w:b w:val="false"/>
+                <w:u w:val="none"/>
+                <w:sz w:val="22"/>
+                <w:szCs w:val="22"/>
+                <w:color w:val="000000"/>
+              </w:rPr>
+              <w:t xml:space="preserve">0.85</w:t>
+            </w:r>
+          </w:p>
+        </w:tc>
+        <w:tc>
+          <w:tcPr>
+            <w:tcBorders>
+              <w:bottom w:val="single" w:sz="6" w:space="0" w:color="666666"/>
+              <w:top w:val="single" w:sz="6" w:space="0" w:color="666666"/>
+              <w:left w:val="single" w:sz="6" w:space="0" w:color="666666"/>
+              <w:right w:val="single" w:sz="6" w:space="0" w:color="666666"/>
+            </w:tcBorders>
+            <w:shd w:val="clear" w:color="auto" w:fill="FFFFFF"/>
+            <w:tcMar>
+              <w:top w:w="0" w:type="dxa"/>
+              <w:bottom w:w="0" w:type="dxa"/>
+              <w:left w:w="0" w:type="dxa"/>
+              <w:right w:w="0" w:type="dxa"/>
+            </w:tcMar>
+            <w:vAlign w:val="center"/>
+          </w:tcPr>
+          <w:p>
+            <w:pPr>
+              <w:pStyle w:val="Normal"/>
+              <w:jc w:val="left"/>
+              <w:pBdr>
+                <w:bottom w:val="none" w:sz="0" w:space="0" w:color="000000"/>
+                <w:top w:val="none" w:sz="0" w:space="0" w:color="000000"/>
+                <w:left w:val="none" w:sz="0" w:space="0" w:color="000000"/>
+                <w:right w:val="none" w:sz="0" w:space="0" w:color="000000"/>
+              </w:pBdr>
+              <w:spacing w:after="100" w:before="100" w:line="240"/>
+              <w:ind w:left="100" w:right="100" w:firstLine="0" w:firstLineChars="0"/>
+            </w:pPr>
+            <w:r>
+              <w:rPr>
+                <w:rFonts w:ascii="Arial" w:hAnsi="Arial" w:eastAsia="Arial" w:cs="Arial"/>
+                <w:i w:val="false"/>
+                <w:b w:val="false"/>
+                <w:u w:val="none"/>
+                <w:sz w:val="22"/>
+                <w:szCs w:val="22"/>
+                <w:color w:val="000000"/>
+              </w:rPr>
+              <w:t xml:space="preserve">0.68</w:t>
+            </w:r>
+          </w:p>
+        </w:tc>
+        <w:tc>
+          <w:tcPr>
+            <w:tcBorders>
+              <w:bottom w:val="single" w:sz="6" w:space="0" w:color="666666"/>
+              <w:top w:val="single" w:sz="6" w:space="0" w:color="666666"/>
+              <w:left w:val="single" w:sz="6" w:space="0" w:color="666666"/>
+              <w:right w:val="single" w:sz="6" w:space="0" w:color="666666"/>
+            </w:tcBorders>
+            <w:shd w:val="clear" w:color="auto" w:fill="FFFFFF"/>
+            <w:tcMar>
+              <w:top w:w="0" w:type="dxa"/>
+              <w:bottom w:w="0" w:type="dxa"/>
+              <w:left w:w="0" w:type="dxa"/>
+              <w:right w:w="0" w:type="dxa"/>
+            </w:tcMar>
+            <w:vAlign w:val="center"/>
+          </w:tcPr>
+          <w:p>
+            <w:pPr>
+              <w:pStyle w:val="Normal"/>
+              <w:jc w:val="left"/>
+              <w:pBdr>
+                <w:bottom w:val="none" w:sz="0" w:space="0" w:color="000000"/>
+                <w:top w:val="none" w:sz="0" w:space="0" w:color="000000"/>
+                <w:left w:val="none" w:sz="0" w:space="0" w:color="000000"/>
+                <w:right w:val="none" w:sz="0" w:space="0" w:color="000000"/>
+              </w:pBdr>
+              <w:spacing w:after="100" w:before="100" w:line="240"/>
+              <w:ind w:left="100" w:right="100" w:firstLine="0" w:firstLineChars="0"/>
+            </w:pPr>
+            <w:r>
+              <w:rPr>
+                <w:rFonts w:ascii="Arial" w:hAnsi="Arial" w:eastAsia="Arial" w:cs="Arial"/>
+                <w:i w:val="false"/>
+                <w:b w:val="false"/>
+                <w:u w:val="none"/>
+                <w:sz w:val="22"/>
+                <w:szCs w:val="22"/>
+                <w:color w:val="000000"/>
+              </w:rPr>
+              <w:t xml:space="preserve">1.00</w:t>
+            </w:r>
+          </w:p>
+        </w:tc>
+        <w:tc>
+          <w:tcPr>
+            <w:tcBorders>
+              <w:bottom w:val="single" w:sz="6" w:space="0" w:color="666666"/>
+              <w:top w:val="single" w:sz="6" w:space="0" w:color="666666"/>
+              <w:left w:val="single" w:sz="6" w:space="0" w:color="666666"/>
+              <w:right w:val="single" w:sz="6" w:space="0" w:color="666666"/>
+            </w:tcBorders>
+            <w:shd w:val="clear" w:color="auto" w:fill="FFFFFF"/>
+            <w:tcMar>
+              <w:top w:w="0" w:type="dxa"/>
+              <w:bottom w:w="0" w:type="dxa"/>
+              <w:left w:w="0" w:type="dxa"/>
+              <w:right w:w="0" w:type="dxa"/>
+            </w:tcMar>
+            <w:vAlign w:val="center"/>
+          </w:tcPr>
+          <w:p>
+            <w:pPr>
+              <w:pStyle w:val="Normal"/>
+              <w:jc w:val="left"/>
+              <w:pBdr>
+                <w:bottom w:val="none" w:sz="0" w:space="0" w:color="000000"/>
+                <w:top w:val="none" w:sz="0" w:space="0" w:color="000000"/>
+                <w:left w:val="none" w:sz="0" w:space="0" w:color="000000"/>
+                <w:right w:val="none" w:sz="0" w:space="0" w:color="000000"/>
+              </w:pBdr>
+              <w:spacing w:after="100" w:before="100" w:line="240"/>
+              <w:ind w:left="100" w:right="100" w:firstLine="0" w:firstLineChars="0"/>
+            </w:pPr>
+            <w:r>
+              <w:rPr>
+                <w:rFonts w:ascii="Arial" w:hAnsi="Arial" w:eastAsia="Arial" w:cs="Arial"/>
+                <w:i w:val="false"/>
+                <w:b w:val="false"/>
+                <w:u w:val="none"/>
+                <w:sz w:val="22"/>
+                <w:szCs w:val="22"/>
+                <w:color w:val="000000"/>
+              </w:rPr>
+              <w:t xml:space="preserve"/>
+            </w:r>
+          </w:p>
+        </w:tc>
+        <w:tc>
+          <w:tcPr>
+            <w:tcBorders>
+              <w:bottom w:val="single" w:sz="6" w:space="0" w:color="666666"/>
+              <w:top w:val="single" w:sz="6" w:space="0" w:color="666666"/>
+              <w:left w:val="single" w:sz="6" w:space="0" w:color="666666"/>
+              <w:right w:val="single" w:sz="6" w:space="0" w:color="666666"/>
+            </w:tcBorders>
+            <w:shd w:val="clear" w:color="auto" w:fill="FFFFFF"/>
+            <w:tcMar>
+              <w:top w:w="0" w:type="dxa"/>
+              <w:bottom w:w="0" w:type="dxa"/>
+              <w:left w:w="0" w:type="dxa"/>
+              <w:right w:w="0" w:type="dxa"/>
+            </w:tcMar>
+            <w:vAlign w:val="center"/>
+          </w:tcPr>
+          <w:p>
+            <w:pPr>
+              <w:pStyle w:val="Normal"/>
+              <w:jc w:val="left"/>
+              <w:pBdr>
+                <w:bottom w:val="none" w:sz="0" w:space="0" w:color="000000"/>
+                <w:top w:val="none" w:sz="0" w:space="0" w:color="000000"/>
+                <w:left w:val="none" w:sz="0" w:space="0" w:color="000000"/>
+                <w:right w:val="none" w:sz="0" w:space="0" w:color="000000"/>
+              </w:pBdr>
+              <w:spacing w:after="100" w:before="100" w:line="240"/>
+              <w:ind w:left="100" w:right="100" w:firstLine="0" w:firstLineChars="0"/>
+            </w:pPr>
+            <w:r>
+              <w:rPr>
+                <w:rFonts w:ascii="Arial" w:hAnsi="Arial" w:eastAsia="Arial" w:cs="Arial"/>
+                <w:i w:val="false"/>
+                <w:b w:val="false"/>
+                <w:u w:val="none"/>
+                <w:sz w:val="22"/>
+                <w:szCs w:val="22"/>
+                <w:color w:val="000000"/>
+              </w:rPr>
+              <w:t xml:space="preserve">BETA(15.41, 2.72)</w:t>
             </w:r>
           </w:p>
         </w:tc>
@@ -6820,234 +6820,234 @@
                 <w:szCs w:val="22"/>
                 <w:color w:val="000000"/>
               </w:rPr>
-              <w:t xml:space="preserve">Vomiting</w:t>
-            </w:r>
-          </w:p>
-        </w:tc>
-        <w:tc>
-          <w:tcPr>
-            <w:tcBorders>
-              <w:bottom w:val="single" w:sz="6" w:space="0" w:color="666666"/>
-              <w:top w:val="single" w:sz="6" w:space="0" w:color="666666"/>
-              <w:left w:val="single" w:sz="6" w:space="0" w:color="666666"/>
-              <w:right w:val="single" w:sz="6" w:space="0" w:color="666666"/>
-            </w:tcBorders>
-            <w:shd w:val="clear" w:color="auto" w:fill="FFFFFF"/>
-            <w:tcMar>
-              <w:top w:w="0" w:type="dxa"/>
-              <w:bottom w:w="0" w:type="dxa"/>
-              <w:left w:w="0" w:type="dxa"/>
-              <w:right w:w="0" w:type="dxa"/>
-            </w:tcMar>
-            <w:vAlign w:val="center"/>
-          </w:tcPr>
-          <w:p>
-            <w:pPr>
-              <w:pStyle w:val="Normal"/>
-              <w:jc w:val="left"/>
-              <w:pBdr>
-                <w:bottom w:val="none" w:sz="0" w:space="0" w:color="000000"/>
-                <w:top w:val="none" w:sz="0" w:space="0" w:color="000000"/>
-                <w:left w:val="none" w:sz="0" w:space="0" w:color="000000"/>
-                <w:right w:val="none" w:sz="0" w:space="0" w:color="000000"/>
-              </w:pBdr>
-              <w:spacing w:after="100" w:before="100" w:line="240"/>
-              <w:ind w:left="100" w:right="100" w:firstLine="0" w:firstLineChars="0"/>
-            </w:pPr>
-            <w:r>
-              <w:rPr>
-                <w:rFonts w:ascii="Arial" w:hAnsi="Arial" w:eastAsia="Arial" w:cs="Arial"/>
-                <w:i w:val="false"/>
-                <w:b w:val="false"/>
-                <w:u w:val="none"/>
-                <w:sz w:val="22"/>
-                <w:szCs w:val="22"/>
-                <w:color w:val="000000"/>
-              </w:rPr>
-              <w:t xml:space="preserve">0.36</w:t>
-            </w:r>
-          </w:p>
-        </w:tc>
-        <w:tc>
-          <w:tcPr>
-            <w:tcBorders>
-              <w:bottom w:val="single" w:sz="6" w:space="0" w:color="666666"/>
-              <w:top w:val="single" w:sz="6" w:space="0" w:color="666666"/>
-              <w:left w:val="single" w:sz="6" w:space="0" w:color="666666"/>
-              <w:right w:val="single" w:sz="6" w:space="0" w:color="666666"/>
-            </w:tcBorders>
-            <w:shd w:val="clear" w:color="auto" w:fill="FFFFFF"/>
-            <w:tcMar>
-              <w:top w:w="0" w:type="dxa"/>
-              <w:bottom w:w="0" w:type="dxa"/>
-              <w:left w:w="0" w:type="dxa"/>
-              <w:right w:w="0" w:type="dxa"/>
-            </w:tcMar>
-            <w:vAlign w:val="center"/>
-          </w:tcPr>
-          <w:p>
-            <w:pPr>
-              <w:pStyle w:val="Normal"/>
-              <w:jc w:val="left"/>
-              <w:pBdr>
-                <w:bottom w:val="none" w:sz="0" w:space="0" w:color="000000"/>
-                <w:top w:val="none" w:sz="0" w:space="0" w:color="000000"/>
-                <w:left w:val="none" w:sz="0" w:space="0" w:color="000000"/>
-                <w:right w:val="none" w:sz="0" w:space="0" w:color="000000"/>
-              </w:pBdr>
-              <w:spacing w:after="100" w:before="100" w:line="240"/>
-              <w:ind w:left="100" w:right="100" w:firstLine="0" w:firstLineChars="0"/>
-            </w:pPr>
-            <w:r>
-              <w:rPr>
-                <w:rFonts w:ascii="Arial" w:hAnsi="Arial" w:eastAsia="Arial" w:cs="Arial"/>
-                <w:i w:val="false"/>
-                <w:b w:val="false"/>
-                <w:u w:val="none"/>
-                <w:sz w:val="22"/>
-                <w:szCs w:val="22"/>
-                <w:color w:val="000000"/>
-              </w:rPr>
-              <w:t xml:space="preserve">0.29</w:t>
-            </w:r>
-          </w:p>
-        </w:tc>
-        <w:tc>
-          <w:tcPr>
-            <w:tcBorders>
-              <w:bottom w:val="single" w:sz="6" w:space="0" w:color="666666"/>
-              <w:top w:val="single" w:sz="6" w:space="0" w:color="666666"/>
-              <w:left w:val="single" w:sz="6" w:space="0" w:color="666666"/>
-              <w:right w:val="single" w:sz="6" w:space="0" w:color="666666"/>
-            </w:tcBorders>
-            <w:shd w:val="clear" w:color="auto" w:fill="FFFFFF"/>
-            <w:tcMar>
-              <w:top w:w="0" w:type="dxa"/>
-              <w:bottom w:w="0" w:type="dxa"/>
-              <w:left w:w="0" w:type="dxa"/>
-              <w:right w:w="0" w:type="dxa"/>
-            </w:tcMar>
-            <w:vAlign w:val="center"/>
-          </w:tcPr>
-          <w:p>
-            <w:pPr>
-              <w:pStyle w:val="Normal"/>
-              <w:jc w:val="left"/>
-              <w:pBdr>
-                <w:bottom w:val="none" w:sz="0" w:space="0" w:color="000000"/>
-                <w:top w:val="none" w:sz="0" w:space="0" w:color="000000"/>
-                <w:left w:val="none" w:sz="0" w:space="0" w:color="000000"/>
-                <w:right w:val="none" w:sz="0" w:space="0" w:color="000000"/>
-              </w:pBdr>
-              <w:spacing w:after="100" w:before="100" w:line="240"/>
-              <w:ind w:left="100" w:right="100" w:firstLine="0" w:firstLineChars="0"/>
-            </w:pPr>
-            <w:r>
-              <w:rPr>
-                <w:rFonts w:ascii="Arial" w:hAnsi="Arial" w:eastAsia="Arial" w:cs="Arial"/>
-                <w:i w:val="false"/>
-                <w:b w:val="false"/>
-                <w:u w:val="none"/>
-                <w:sz w:val="22"/>
-                <w:szCs w:val="22"/>
-                <w:color w:val="000000"/>
-              </w:rPr>
-              <w:t xml:space="preserve">0.43</w:t>
-            </w:r>
-          </w:p>
-        </w:tc>
-        <w:tc>
-          <w:tcPr>
-            <w:tcBorders>
-              <w:bottom w:val="single" w:sz="6" w:space="0" w:color="666666"/>
-              <w:top w:val="single" w:sz="6" w:space="0" w:color="666666"/>
-              <w:left w:val="single" w:sz="6" w:space="0" w:color="666666"/>
-              <w:right w:val="single" w:sz="6" w:space="0" w:color="666666"/>
-            </w:tcBorders>
-            <w:shd w:val="clear" w:color="auto" w:fill="FFFFFF"/>
-            <w:tcMar>
-              <w:top w:w="0" w:type="dxa"/>
-              <w:bottom w:w="0" w:type="dxa"/>
-              <w:left w:w="0" w:type="dxa"/>
-              <w:right w:w="0" w:type="dxa"/>
-            </w:tcMar>
-            <w:vAlign w:val="center"/>
-          </w:tcPr>
-          <w:p>
-            <w:pPr>
-              <w:pStyle w:val="Normal"/>
-              <w:jc w:val="left"/>
-              <w:pBdr>
-                <w:bottom w:val="none" w:sz="0" w:space="0" w:color="000000"/>
-                <w:top w:val="none" w:sz="0" w:space="0" w:color="000000"/>
-                <w:left w:val="none" w:sz="0" w:space="0" w:color="000000"/>
-                <w:right w:val="none" w:sz="0" w:space="0" w:color="000000"/>
-              </w:pBdr>
-              <w:spacing w:after="100" w:before="100" w:line="240"/>
-              <w:ind w:left="100" w:right="100" w:firstLine="0" w:firstLineChars="0"/>
-            </w:pPr>
-            <w:r>
-              <w:rPr>
-                <w:rFonts w:ascii="Arial" w:hAnsi="Arial" w:eastAsia="Arial" w:cs="Arial"/>
-                <w:i w:val="false"/>
-                <w:b w:val="false"/>
-                <w:u w:val="none"/>
-                <w:sz w:val="22"/>
-                <w:szCs w:val="22"/>
-                <w:color w:val="000000"/>
-              </w:rPr>
-              <w:t xml:space="preserve">BETA</w:t>
-            </w:r>
-          </w:p>
-        </w:tc>
-        <w:tc>
-          <w:tcPr>
-            <w:tcBorders>
-              <w:bottom w:val="single" w:sz="6" w:space="0" w:color="666666"/>
-              <w:top w:val="single" w:sz="6" w:space="0" w:color="666666"/>
-              <w:left w:val="single" w:sz="6" w:space="0" w:color="666666"/>
-              <w:right w:val="single" w:sz="6" w:space="0" w:color="666666"/>
-            </w:tcBorders>
-            <w:shd w:val="clear" w:color="auto" w:fill="FFFFFF"/>
-            <w:tcMar>
-              <w:top w:w="0" w:type="dxa"/>
-              <w:bottom w:w="0" w:type="dxa"/>
-              <w:left w:w="0" w:type="dxa"/>
-              <w:right w:w="0" w:type="dxa"/>
-            </w:tcMar>
-            <w:vAlign w:val="center"/>
-          </w:tcPr>
-          <w:p>
-            <w:pPr>
-              <w:pStyle w:val="Normal"/>
-              <w:jc w:val="left"/>
-              <w:pBdr>
-                <w:bottom w:val="none" w:sz="0" w:space="0" w:color="000000"/>
-                <w:top w:val="none" w:sz="0" w:space="0" w:color="000000"/>
-                <w:left w:val="none" w:sz="0" w:space="0" w:color="000000"/>
-                <w:right w:val="none" w:sz="0" w:space="0" w:color="000000"/>
-              </w:pBdr>
-              <w:spacing w:after="100" w:before="100" w:line="240"/>
-              <w:ind w:left="100" w:right="100" w:firstLine="0" w:firstLineChars="0"/>
-            </w:pPr>
-            <w:r>
-              <w:rPr>
-                <w:rFonts w:ascii="Arial" w:hAnsi="Arial" w:eastAsia="Arial" w:cs="Arial"/>
-                <w:i w:val="false"/>
-                <w:b w:val="false"/>
-                <w:u w:val="none"/>
-                <w:sz w:val="22"/>
-                <w:szCs w:val="22"/>
-                <w:color w:val="000000"/>
-              </w:rPr>
-              <w:t xml:space="preserve">alpha_u_AE3, beta_u_AE3 (63.64, 113.14)</w:t>
+              <w:t xml:space="preserve">Overall Survival</w:t>
+            </w:r>
+          </w:p>
+        </w:tc>
+        <w:tc>
+          <w:tcPr>
+            <w:tcBorders>
+              <w:bottom w:val="single" w:sz="6" w:space="0" w:color="666666"/>
+              <w:top w:val="single" w:sz="6" w:space="0" w:color="666666"/>
+              <w:left w:val="single" w:sz="6" w:space="0" w:color="666666"/>
+              <w:right w:val="single" w:sz="6" w:space="0" w:color="666666"/>
+            </w:tcBorders>
+            <w:shd w:val="clear" w:color="auto" w:fill="FFFFFF"/>
+            <w:tcMar>
+              <w:top w:w="0" w:type="dxa"/>
+              <w:bottom w:w="0" w:type="dxa"/>
+              <w:left w:w="0" w:type="dxa"/>
+              <w:right w:w="0" w:type="dxa"/>
+            </w:tcMar>
+            <w:vAlign w:val="center"/>
+          </w:tcPr>
+          <w:p>
+            <w:pPr>
+              <w:pStyle w:val="Normal"/>
+              <w:jc w:val="left"/>
+              <w:pBdr>
+                <w:bottom w:val="none" w:sz="0" w:space="0" w:color="000000"/>
+                <w:top w:val="none" w:sz="0" w:space="0" w:color="000000"/>
+                <w:left w:val="none" w:sz="0" w:space="0" w:color="000000"/>
+                <w:right w:val="none" w:sz="0" w:space="0" w:color="000000"/>
+              </w:pBdr>
+              <w:spacing w:after="100" w:before="100" w:line="240"/>
+              <w:ind w:left="100" w:right="100" w:firstLine="0" w:firstLineChars="0"/>
+            </w:pPr>
+            <w:r>
+              <w:rPr>
+                <w:rFonts w:ascii="Arial" w:hAnsi="Arial" w:eastAsia="Arial" w:cs="Arial"/>
+                <w:i w:val="false"/>
+                <w:b w:val="false"/>
+                <w:u w:val="none"/>
+                <w:sz w:val="22"/>
+                <w:szCs w:val="22"/>
+                <w:color w:val="000000"/>
+              </w:rPr>
+              <w:t xml:space="preserve">0.65</w:t>
+            </w:r>
+          </w:p>
+        </w:tc>
+        <w:tc>
+          <w:tcPr>
+            <w:tcBorders>
+              <w:bottom w:val="single" w:sz="6" w:space="0" w:color="666666"/>
+              <w:top w:val="single" w:sz="6" w:space="0" w:color="666666"/>
+              <w:left w:val="single" w:sz="6" w:space="0" w:color="666666"/>
+              <w:right w:val="single" w:sz="6" w:space="0" w:color="666666"/>
+            </w:tcBorders>
+            <w:shd w:val="clear" w:color="auto" w:fill="FFFFFF"/>
+            <w:tcMar>
+              <w:top w:w="0" w:type="dxa"/>
+              <w:bottom w:w="0" w:type="dxa"/>
+              <w:left w:w="0" w:type="dxa"/>
+              <w:right w:w="0" w:type="dxa"/>
+            </w:tcMar>
+            <w:vAlign w:val="center"/>
+          </w:tcPr>
+          <w:p>
+            <w:pPr>
+              <w:pStyle w:val="Normal"/>
+              <w:jc w:val="left"/>
+              <w:pBdr>
+                <w:bottom w:val="none" w:sz="0" w:space="0" w:color="000000"/>
+                <w:top w:val="none" w:sz="0" w:space="0" w:color="000000"/>
+                <w:left w:val="none" w:sz="0" w:space="0" w:color="000000"/>
+                <w:right w:val="none" w:sz="0" w:space="0" w:color="000000"/>
+              </w:pBdr>
+              <w:spacing w:after="100" w:before="100" w:line="240"/>
+              <w:ind w:left="100" w:right="100" w:firstLine="0" w:firstLineChars="0"/>
+            </w:pPr>
+            <w:r>
+              <w:rPr>
+                <w:rFonts w:ascii="Arial" w:hAnsi="Arial" w:eastAsia="Arial" w:cs="Arial"/>
+                <w:i w:val="false"/>
+                <w:b w:val="false"/>
+                <w:u w:val="none"/>
+                <w:sz w:val="22"/>
+                <w:szCs w:val="22"/>
+                <w:color w:val="000000"/>
+              </w:rPr>
+              <w:t xml:space="preserve">0.52</w:t>
+            </w:r>
+          </w:p>
+        </w:tc>
+        <w:tc>
+          <w:tcPr>
+            <w:tcBorders>
+              <w:bottom w:val="single" w:sz="6" w:space="0" w:color="666666"/>
+              <w:top w:val="single" w:sz="6" w:space="0" w:color="666666"/>
+              <w:left w:val="single" w:sz="6" w:space="0" w:color="666666"/>
+              <w:right w:val="single" w:sz="6" w:space="0" w:color="666666"/>
+            </w:tcBorders>
+            <w:shd w:val="clear" w:color="auto" w:fill="FFFFFF"/>
+            <w:tcMar>
+              <w:top w:w="0" w:type="dxa"/>
+              <w:bottom w:w="0" w:type="dxa"/>
+              <w:left w:w="0" w:type="dxa"/>
+              <w:right w:w="0" w:type="dxa"/>
+            </w:tcMar>
+            <w:vAlign w:val="center"/>
+          </w:tcPr>
+          <w:p>
+            <w:pPr>
+              <w:pStyle w:val="Normal"/>
+              <w:jc w:val="left"/>
+              <w:pBdr>
+                <w:bottom w:val="none" w:sz="0" w:space="0" w:color="000000"/>
+                <w:top w:val="none" w:sz="0" w:space="0" w:color="000000"/>
+                <w:left w:val="none" w:sz="0" w:space="0" w:color="000000"/>
+                <w:right w:val="none" w:sz="0" w:space="0" w:color="000000"/>
+              </w:pBdr>
+              <w:spacing w:after="100" w:before="100" w:line="240"/>
+              <w:ind w:left="100" w:right="100" w:firstLine="0" w:firstLineChars="0"/>
+            </w:pPr>
+            <w:r>
+              <w:rPr>
+                <w:rFonts w:ascii="Arial" w:hAnsi="Arial" w:eastAsia="Arial" w:cs="Arial"/>
+                <w:i w:val="false"/>
+                <w:b w:val="false"/>
+                <w:u w:val="none"/>
+                <w:sz w:val="22"/>
+                <w:szCs w:val="22"/>
+                <w:color w:val="000000"/>
+              </w:rPr>
+              <w:t xml:space="preserve">0.78</w:t>
+            </w:r>
+          </w:p>
+        </w:tc>
+        <w:tc>
+          <w:tcPr>
+            <w:tcBorders>
+              <w:bottom w:val="single" w:sz="6" w:space="0" w:color="666666"/>
+              <w:top w:val="single" w:sz="6" w:space="0" w:color="666666"/>
+              <w:left w:val="single" w:sz="6" w:space="0" w:color="666666"/>
+              <w:right w:val="single" w:sz="6" w:space="0" w:color="666666"/>
+            </w:tcBorders>
+            <w:shd w:val="clear" w:color="auto" w:fill="FFFFFF"/>
+            <w:tcMar>
+              <w:top w:w="0" w:type="dxa"/>
+              <w:bottom w:w="0" w:type="dxa"/>
+              <w:left w:w="0" w:type="dxa"/>
+              <w:right w:w="0" w:type="dxa"/>
+            </w:tcMar>
+            <w:vAlign w:val="center"/>
+          </w:tcPr>
+          <w:p>
+            <w:pPr>
+              <w:pStyle w:val="Normal"/>
+              <w:jc w:val="left"/>
+              <w:pBdr>
+                <w:bottom w:val="none" w:sz="0" w:space="0" w:color="000000"/>
+                <w:top w:val="none" w:sz="0" w:space="0" w:color="000000"/>
+                <w:left w:val="none" w:sz="0" w:space="0" w:color="000000"/>
+                <w:right w:val="none" w:sz="0" w:space="0" w:color="000000"/>
+              </w:pBdr>
+              <w:spacing w:after="100" w:before="100" w:line="240"/>
+              <w:ind w:left="100" w:right="100" w:firstLine="0" w:firstLineChars="0"/>
+            </w:pPr>
+            <w:r>
+              <w:rPr>
+                <w:rFonts w:ascii="Arial" w:hAnsi="Arial" w:eastAsia="Arial" w:cs="Arial"/>
+                <w:i w:val="false"/>
+                <w:b w:val="false"/>
+                <w:u w:val="none"/>
+                <w:sz w:val="22"/>
+                <w:szCs w:val="22"/>
+                <w:color w:val="000000"/>
+              </w:rPr>
+              <w:t xml:space="preserve"/>
+            </w:r>
+          </w:p>
+        </w:tc>
+        <w:tc>
+          <w:tcPr>
+            <w:tcBorders>
+              <w:bottom w:val="single" w:sz="6" w:space="0" w:color="666666"/>
+              <w:top w:val="single" w:sz="6" w:space="0" w:color="666666"/>
+              <w:left w:val="single" w:sz="6" w:space="0" w:color="666666"/>
+              <w:right w:val="single" w:sz="6" w:space="0" w:color="666666"/>
+            </w:tcBorders>
+            <w:shd w:val="clear" w:color="auto" w:fill="FFFFFF"/>
+            <w:tcMar>
+              <w:top w:w="0" w:type="dxa"/>
+              <w:bottom w:w="0" w:type="dxa"/>
+              <w:left w:w="0" w:type="dxa"/>
+              <w:right w:w="0" w:type="dxa"/>
+            </w:tcMar>
+            <w:vAlign w:val="center"/>
+          </w:tcPr>
+          <w:p>
+            <w:pPr>
+              <w:pStyle w:val="Normal"/>
+              <w:jc w:val="left"/>
+              <w:pBdr>
+                <w:bottom w:val="none" w:sz="0" w:space="0" w:color="000000"/>
+                <w:top w:val="none" w:sz="0" w:space="0" w:color="000000"/>
+                <w:left w:val="none" w:sz="0" w:space="0" w:color="000000"/>
+                <w:right w:val="none" w:sz="0" w:space="0" w:color="000000"/>
+              </w:pBdr>
+              <w:spacing w:after="100" w:before="100" w:line="240"/>
+              <w:ind w:left="100" w:right="100" w:firstLine="0" w:firstLineChars="0"/>
+            </w:pPr>
+            <w:r>
+              <w:rPr>
+                <w:rFonts w:ascii="Arial" w:hAnsi="Arial" w:eastAsia="Arial" w:cs="Arial"/>
+                <w:i w:val="false"/>
+                <w:b w:val="false"/>
+                <w:u w:val="none"/>
+                <w:sz w:val="22"/>
+                <w:szCs w:val="22"/>
+                <w:color w:val="000000"/>
+              </w:rPr>
+              <w:t xml:space="preserve">BETA(32.96, 17.75)</w:t>
             </w:r>
           </w:p>
         </w:tc>
       </w:tr>
       <w:tr>
         <w:trPr>
-          <w:trHeight w:val="573" w:hRule="auto"/>
+          <w:trHeight w:val="617" w:hRule="auto"/>
         </w:trPr>
         body26
         <w:tc>
@@ -7090,7 +7090,7 @@
                 <w:szCs w:val="22"/>
                 <w:color w:val="000000"/>
               </w:rPr>
-              <w:t xml:space="preserve">**Hazard Ratios**</w:t>
+              <w:t xml:space="preserve">**Adverse Event Disutility**</w:t>
             </w:r>
           </w:p>
         </w:tc>
@@ -7360,227 +7360,227 @@
                 <w:szCs w:val="22"/>
                 <w:color w:val="000000"/>
               </w:rPr>
-              <w:t xml:space="preserve">PFS to OS under the Experimental Strategy</w:t>
-            </w:r>
-          </w:p>
-        </w:tc>
-        <w:tc>
-          <w:tcPr>
-            <w:tcBorders>
-              <w:bottom w:val="single" w:sz="6" w:space="0" w:color="666666"/>
-              <w:top w:val="single" w:sz="6" w:space="0" w:color="666666"/>
-              <w:left w:val="single" w:sz="6" w:space="0" w:color="666666"/>
-              <w:right w:val="single" w:sz="6" w:space="0" w:color="666666"/>
-            </w:tcBorders>
-            <w:shd w:val="clear" w:color="auto" w:fill="FFFFFF"/>
-            <w:tcMar>
-              <w:top w:w="0" w:type="dxa"/>
-              <w:bottom w:w="0" w:type="dxa"/>
-              <w:left w:w="0" w:type="dxa"/>
-              <w:right w:w="0" w:type="dxa"/>
-            </w:tcMar>
-            <w:vAlign w:val="center"/>
-          </w:tcPr>
-          <w:p>
-            <w:pPr>
-              <w:pStyle w:val="Normal"/>
-              <w:jc w:val="left"/>
-              <w:pBdr>
-                <w:bottom w:val="none" w:sz="0" w:space="0" w:color="000000"/>
-                <w:top w:val="none" w:sz="0" w:space="0" w:color="000000"/>
-                <w:left w:val="none" w:sz="0" w:space="0" w:color="000000"/>
-                <w:right w:val="none" w:sz="0" w:space="0" w:color="000000"/>
-              </w:pBdr>
-              <w:spacing w:after="100" w:before="100" w:line="240"/>
-              <w:ind w:left="100" w:right="100" w:firstLine="0" w:firstLineChars="0"/>
-            </w:pPr>
-            <w:r>
-              <w:rPr>
-                <w:rFonts w:ascii="Arial" w:hAnsi="Arial" w:eastAsia="Arial" w:cs="Arial"/>
-                <w:i w:val="false"/>
-                <w:b w:val="false"/>
-                <w:u w:val="none"/>
-                <w:sz w:val="22"/>
-                <w:szCs w:val="22"/>
-                <w:color w:val="000000"/>
-              </w:rPr>
-              <w:t xml:space="preserve">0.68</w:t>
-            </w:r>
-          </w:p>
-        </w:tc>
-        <w:tc>
-          <w:tcPr>
-            <w:tcBorders>
-              <w:bottom w:val="single" w:sz="6" w:space="0" w:color="666666"/>
-              <w:top w:val="single" w:sz="6" w:space="0" w:color="666666"/>
-              <w:left w:val="single" w:sz="6" w:space="0" w:color="666666"/>
-              <w:right w:val="single" w:sz="6" w:space="0" w:color="666666"/>
-            </w:tcBorders>
-            <w:shd w:val="clear" w:color="auto" w:fill="FFFFFF"/>
-            <w:tcMar>
-              <w:top w:w="0" w:type="dxa"/>
-              <w:bottom w:w="0" w:type="dxa"/>
-              <w:left w:w="0" w:type="dxa"/>
-              <w:right w:w="0" w:type="dxa"/>
-            </w:tcMar>
-            <w:vAlign w:val="center"/>
-          </w:tcPr>
-          <w:p>
-            <w:pPr>
-              <w:pStyle w:val="Normal"/>
-              <w:jc w:val="left"/>
-              <w:pBdr>
-                <w:bottom w:val="none" w:sz="0" w:space="0" w:color="000000"/>
-                <w:top w:val="none" w:sz="0" w:space="0" w:color="000000"/>
-                <w:left w:val="none" w:sz="0" w:space="0" w:color="000000"/>
-                <w:right w:val="none" w:sz="0" w:space="0" w:color="000000"/>
-              </w:pBdr>
-              <w:spacing w:after="100" w:before="100" w:line="240"/>
-              <w:ind w:left="100" w:right="100" w:firstLine="0" w:firstLineChars="0"/>
-            </w:pPr>
-            <w:r>
-              <w:rPr>
-                <w:rFonts w:ascii="Arial" w:hAnsi="Arial" w:eastAsia="Arial" w:cs="Arial"/>
-                <w:i w:val="false"/>
-                <w:b w:val="false"/>
-                <w:u w:val="none"/>
-                <w:sz w:val="22"/>
-                <w:szCs w:val="22"/>
-                <w:color w:val="000000"/>
-              </w:rPr>
-              <w:t xml:space="preserve">0.53</w:t>
-            </w:r>
-          </w:p>
-        </w:tc>
-        <w:tc>
-          <w:tcPr>
-            <w:tcBorders>
-              <w:bottom w:val="single" w:sz="6" w:space="0" w:color="666666"/>
-              <w:top w:val="single" w:sz="6" w:space="0" w:color="666666"/>
-              <w:left w:val="single" w:sz="6" w:space="0" w:color="666666"/>
-              <w:right w:val="single" w:sz="6" w:space="0" w:color="666666"/>
-            </w:tcBorders>
-            <w:shd w:val="clear" w:color="auto" w:fill="FFFFFF"/>
-            <w:tcMar>
-              <w:top w:w="0" w:type="dxa"/>
-              <w:bottom w:w="0" w:type="dxa"/>
-              <w:left w:w="0" w:type="dxa"/>
-              <w:right w:w="0" w:type="dxa"/>
-            </w:tcMar>
-            <w:vAlign w:val="center"/>
-          </w:tcPr>
-          <w:p>
-            <w:pPr>
-              <w:pStyle w:val="Normal"/>
-              <w:jc w:val="left"/>
-              <w:pBdr>
-                <w:bottom w:val="none" w:sz="0" w:space="0" w:color="000000"/>
-                <w:top w:val="none" w:sz="0" w:space="0" w:color="000000"/>
-                <w:left w:val="none" w:sz="0" w:space="0" w:color="000000"/>
-                <w:right w:val="none" w:sz="0" w:space="0" w:color="000000"/>
-              </w:pBdr>
-              <w:spacing w:after="100" w:before="100" w:line="240"/>
-              <w:ind w:left="100" w:right="100" w:firstLine="0" w:firstLineChars="0"/>
-            </w:pPr>
-            <w:r>
-              <w:rPr>
-                <w:rFonts w:ascii="Arial" w:hAnsi="Arial" w:eastAsia="Arial" w:cs="Arial"/>
-                <w:i w:val="false"/>
-                <w:b w:val="false"/>
-                <w:u w:val="none"/>
-                <w:sz w:val="22"/>
-                <w:szCs w:val="22"/>
-                <w:color w:val="000000"/>
-              </w:rPr>
-              <w:t xml:space="preserve">0.87</w:t>
-            </w:r>
-          </w:p>
-        </w:tc>
-        <w:tc>
-          <w:tcPr>
-            <w:tcBorders>
-              <w:bottom w:val="single" w:sz="6" w:space="0" w:color="666666"/>
-              <w:top w:val="single" w:sz="6" w:space="0" w:color="666666"/>
-              <w:left w:val="single" w:sz="6" w:space="0" w:color="666666"/>
-              <w:right w:val="single" w:sz="6" w:space="0" w:color="666666"/>
-            </w:tcBorders>
-            <w:shd w:val="clear" w:color="auto" w:fill="FFFFFF"/>
-            <w:tcMar>
-              <w:top w:w="0" w:type="dxa"/>
-              <w:bottom w:w="0" w:type="dxa"/>
-              <w:left w:w="0" w:type="dxa"/>
-              <w:right w:w="0" w:type="dxa"/>
-            </w:tcMar>
-            <w:vAlign w:val="center"/>
-          </w:tcPr>
-          <w:p>
-            <w:pPr>
-              <w:pStyle w:val="Normal"/>
-              <w:jc w:val="left"/>
-              <w:pBdr>
-                <w:bottom w:val="none" w:sz="0" w:space="0" w:color="000000"/>
-                <w:top w:val="none" w:sz="0" w:space="0" w:color="000000"/>
-                <w:left w:val="none" w:sz="0" w:space="0" w:color="000000"/>
-                <w:right w:val="none" w:sz="0" w:space="0" w:color="000000"/>
-              </w:pBdr>
-              <w:spacing w:after="100" w:before="100" w:line="240"/>
-              <w:ind w:left="100" w:right="100" w:firstLine="0" w:firstLineChars="0"/>
-            </w:pPr>
-            <w:r>
-              <w:rPr>
-                <w:rFonts w:ascii="Arial" w:hAnsi="Arial" w:eastAsia="Arial" w:cs="Arial"/>
-                <w:i w:val="false"/>
-                <w:b w:val="false"/>
-                <w:u w:val="none"/>
-                <w:sz w:val="22"/>
-                <w:szCs w:val="22"/>
-                <w:color w:val="000000"/>
-              </w:rPr>
-              <w:t xml:space="preserve">[@smeets2018]</w:t>
-            </w:r>
-          </w:p>
-        </w:tc>
-        <w:tc>
-          <w:tcPr>
-            <w:tcBorders>
-              <w:bottom w:val="single" w:sz="6" w:space="0" w:color="666666"/>
-              <w:top w:val="single" w:sz="6" w:space="0" w:color="666666"/>
-              <w:left w:val="single" w:sz="6" w:space="0" w:color="666666"/>
-              <w:right w:val="single" w:sz="6" w:space="0" w:color="666666"/>
-            </w:tcBorders>
-            <w:shd w:val="clear" w:color="auto" w:fill="FFFFFF"/>
-            <w:tcMar>
-              <w:top w:w="0" w:type="dxa"/>
-              <w:bottom w:w="0" w:type="dxa"/>
-              <w:left w:w="0" w:type="dxa"/>
-              <w:right w:w="0" w:type="dxa"/>
-            </w:tcMar>
-            <w:vAlign w:val="center"/>
-          </w:tcPr>
-          <w:p>
-            <w:pPr>
-              <w:pStyle w:val="Normal"/>
-              <w:jc w:val="left"/>
-              <w:pBdr>
-                <w:bottom w:val="none" w:sz="0" w:space="0" w:color="000000"/>
-                <w:top w:val="none" w:sz="0" w:space="0" w:color="000000"/>
-                <w:left w:val="none" w:sz="0" w:space="0" w:color="000000"/>
-                <w:right w:val="none" w:sz="0" w:space="0" w:color="000000"/>
-              </w:pBdr>
-              <w:spacing w:after="100" w:before="100" w:line="240"/>
-              <w:ind w:left="100" w:right="100" w:firstLine="0" w:firstLineChars="0"/>
-            </w:pPr>
-            <w:r>
-              <w:rPr>
-                <w:rFonts w:ascii="Arial" w:hAnsi="Arial" w:eastAsia="Arial" w:cs="Arial"/>
-                <w:i w:val="false"/>
-                <w:b w:val="false"/>
-                <w:u w:val="none"/>
-                <w:sz w:val="22"/>
-                <w:szCs w:val="22"/>
-                <w:color w:val="000000"/>
-              </w:rPr>
-              <w:t xml:space="preserve">rlnorm()</w:t>
+              <w:t xml:space="preserve">Leukopenia</w:t>
+            </w:r>
+          </w:p>
+        </w:tc>
+        <w:tc>
+          <w:tcPr>
+            <w:tcBorders>
+              <w:bottom w:val="single" w:sz="6" w:space="0" w:color="666666"/>
+              <w:top w:val="single" w:sz="6" w:space="0" w:color="666666"/>
+              <w:left w:val="single" w:sz="6" w:space="0" w:color="666666"/>
+              <w:right w:val="single" w:sz="6" w:space="0" w:color="666666"/>
+            </w:tcBorders>
+            <w:shd w:val="clear" w:color="auto" w:fill="FFFFFF"/>
+            <w:tcMar>
+              <w:top w:w="0" w:type="dxa"/>
+              <w:bottom w:w="0" w:type="dxa"/>
+              <w:left w:w="0" w:type="dxa"/>
+              <w:right w:w="0" w:type="dxa"/>
+            </w:tcMar>
+            <w:vAlign w:val="center"/>
+          </w:tcPr>
+          <w:p>
+            <w:pPr>
+              <w:pStyle w:val="Normal"/>
+              <w:jc w:val="left"/>
+              <w:pBdr>
+                <w:bottom w:val="none" w:sz="0" w:space="0" w:color="000000"/>
+                <w:top w:val="none" w:sz="0" w:space="0" w:color="000000"/>
+                <w:left w:val="none" w:sz="0" w:space="0" w:color="000000"/>
+                <w:right w:val="none" w:sz="0" w:space="0" w:color="000000"/>
+              </w:pBdr>
+              <w:spacing w:after="100" w:before="100" w:line="240"/>
+              <w:ind w:left="100" w:right="100" w:firstLine="0" w:firstLineChars="0"/>
+            </w:pPr>
+            <w:r>
+              <w:rPr>
+                <w:rFonts w:ascii="Arial" w:hAnsi="Arial" w:eastAsia="Arial" w:cs="Arial"/>
+                <w:i w:val="false"/>
+                <w:b w:val="false"/>
+                <w:u w:val="none"/>
+                <w:sz w:val="22"/>
+                <w:szCs w:val="22"/>
+                <w:color w:val="000000"/>
+              </w:rPr>
+              <w:t xml:space="preserve">0.45</w:t>
+            </w:r>
+          </w:p>
+        </w:tc>
+        <w:tc>
+          <w:tcPr>
+            <w:tcBorders>
+              <w:bottom w:val="single" w:sz="6" w:space="0" w:color="666666"/>
+              <w:top w:val="single" w:sz="6" w:space="0" w:color="666666"/>
+              <w:left w:val="single" w:sz="6" w:space="0" w:color="666666"/>
+              <w:right w:val="single" w:sz="6" w:space="0" w:color="666666"/>
+            </w:tcBorders>
+            <w:shd w:val="clear" w:color="auto" w:fill="FFFFFF"/>
+            <w:tcMar>
+              <w:top w:w="0" w:type="dxa"/>
+              <w:bottom w:w="0" w:type="dxa"/>
+              <w:left w:w="0" w:type="dxa"/>
+              <w:right w:w="0" w:type="dxa"/>
+            </w:tcMar>
+            <w:vAlign w:val="center"/>
+          </w:tcPr>
+          <w:p>
+            <w:pPr>
+              <w:pStyle w:val="Normal"/>
+              <w:jc w:val="left"/>
+              <w:pBdr>
+                <w:bottom w:val="none" w:sz="0" w:space="0" w:color="000000"/>
+                <w:top w:val="none" w:sz="0" w:space="0" w:color="000000"/>
+                <w:left w:val="none" w:sz="0" w:space="0" w:color="000000"/>
+                <w:right w:val="none" w:sz="0" w:space="0" w:color="000000"/>
+              </w:pBdr>
+              <w:spacing w:after="100" w:before="100" w:line="240"/>
+              <w:ind w:left="100" w:right="100" w:firstLine="0" w:firstLineChars="0"/>
+            </w:pPr>
+            <w:r>
+              <w:rPr>
+                <w:rFonts w:ascii="Arial" w:hAnsi="Arial" w:eastAsia="Arial" w:cs="Arial"/>
+                <w:i w:val="false"/>
+                <w:b w:val="false"/>
+                <w:u w:val="none"/>
+                <w:sz w:val="22"/>
+                <w:szCs w:val="22"/>
+                <w:color w:val="000000"/>
+              </w:rPr>
+              <w:t xml:space="preserve">0.36</w:t>
+            </w:r>
+          </w:p>
+        </w:tc>
+        <w:tc>
+          <w:tcPr>
+            <w:tcBorders>
+              <w:bottom w:val="single" w:sz="6" w:space="0" w:color="666666"/>
+              <w:top w:val="single" w:sz="6" w:space="0" w:color="666666"/>
+              <w:left w:val="single" w:sz="6" w:space="0" w:color="666666"/>
+              <w:right w:val="single" w:sz="6" w:space="0" w:color="666666"/>
+            </w:tcBorders>
+            <w:shd w:val="clear" w:color="auto" w:fill="FFFFFF"/>
+            <w:tcMar>
+              <w:top w:w="0" w:type="dxa"/>
+              <w:bottom w:w="0" w:type="dxa"/>
+              <w:left w:w="0" w:type="dxa"/>
+              <w:right w:w="0" w:type="dxa"/>
+            </w:tcMar>
+            <w:vAlign w:val="center"/>
+          </w:tcPr>
+          <w:p>
+            <w:pPr>
+              <w:pStyle w:val="Normal"/>
+              <w:jc w:val="left"/>
+              <w:pBdr>
+                <w:bottom w:val="none" w:sz="0" w:space="0" w:color="000000"/>
+                <w:top w:val="none" w:sz="0" w:space="0" w:color="000000"/>
+                <w:left w:val="none" w:sz="0" w:space="0" w:color="000000"/>
+                <w:right w:val="none" w:sz="0" w:space="0" w:color="000000"/>
+              </w:pBdr>
+              <w:spacing w:after="100" w:before="100" w:line="240"/>
+              <w:ind w:left="100" w:right="100" w:firstLine="0" w:firstLineChars="0"/>
+            </w:pPr>
+            <w:r>
+              <w:rPr>
+                <w:rFonts w:ascii="Arial" w:hAnsi="Arial" w:eastAsia="Arial" w:cs="Arial"/>
+                <w:i w:val="false"/>
+                <w:b w:val="false"/>
+                <w:u w:val="none"/>
+                <w:sz w:val="22"/>
+                <w:szCs w:val="22"/>
+                <w:color w:val="000000"/>
+              </w:rPr>
+              <w:t xml:space="preserve">0.54</w:t>
+            </w:r>
+          </w:p>
+        </w:tc>
+        <w:tc>
+          <w:tcPr>
+            <w:tcBorders>
+              <w:bottom w:val="single" w:sz="6" w:space="0" w:color="666666"/>
+              <w:top w:val="single" w:sz="6" w:space="0" w:color="666666"/>
+              <w:left w:val="single" w:sz="6" w:space="0" w:color="666666"/>
+              <w:right w:val="single" w:sz="6" w:space="0" w:color="666666"/>
+            </w:tcBorders>
+            <w:shd w:val="clear" w:color="auto" w:fill="FFFFFF"/>
+            <w:tcMar>
+              <w:top w:w="0" w:type="dxa"/>
+              <w:bottom w:w="0" w:type="dxa"/>
+              <w:left w:w="0" w:type="dxa"/>
+              <w:right w:w="0" w:type="dxa"/>
+            </w:tcMar>
+            <w:vAlign w:val="center"/>
+          </w:tcPr>
+          <w:p>
+            <w:pPr>
+              <w:pStyle w:val="Normal"/>
+              <w:jc w:val="left"/>
+              <w:pBdr>
+                <w:bottom w:val="none" w:sz="0" w:space="0" w:color="000000"/>
+                <w:top w:val="none" w:sz="0" w:space="0" w:color="000000"/>
+                <w:left w:val="none" w:sz="0" w:space="0" w:color="000000"/>
+                <w:right w:val="none" w:sz="0" w:space="0" w:color="000000"/>
+              </w:pBdr>
+              <w:spacing w:after="100" w:before="100" w:line="240"/>
+              <w:ind w:left="100" w:right="100" w:firstLine="0" w:firstLineChars="0"/>
+            </w:pPr>
+            <w:r>
+              <w:rPr>
+                <w:rFonts w:ascii="Arial" w:hAnsi="Arial" w:eastAsia="Arial" w:cs="Arial"/>
+                <w:i w:val="false"/>
+                <w:b w:val="false"/>
+                <w:u w:val="none"/>
+                <w:sz w:val="22"/>
+                <w:szCs w:val="22"/>
+                <w:color w:val="000000"/>
+              </w:rPr>
+              <w:t xml:space="preserve">BRTYA</w:t>
+            </w:r>
+          </w:p>
+        </w:tc>
+        <w:tc>
+          <w:tcPr>
+            <w:tcBorders>
+              <w:bottom w:val="single" w:sz="6" w:space="0" w:color="666666"/>
+              <w:top w:val="single" w:sz="6" w:space="0" w:color="666666"/>
+              <w:left w:val="single" w:sz="6" w:space="0" w:color="666666"/>
+              <w:right w:val="single" w:sz="6" w:space="0" w:color="666666"/>
+            </w:tcBorders>
+            <w:shd w:val="clear" w:color="auto" w:fill="FFFFFF"/>
+            <w:tcMar>
+              <w:top w:w="0" w:type="dxa"/>
+              <w:bottom w:w="0" w:type="dxa"/>
+              <w:left w:w="0" w:type="dxa"/>
+              <w:right w:w="0" w:type="dxa"/>
+            </w:tcMar>
+            <w:vAlign w:val="center"/>
+          </w:tcPr>
+          <w:p>
+            <w:pPr>
+              <w:pStyle w:val="Normal"/>
+              <w:jc w:val="left"/>
+              <w:pBdr>
+                <w:bottom w:val="none" w:sz="0" w:space="0" w:color="000000"/>
+                <w:top w:val="none" w:sz="0" w:space="0" w:color="000000"/>
+                <w:left w:val="none" w:sz="0" w:space="0" w:color="000000"/>
+                <w:right w:val="none" w:sz="0" w:space="0" w:color="000000"/>
+              </w:pBdr>
+              <w:spacing w:after="100" w:before="100" w:line="240"/>
+              <w:ind w:left="100" w:right="100" w:firstLine="0" w:firstLineChars="0"/>
+            </w:pPr>
+            <w:r>
+              <w:rPr>
+                <w:rFonts w:ascii="Arial" w:hAnsi="Arial" w:eastAsia="Arial" w:cs="Arial"/>
+                <w:i w:val="false"/>
+                <w:b w:val="false"/>
+                <w:u w:val="none"/>
+                <w:sz w:val="22"/>
+                <w:szCs w:val="22"/>
+                <w:color w:val="000000"/>
+              </w:rPr>
+              <w:t xml:space="preserve">alpha_u_AE1, beta_u_AE1 (54.55, 66.67)</w:t>
             </w:r>
           </w:p>
         </w:tc>
@@ -7630,227 +7630,227 @@
                 <w:szCs w:val="22"/>
                 <w:color w:val="000000"/>
               </w:rPr>
-              <w:t xml:space="preserve">PFS to Dead under the Experimental Strategy</w:t>
-            </w:r>
-          </w:p>
-        </w:tc>
-        <w:tc>
-          <w:tcPr>
-            <w:tcBorders>
-              <w:bottom w:val="single" w:sz="6" w:space="0" w:color="666666"/>
-              <w:top w:val="single" w:sz="6" w:space="0" w:color="666666"/>
-              <w:left w:val="single" w:sz="6" w:space="0" w:color="666666"/>
-              <w:right w:val="single" w:sz="6" w:space="0" w:color="666666"/>
-            </w:tcBorders>
-            <w:shd w:val="clear" w:color="auto" w:fill="FFFFFF"/>
-            <w:tcMar>
-              <w:top w:w="0" w:type="dxa"/>
-              <w:bottom w:w="0" w:type="dxa"/>
-              <w:left w:w="0" w:type="dxa"/>
-              <w:right w:w="0" w:type="dxa"/>
-            </w:tcMar>
-            <w:vAlign w:val="center"/>
-          </w:tcPr>
-          <w:p>
-            <w:pPr>
-              <w:pStyle w:val="Normal"/>
-              <w:jc w:val="left"/>
-              <w:pBdr>
-                <w:bottom w:val="none" w:sz="0" w:space="0" w:color="000000"/>
-                <w:top w:val="none" w:sz="0" w:space="0" w:color="000000"/>
-                <w:left w:val="none" w:sz="0" w:space="0" w:color="000000"/>
-                <w:right w:val="none" w:sz="0" w:space="0" w:color="000000"/>
-              </w:pBdr>
-              <w:spacing w:after="100" w:before="100" w:line="240"/>
-              <w:ind w:left="100" w:right="100" w:firstLine="0" w:firstLineChars="0"/>
-            </w:pPr>
-            <w:r>
-              <w:rPr>
-                <w:rFonts w:ascii="Arial" w:hAnsi="Arial" w:eastAsia="Arial" w:cs="Arial"/>
-                <w:i w:val="false"/>
-                <w:b w:val="false"/>
-                <w:u w:val="none"/>
-                <w:sz w:val="22"/>
-                <w:szCs w:val="22"/>
-                <w:color w:val="000000"/>
-              </w:rPr>
-              <w:t xml:space="preserve">0.65</w:t>
-            </w:r>
-          </w:p>
-        </w:tc>
-        <w:tc>
-          <w:tcPr>
-            <w:tcBorders>
-              <w:bottom w:val="single" w:sz="6" w:space="0" w:color="666666"/>
-              <w:top w:val="single" w:sz="6" w:space="0" w:color="666666"/>
-              <w:left w:val="single" w:sz="6" w:space="0" w:color="666666"/>
-              <w:right w:val="single" w:sz="6" w:space="0" w:color="666666"/>
-            </w:tcBorders>
-            <w:shd w:val="clear" w:color="auto" w:fill="FFFFFF"/>
-            <w:tcMar>
-              <w:top w:w="0" w:type="dxa"/>
-              <w:bottom w:w="0" w:type="dxa"/>
-              <w:left w:w="0" w:type="dxa"/>
-              <w:right w:w="0" w:type="dxa"/>
-            </w:tcMar>
-            <w:vAlign w:val="center"/>
-          </w:tcPr>
-          <w:p>
-            <w:pPr>
-              <w:pStyle w:val="Normal"/>
-              <w:jc w:val="left"/>
-              <w:pBdr>
-                <w:bottom w:val="none" w:sz="0" w:space="0" w:color="000000"/>
-                <w:top w:val="none" w:sz="0" w:space="0" w:color="000000"/>
-                <w:left w:val="none" w:sz="0" w:space="0" w:color="000000"/>
-                <w:right w:val="none" w:sz="0" w:space="0" w:color="000000"/>
-              </w:pBdr>
-              <w:spacing w:after="100" w:before="100" w:line="240"/>
-              <w:ind w:left="100" w:right="100" w:firstLine="0" w:firstLineChars="0"/>
-            </w:pPr>
-            <w:r>
-              <w:rPr>
-                <w:rFonts w:ascii="Arial" w:hAnsi="Arial" w:eastAsia="Arial" w:cs="Arial"/>
-                <w:i w:val="false"/>
-                <w:b w:val="false"/>
-                <w:u w:val="none"/>
-                <w:sz w:val="22"/>
-                <w:szCs w:val="22"/>
-                <w:color w:val="000000"/>
-              </w:rPr>
-              <w:t xml:space="preserve">0.49</w:t>
-            </w:r>
-          </w:p>
-        </w:tc>
-        <w:tc>
-          <w:tcPr>
-            <w:tcBorders>
-              <w:bottom w:val="single" w:sz="6" w:space="0" w:color="666666"/>
-              <w:top w:val="single" w:sz="6" w:space="0" w:color="666666"/>
-              <w:left w:val="single" w:sz="6" w:space="0" w:color="666666"/>
-              <w:right w:val="single" w:sz="6" w:space="0" w:color="666666"/>
-            </w:tcBorders>
-            <w:shd w:val="clear" w:color="auto" w:fill="FFFFFF"/>
-            <w:tcMar>
-              <w:top w:w="0" w:type="dxa"/>
-              <w:bottom w:w="0" w:type="dxa"/>
-              <w:left w:w="0" w:type="dxa"/>
-              <w:right w:w="0" w:type="dxa"/>
-            </w:tcMar>
-            <w:vAlign w:val="center"/>
-          </w:tcPr>
-          <w:p>
-            <w:pPr>
-              <w:pStyle w:val="Normal"/>
-              <w:jc w:val="left"/>
-              <w:pBdr>
-                <w:bottom w:val="none" w:sz="0" w:space="0" w:color="000000"/>
-                <w:top w:val="none" w:sz="0" w:space="0" w:color="000000"/>
-                <w:left w:val="none" w:sz="0" w:space="0" w:color="000000"/>
-                <w:right w:val="none" w:sz="0" w:space="0" w:color="000000"/>
-              </w:pBdr>
-              <w:spacing w:after="100" w:before="100" w:line="240"/>
-              <w:ind w:left="100" w:right="100" w:firstLine="0" w:firstLineChars="0"/>
-            </w:pPr>
-            <w:r>
-              <w:rPr>
-                <w:rFonts w:ascii="Arial" w:hAnsi="Arial" w:eastAsia="Arial" w:cs="Arial"/>
-                <w:i w:val="false"/>
-                <w:b w:val="false"/>
-                <w:u w:val="none"/>
-                <w:sz w:val="22"/>
-                <w:szCs w:val="22"/>
-                <w:color w:val="000000"/>
-              </w:rPr>
-              <w:t xml:space="preserve">0.86</w:t>
-            </w:r>
-          </w:p>
-        </w:tc>
-        <w:tc>
-          <w:tcPr>
-            <w:tcBorders>
-              <w:bottom w:val="single" w:sz="6" w:space="0" w:color="666666"/>
-              <w:top w:val="single" w:sz="6" w:space="0" w:color="666666"/>
-              <w:left w:val="single" w:sz="6" w:space="0" w:color="666666"/>
-              <w:right w:val="single" w:sz="6" w:space="0" w:color="666666"/>
-            </w:tcBorders>
-            <w:shd w:val="clear" w:color="auto" w:fill="FFFFFF"/>
-            <w:tcMar>
-              <w:top w:w="0" w:type="dxa"/>
-              <w:bottom w:w="0" w:type="dxa"/>
-              <w:left w:w="0" w:type="dxa"/>
-              <w:right w:w="0" w:type="dxa"/>
-            </w:tcMar>
-            <w:vAlign w:val="center"/>
-          </w:tcPr>
-          <w:p>
-            <w:pPr>
-              <w:pStyle w:val="Normal"/>
-              <w:jc w:val="left"/>
-              <w:pBdr>
-                <w:bottom w:val="none" w:sz="0" w:space="0" w:color="000000"/>
-                <w:top w:val="none" w:sz="0" w:space="0" w:color="000000"/>
-                <w:left w:val="none" w:sz="0" w:space="0" w:color="000000"/>
-                <w:right w:val="none" w:sz="0" w:space="0" w:color="000000"/>
-              </w:pBdr>
-              <w:spacing w:after="100" w:before="100" w:line="240"/>
-              <w:ind w:left="100" w:right="100" w:firstLine="0" w:firstLineChars="0"/>
-            </w:pPr>
-            <w:r>
-              <w:rPr>
-                <w:rFonts w:ascii="Arial" w:hAnsi="Arial" w:eastAsia="Arial" w:cs="Arial"/>
-                <w:i w:val="false"/>
-                <w:b w:val="false"/>
-                <w:u w:val="none"/>
-                <w:sz w:val="22"/>
-                <w:szCs w:val="22"/>
-                <w:color w:val="000000"/>
-              </w:rPr>
-              <w:t xml:space="preserve">[@smeets2018]</w:t>
-            </w:r>
-          </w:p>
-        </w:tc>
-        <w:tc>
-          <w:tcPr>
-            <w:tcBorders>
-              <w:bottom w:val="single" w:sz="6" w:space="0" w:color="666666"/>
-              <w:top w:val="single" w:sz="6" w:space="0" w:color="666666"/>
-              <w:left w:val="single" w:sz="6" w:space="0" w:color="666666"/>
-              <w:right w:val="single" w:sz="6" w:space="0" w:color="666666"/>
-            </w:tcBorders>
-            <w:shd w:val="clear" w:color="auto" w:fill="FFFFFF"/>
-            <w:tcMar>
-              <w:top w:w="0" w:type="dxa"/>
-              <w:bottom w:w="0" w:type="dxa"/>
-              <w:left w:w="0" w:type="dxa"/>
-              <w:right w:w="0" w:type="dxa"/>
-            </w:tcMar>
-            <w:vAlign w:val="center"/>
-          </w:tcPr>
-          <w:p>
-            <w:pPr>
-              <w:pStyle w:val="Normal"/>
-              <w:jc w:val="left"/>
-              <w:pBdr>
-                <w:bottom w:val="none" w:sz="0" w:space="0" w:color="000000"/>
-                <w:top w:val="none" w:sz="0" w:space="0" w:color="000000"/>
-                <w:left w:val="none" w:sz="0" w:space="0" w:color="000000"/>
-                <w:right w:val="none" w:sz="0" w:space="0" w:color="000000"/>
-              </w:pBdr>
-              <w:spacing w:after="100" w:before="100" w:line="240"/>
-              <w:ind w:left="100" w:right="100" w:firstLine="0" w:firstLineChars="0"/>
-            </w:pPr>
-            <w:r>
-              <w:rPr>
-                <w:rFonts w:ascii="Arial" w:hAnsi="Arial" w:eastAsia="Arial" w:cs="Arial"/>
-                <w:i w:val="false"/>
-                <w:b w:val="false"/>
-                <w:u w:val="none"/>
-                <w:sz w:val="22"/>
-                <w:szCs w:val="22"/>
-                <w:color w:val="000000"/>
-              </w:rPr>
-              <w:t xml:space="preserve">rlnorm()</w:t>
+              <w:t xml:space="preserve">Diarrhea</w:t>
+            </w:r>
+          </w:p>
+        </w:tc>
+        <w:tc>
+          <w:tcPr>
+            <w:tcBorders>
+              <w:bottom w:val="single" w:sz="6" w:space="0" w:color="666666"/>
+              <w:top w:val="single" w:sz="6" w:space="0" w:color="666666"/>
+              <w:left w:val="single" w:sz="6" w:space="0" w:color="666666"/>
+              <w:right w:val="single" w:sz="6" w:space="0" w:color="666666"/>
+            </w:tcBorders>
+            <w:shd w:val="clear" w:color="auto" w:fill="FFFFFF"/>
+            <w:tcMar>
+              <w:top w:w="0" w:type="dxa"/>
+              <w:bottom w:w="0" w:type="dxa"/>
+              <w:left w:w="0" w:type="dxa"/>
+              <w:right w:w="0" w:type="dxa"/>
+            </w:tcMar>
+            <w:vAlign w:val="center"/>
+          </w:tcPr>
+          <w:p>
+            <w:pPr>
+              <w:pStyle w:val="Normal"/>
+              <w:jc w:val="left"/>
+              <w:pBdr>
+                <w:bottom w:val="none" w:sz="0" w:space="0" w:color="000000"/>
+                <w:top w:val="none" w:sz="0" w:space="0" w:color="000000"/>
+                <w:left w:val="none" w:sz="0" w:space="0" w:color="000000"/>
+                <w:right w:val="none" w:sz="0" w:space="0" w:color="000000"/>
+              </w:pBdr>
+              <w:spacing w:after="100" w:before="100" w:line="240"/>
+              <w:ind w:left="100" w:right="100" w:firstLine="0" w:firstLineChars="0"/>
+            </w:pPr>
+            <w:r>
+              <w:rPr>
+                <w:rFonts w:ascii="Arial" w:hAnsi="Arial" w:eastAsia="Arial" w:cs="Arial"/>
+                <w:i w:val="false"/>
+                <w:b w:val="false"/>
+                <w:u w:val="none"/>
+                <w:sz w:val="22"/>
+                <w:szCs w:val="22"/>
+                <w:color w:val="000000"/>
+              </w:rPr>
+              <w:t xml:space="preserve">0.19</w:t>
+            </w:r>
+          </w:p>
+        </w:tc>
+        <w:tc>
+          <w:tcPr>
+            <w:tcBorders>
+              <w:bottom w:val="single" w:sz="6" w:space="0" w:color="666666"/>
+              <w:top w:val="single" w:sz="6" w:space="0" w:color="666666"/>
+              <w:left w:val="single" w:sz="6" w:space="0" w:color="666666"/>
+              <w:right w:val="single" w:sz="6" w:space="0" w:color="666666"/>
+            </w:tcBorders>
+            <w:shd w:val="clear" w:color="auto" w:fill="FFFFFF"/>
+            <w:tcMar>
+              <w:top w:w="0" w:type="dxa"/>
+              <w:bottom w:w="0" w:type="dxa"/>
+              <w:left w:w="0" w:type="dxa"/>
+              <w:right w:w="0" w:type="dxa"/>
+            </w:tcMar>
+            <w:vAlign w:val="center"/>
+          </w:tcPr>
+          <w:p>
+            <w:pPr>
+              <w:pStyle w:val="Normal"/>
+              <w:jc w:val="left"/>
+              <w:pBdr>
+                <w:bottom w:val="none" w:sz="0" w:space="0" w:color="000000"/>
+                <w:top w:val="none" w:sz="0" w:space="0" w:color="000000"/>
+                <w:left w:val="none" w:sz="0" w:space="0" w:color="000000"/>
+                <w:right w:val="none" w:sz="0" w:space="0" w:color="000000"/>
+              </w:pBdr>
+              <w:spacing w:after="100" w:before="100" w:line="240"/>
+              <w:ind w:left="100" w:right="100" w:firstLine="0" w:firstLineChars="0"/>
+            </w:pPr>
+            <w:r>
+              <w:rPr>
+                <w:rFonts w:ascii="Arial" w:hAnsi="Arial" w:eastAsia="Arial" w:cs="Arial"/>
+                <w:i w:val="false"/>
+                <w:b w:val="false"/>
+                <w:u w:val="none"/>
+                <w:sz w:val="22"/>
+                <w:szCs w:val="22"/>
+                <w:color w:val="000000"/>
+              </w:rPr>
+              <w:t xml:space="preserve">0.15</w:t>
+            </w:r>
+          </w:p>
+        </w:tc>
+        <w:tc>
+          <w:tcPr>
+            <w:tcBorders>
+              <w:bottom w:val="single" w:sz="6" w:space="0" w:color="666666"/>
+              <w:top w:val="single" w:sz="6" w:space="0" w:color="666666"/>
+              <w:left w:val="single" w:sz="6" w:space="0" w:color="666666"/>
+              <w:right w:val="single" w:sz="6" w:space="0" w:color="666666"/>
+            </w:tcBorders>
+            <w:shd w:val="clear" w:color="auto" w:fill="FFFFFF"/>
+            <w:tcMar>
+              <w:top w:w="0" w:type="dxa"/>
+              <w:bottom w:w="0" w:type="dxa"/>
+              <w:left w:w="0" w:type="dxa"/>
+              <w:right w:w="0" w:type="dxa"/>
+            </w:tcMar>
+            <w:vAlign w:val="center"/>
+          </w:tcPr>
+          <w:p>
+            <w:pPr>
+              <w:pStyle w:val="Normal"/>
+              <w:jc w:val="left"/>
+              <w:pBdr>
+                <w:bottom w:val="none" w:sz="0" w:space="0" w:color="000000"/>
+                <w:top w:val="none" w:sz="0" w:space="0" w:color="000000"/>
+                <w:left w:val="none" w:sz="0" w:space="0" w:color="000000"/>
+                <w:right w:val="none" w:sz="0" w:space="0" w:color="000000"/>
+              </w:pBdr>
+              <w:spacing w:after="100" w:before="100" w:line="240"/>
+              <w:ind w:left="100" w:right="100" w:firstLine="0" w:firstLineChars="0"/>
+            </w:pPr>
+            <w:r>
+              <w:rPr>
+                <w:rFonts w:ascii="Arial" w:hAnsi="Arial" w:eastAsia="Arial" w:cs="Arial"/>
+                <w:i w:val="false"/>
+                <w:b w:val="false"/>
+                <w:u w:val="none"/>
+                <w:sz w:val="22"/>
+                <w:szCs w:val="22"/>
+                <w:color w:val="000000"/>
+              </w:rPr>
+              <w:t xml:space="preserve">0.23</w:t>
+            </w:r>
+          </w:p>
+        </w:tc>
+        <w:tc>
+          <w:tcPr>
+            <w:tcBorders>
+              <w:bottom w:val="single" w:sz="6" w:space="0" w:color="666666"/>
+              <w:top w:val="single" w:sz="6" w:space="0" w:color="666666"/>
+              <w:left w:val="single" w:sz="6" w:space="0" w:color="666666"/>
+              <w:right w:val="single" w:sz="6" w:space="0" w:color="666666"/>
+            </w:tcBorders>
+            <w:shd w:val="clear" w:color="auto" w:fill="FFFFFF"/>
+            <w:tcMar>
+              <w:top w:w="0" w:type="dxa"/>
+              <w:bottom w:w="0" w:type="dxa"/>
+              <w:left w:w="0" w:type="dxa"/>
+              <w:right w:w="0" w:type="dxa"/>
+            </w:tcMar>
+            <w:vAlign w:val="center"/>
+          </w:tcPr>
+          <w:p>
+            <w:pPr>
+              <w:pStyle w:val="Normal"/>
+              <w:jc w:val="left"/>
+              <w:pBdr>
+                <w:bottom w:val="none" w:sz="0" w:space="0" w:color="000000"/>
+                <w:top w:val="none" w:sz="0" w:space="0" w:color="000000"/>
+                <w:left w:val="none" w:sz="0" w:space="0" w:color="000000"/>
+                <w:right w:val="none" w:sz="0" w:space="0" w:color="000000"/>
+              </w:pBdr>
+              <w:spacing w:after="100" w:before="100" w:line="240"/>
+              <w:ind w:left="100" w:right="100" w:firstLine="0" w:firstLineChars="0"/>
+            </w:pPr>
+            <w:r>
+              <w:rPr>
+                <w:rFonts w:ascii="Arial" w:hAnsi="Arial" w:eastAsia="Arial" w:cs="Arial"/>
+                <w:i w:val="false"/>
+                <w:b w:val="false"/>
+                <w:u w:val="none"/>
+                <w:sz w:val="22"/>
+                <w:szCs w:val="22"/>
+                <w:color w:val="000000"/>
+              </w:rPr>
+              <w:t xml:space="preserve">BETA</w:t>
+            </w:r>
+          </w:p>
+        </w:tc>
+        <w:tc>
+          <w:tcPr>
+            <w:tcBorders>
+              <w:bottom w:val="single" w:sz="6" w:space="0" w:color="666666"/>
+              <w:top w:val="single" w:sz="6" w:space="0" w:color="666666"/>
+              <w:left w:val="single" w:sz="6" w:space="0" w:color="666666"/>
+              <w:right w:val="single" w:sz="6" w:space="0" w:color="666666"/>
+            </w:tcBorders>
+            <w:shd w:val="clear" w:color="auto" w:fill="FFFFFF"/>
+            <w:tcMar>
+              <w:top w:w="0" w:type="dxa"/>
+              <w:bottom w:w="0" w:type="dxa"/>
+              <w:left w:w="0" w:type="dxa"/>
+              <w:right w:w="0" w:type="dxa"/>
+            </w:tcMar>
+            <w:vAlign w:val="center"/>
+          </w:tcPr>
+          <w:p>
+            <w:pPr>
+              <w:pStyle w:val="Normal"/>
+              <w:jc w:val="left"/>
+              <w:pBdr>
+                <w:bottom w:val="none" w:sz="0" w:space="0" w:color="000000"/>
+                <w:top w:val="none" w:sz="0" w:space="0" w:color="000000"/>
+                <w:left w:val="none" w:sz="0" w:space="0" w:color="000000"/>
+                <w:right w:val="none" w:sz="0" w:space="0" w:color="000000"/>
+              </w:pBdr>
+              <w:spacing w:after="100" w:before="100" w:line="240"/>
+              <w:ind w:left="100" w:right="100" w:firstLine="0" w:firstLineChars="0"/>
+            </w:pPr>
+            <w:r>
+              <w:rPr>
+                <w:rFonts w:ascii="Arial" w:hAnsi="Arial" w:eastAsia="Arial" w:cs="Arial"/>
+                <w:i w:val="false"/>
+                <w:b w:val="false"/>
+                <w:u w:val="none"/>
+                <w:sz w:val="22"/>
+                <w:szCs w:val="22"/>
+                <w:color w:val="000000"/>
+              </w:rPr>
+              <w:t xml:space="preserve">alpha_u_AE2, beta_u_AE2 (80.81, 344.51)</w:t>
             </w:r>
           </w:p>
         </w:tc>
@@ -7900,227 +7900,227 @@
                 <w:szCs w:val="22"/>
                 <w:color w:val="000000"/>
               </w:rPr>
-              <w:t xml:space="preserve">**Probability of Dying under Second-Line Treatment**</w:t>
-            </w:r>
-          </w:p>
-        </w:tc>
-        <w:tc>
-          <w:tcPr>
-            <w:tcBorders>
-              <w:bottom w:val="single" w:sz="6" w:space="0" w:color="666666"/>
-              <w:top w:val="single" w:sz="6" w:space="0" w:color="666666"/>
-              <w:left w:val="single" w:sz="6" w:space="0" w:color="666666"/>
-              <w:right w:val="single" w:sz="6" w:space="0" w:color="666666"/>
-            </w:tcBorders>
-            <w:shd w:val="clear" w:color="auto" w:fill="FFFFFF"/>
-            <w:tcMar>
-              <w:top w:w="0" w:type="dxa"/>
-              <w:bottom w:w="0" w:type="dxa"/>
-              <w:left w:w="0" w:type="dxa"/>
-              <w:right w:w="0" w:type="dxa"/>
-            </w:tcMar>
-            <w:vAlign w:val="center"/>
-          </w:tcPr>
-          <w:p>
-            <w:pPr>
-              <w:pStyle w:val="Normal"/>
-              <w:jc w:val="left"/>
-              <w:pBdr>
-                <w:bottom w:val="none" w:sz="0" w:space="0" w:color="000000"/>
-                <w:top w:val="none" w:sz="0" w:space="0" w:color="000000"/>
-                <w:left w:val="none" w:sz="0" w:space="0" w:color="000000"/>
-                <w:right w:val="none" w:sz="0" w:space="0" w:color="000000"/>
-              </w:pBdr>
-              <w:spacing w:after="100" w:before="100" w:line="240"/>
-              <w:ind w:left="100" w:right="100" w:firstLine="0" w:firstLineChars="0"/>
-            </w:pPr>
-            <w:r>
-              <w:rPr>
-                <w:rFonts w:ascii="Arial" w:hAnsi="Arial" w:eastAsia="Arial" w:cs="Arial"/>
-                <w:i w:val="false"/>
-                <w:b w:val="false"/>
-                <w:u w:val="none"/>
-                <w:sz w:val="22"/>
-                <w:szCs w:val="22"/>
-                <w:color w:val="000000"/>
-              </w:rPr>
-              <w:t xml:space="preserve">0.17</w:t>
-            </w:r>
-          </w:p>
-        </w:tc>
-        <w:tc>
-          <w:tcPr>
-            <w:tcBorders>
-              <w:bottom w:val="single" w:sz="6" w:space="0" w:color="666666"/>
-              <w:top w:val="single" w:sz="6" w:space="0" w:color="666666"/>
-              <w:left w:val="single" w:sz="6" w:space="0" w:color="666666"/>
-              <w:right w:val="single" w:sz="6" w:space="0" w:color="666666"/>
-            </w:tcBorders>
-            <w:shd w:val="clear" w:color="auto" w:fill="FFFFFF"/>
-            <w:tcMar>
-              <w:top w:w="0" w:type="dxa"/>
-              <w:bottom w:w="0" w:type="dxa"/>
-              <w:left w:w="0" w:type="dxa"/>
-              <w:right w:w="0" w:type="dxa"/>
-            </w:tcMar>
-            <w:vAlign w:val="center"/>
-          </w:tcPr>
-          <w:p>
-            <w:pPr>
-              <w:pStyle w:val="Normal"/>
-              <w:jc w:val="left"/>
-              <w:pBdr>
-                <w:bottom w:val="none" w:sz="0" w:space="0" w:color="000000"/>
-                <w:top w:val="none" w:sz="0" w:space="0" w:color="000000"/>
-                <w:left w:val="none" w:sz="0" w:space="0" w:color="000000"/>
-                <w:right w:val="none" w:sz="0" w:space="0" w:color="000000"/>
-              </w:pBdr>
-              <w:spacing w:after="100" w:before="100" w:line="240"/>
-              <w:ind w:left="100" w:right="100" w:firstLine="0" w:firstLineChars="0"/>
-            </w:pPr>
-            <w:r>
-              <w:rPr>
-                <w:rFonts w:ascii="Arial" w:hAnsi="Arial" w:eastAsia="Arial" w:cs="Arial"/>
-                <w:i w:val="false"/>
-                <w:b w:val="false"/>
-                <w:u w:val="none"/>
-                <w:sz w:val="22"/>
-                <w:szCs w:val="22"/>
-                <w:color w:val="000000"/>
-              </w:rPr>
-              <w:t xml:space="preserve">0.12</w:t>
-            </w:r>
-          </w:p>
-        </w:tc>
-        <w:tc>
-          <w:tcPr>
-            <w:tcBorders>
-              <w:bottom w:val="single" w:sz="6" w:space="0" w:color="666666"/>
-              <w:top w:val="single" w:sz="6" w:space="0" w:color="666666"/>
-              <w:left w:val="single" w:sz="6" w:space="0" w:color="666666"/>
-              <w:right w:val="single" w:sz="6" w:space="0" w:color="666666"/>
-            </w:tcBorders>
-            <w:shd w:val="clear" w:color="auto" w:fill="FFFFFF"/>
-            <w:tcMar>
-              <w:top w:w="0" w:type="dxa"/>
-              <w:bottom w:w="0" w:type="dxa"/>
-              <w:left w:w="0" w:type="dxa"/>
-              <w:right w:w="0" w:type="dxa"/>
-            </w:tcMar>
-            <w:vAlign w:val="center"/>
-          </w:tcPr>
-          <w:p>
-            <w:pPr>
-              <w:pStyle w:val="Normal"/>
-              <w:jc w:val="left"/>
-              <w:pBdr>
-                <w:bottom w:val="none" w:sz="0" w:space="0" w:color="000000"/>
-                <w:top w:val="none" w:sz="0" w:space="0" w:color="000000"/>
-                <w:left w:val="none" w:sz="0" w:space="0" w:color="000000"/>
-                <w:right w:val="none" w:sz="0" w:space="0" w:color="000000"/>
-              </w:pBdr>
-              <w:spacing w:after="100" w:before="100" w:line="240"/>
-              <w:ind w:left="100" w:right="100" w:firstLine="0" w:firstLineChars="0"/>
-            </w:pPr>
-            <w:r>
-              <w:rPr>
-                <w:rFonts w:ascii="Arial" w:hAnsi="Arial" w:eastAsia="Arial" w:cs="Arial"/>
-                <w:i w:val="false"/>
-                <w:b w:val="false"/>
-                <w:u w:val="none"/>
-                <w:sz w:val="22"/>
-                <w:szCs w:val="22"/>
-                <w:color w:val="000000"/>
-              </w:rPr>
-              <w:t xml:space="preserve">0.22</w:t>
-            </w:r>
-          </w:p>
-        </w:tc>
-        <w:tc>
-          <w:tcPr>
-            <w:tcBorders>
-              <w:bottom w:val="single" w:sz="6" w:space="0" w:color="666666"/>
-              <w:top w:val="single" w:sz="6" w:space="0" w:color="666666"/>
-              <w:left w:val="single" w:sz="6" w:space="0" w:color="666666"/>
-              <w:right w:val="single" w:sz="6" w:space="0" w:color="666666"/>
-            </w:tcBorders>
-            <w:shd w:val="clear" w:color="auto" w:fill="FFFFFF"/>
-            <w:tcMar>
-              <w:top w:w="0" w:type="dxa"/>
-              <w:bottom w:w="0" w:type="dxa"/>
-              <w:left w:w="0" w:type="dxa"/>
-              <w:right w:w="0" w:type="dxa"/>
-            </w:tcMar>
-            <w:vAlign w:val="center"/>
-          </w:tcPr>
-          <w:p>
-            <w:pPr>
-              <w:pStyle w:val="Normal"/>
-              <w:jc w:val="left"/>
-              <w:pBdr>
-                <w:bottom w:val="none" w:sz="0" w:space="0" w:color="000000"/>
-                <w:top w:val="none" w:sz="0" w:space="0" w:color="000000"/>
-                <w:left w:val="none" w:sz="0" w:space="0" w:color="000000"/>
-                <w:right w:val="none" w:sz="0" w:space="0" w:color="000000"/>
-              </w:pBdr>
-              <w:spacing w:after="100" w:before="100" w:line="240"/>
-              <w:ind w:left="100" w:right="100" w:firstLine="0" w:firstLineChars="0"/>
-            </w:pPr>
-            <w:r>
-              <w:rPr>
-                <w:rFonts w:ascii="Arial" w:hAnsi="Arial" w:eastAsia="Arial" w:cs="Arial"/>
-                <w:i w:val="false"/>
-                <w:b w:val="false"/>
-                <w:u w:val="none"/>
-                <w:sz w:val="22"/>
-                <w:szCs w:val="22"/>
-                <w:color w:val="000000"/>
-              </w:rPr>
-              <w:t xml:space="preserve"/>
-            </w:r>
-          </w:p>
-        </w:tc>
-        <w:tc>
-          <w:tcPr>
-            <w:tcBorders>
-              <w:bottom w:val="single" w:sz="6" w:space="0" w:color="666666"/>
-              <w:top w:val="single" w:sz="6" w:space="0" w:color="666666"/>
-              <w:left w:val="single" w:sz="6" w:space="0" w:color="666666"/>
-              <w:right w:val="single" w:sz="6" w:space="0" w:color="666666"/>
-            </w:tcBorders>
-            <w:shd w:val="clear" w:color="auto" w:fill="FFFFFF"/>
-            <w:tcMar>
-              <w:top w:w="0" w:type="dxa"/>
-              <w:bottom w:w="0" w:type="dxa"/>
-              <w:left w:w="0" w:type="dxa"/>
-              <w:right w:w="0" w:type="dxa"/>
-            </w:tcMar>
-            <w:vAlign w:val="center"/>
-          </w:tcPr>
-          <w:p>
-            <w:pPr>
-              <w:pStyle w:val="Normal"/>
-              <w:jc w:val="left"/>
-              <w:pBdr>
-                <w:bottom w:val="none" w:sz="0" w:space="0" w:color="000000"/>
-                <w:top w:val="none" w:sz="0" w:space="0" w:color="000000"/>
-                <w:left w:val="none" w:sz="0" w:space="0" w:color="000000"/>
-                <w:right w:val="none" w:sz="0" w:space="0" w:color="000000"/>
-              </w:pBdr>
-              <w:spacing w:after="100" w:before="100" w:line="240"/>
-              <w:ind w:left="100" w:right="100" w:firstLine="0" w:firstLineChars="0"/>
-            </w:pPr>
-            <w:r>
-              <w:rPr>
-                <w:rFonts w:ascii="Arial" w:hAnsi="Arial" w:eastAsia="Arial" w:cs="Arial"/>
-                <w:i w:val="false"/>
-                <w:b w:val="false"/>
-                <w:u w:val="none"/>
-                <w:sz w:val="22"/>
-                <w:szCs w:val="22"/>
-                <w:color w:val="000000"/>
-              </w:rPr>
-              <w:t xml:space="preserve">BETA(36.69, 179.13)</w:t>
+              <w:t xml:space="preserve">Vomiting</w:t>
+            </w:r>
+          </w:p>
+        </w:tc>
+        <w:tc>
+          <w:tcPr>
+            <w:tcBorders>
+              <w:bottom w:val="single" w:sz="6" w:space="0" w:color="666666"/>
+              <w:top w:val="single" w:sz="6" w:space="0" w:color="666666"/>
+              <w:left w:val="single" w:sz="6" w:space="0" w:color="666666"/>
+              <w:right w:val="single" w:sz="6" w:space="0" w:color="666666"/>
+            </w:tcBorders>
+            <w:shd w:val="clear" w:color="auto" w:fill="FFFFFF"/>
+            <w:tcMar>
+              <w:top w:w="0" w:type="dxa"/>
+              <w:bottom w:w="0" w:type="dxa"/>
+              <w:left w:w="0" w:type="dxa"/>
+              <w:right w:w="0" w:type="dxa"/>
+            </w:tcMar>
+            <w:vAlign w:val="center"/>
+          </w:tcPr>
+          <w:p>
+            <w:pPr>
+              <w:pStyle w:val="Normal"/>
+              <w:jc w:val="left"/>
+              <w:pBdr>
+                <w:bottom w:val="none" w:sz="0" w:space="0" w:color="000000"/>
+                <w:top w:val="none" w:sz="0" w:space="0" w:color="000000"/>
+                <w:left w:val="none" w:sz="0" w:space="0" w:color="000000"/>
+                <w:right w:val="none" w:sz="0" w:space="0" w:color="000000"/>
+              </w:pBdr>
+              <w:spacing w:after="100" w:before="100" w:line="240"/>
+              <w:ind w:left="100" w:right="100" w:firstLine="0" w:firstLineChars="0"/>
+            </w:pPr>
+            <w:r>
+              <w:rPr>
+                <w:rFonts w:ascii="Arial" w:hAnsi="Arial" w:eastAsia="Arial" w:cs="Arial"/>
+                <w:i w:val="false"/>
+                <w:b w:val="false"/>
+                <w:u w:val="none"/>
+                <w:sz w:val="22"/>
+                <w:szCs w:val="22"/>
+                <w:color w:val="000000"/>
+              </w:rPr>
+              <w:t xml:space="preserve">0.36</w:t>
+            </w:r>
+          </w:p>
+        </w:tc>
+        <w:tc>
+          <w:tcPr>
+            <w:tcBorders>
+              <w:bottom w:val="single" w:sz="6" w:space="0" w:color="666666"/>
+              <w:top w:val="single" w:sz="6" w:space="0" w:color="666666"/>
+              <w:left w:val="single" w:sz="6" w:space="0" w:color="666666"/>
+              <w:right w:val="single" w:sz="6" w:space="0" w:color="666666"/>
+            </w:tcBorders>
+            <w:shd w:val="clear" w:color="auto" w:fill="FFFFFF"/>
+            <w:tcMar>
+              <w:top w:w="0" w:type="dxa"/>
+              <w:bottom w:w="0" w:type="dxa"/>
+              <w:left w:w="0" w:type="dxa"/>
+              <w:right w:w="0" w:type="dxa"/>
+            </w:tcMar>
+            <w:vAlign w:val="center"/>
+          </w:tcPr>
+          <w:p>
+            <w:pPr>
+              <w:pStyle w:val="Normal"/>
+              <w:jc w:val="left"/>
+              <w:pBdr>
+                <w:bottom w:val="none" w:sz="0" w:space="0" w:color="000000"/>
+                <w:top w:val="none" w:sz="0" w:space="0" w:color="000000"/>
+                <w:left w:val="none" w:sz="0" w:space="0" w:color="000000"/>
+                <w:right w:val="none" w:sz="0" w:space="0" w:color="000000"/>
+              </w:pBdr>
+              <w:spacing w:after="100" w:before="100" w:line="240"/>
+              <w:ind w:left="100" w:right="100" w:firstLine="0" w:firstLineChars="0"/>
+            </w:pPr>
+            <w:r>
+              <w:rPr>
+                <w:rFonts w:ascii="Arial" w:hAnsi="Arial" w:eastAsia="Arial" w:cs="Arial"/>
+                <w:i w:val="false"/>
+                <w:b w:val="false"/>
+                <w:u w:val="none"/>
+                <w:sz w:val="22"/>
+                <w:szCs w:val="22"/>
+                <w:color w:val="000000"/>
+              </w:rPr>
+              <w:t xml:space="preserve">0.29</w:t>
+            </w:r>
+          </w:p>
+        </w:tc>
+        <w:tc>
+          <w:tcPr>
+            <w:tcBorders>
+              <w:bottom w:val="single" w:sz="6" w:space="0" w:color="666666"/>
+              <w:top w:val="single" w:sz="6" w:space="0" w:color="666666"/>
+              <w:left w:val="single" w:sz="6" w:space="0" w:color="666666"/>
+              <w:right w:val="single" w:sz="6" w:space="0" w:color="666666"/>
+            </w:tcBorders>
+            <w:shd w:val="clear" w:color="auto" w:fill="FFFFFF"/>
+            <w:tcMar>
+              <w:top w:w="0" w:type="dxa"/>
+              <w:bottom w:w="0" w:type="dxa"/>
+              <w:left w:w="0" w:type="dxa"/>
+              <w:right w:w="0" w:type="dxa"/>
+            </w:tcMar>
+            <w:vAlign w:val="center"/>
+          </w:tcPr>
+          <w:p>
+            <w:pPr>
+              <w:pStyle w:val="Normal"/>
+              <w:jc w:val="left"/>
+              <w:pBdr>
+                <w:bottom w:val="none" w:sz="0" w:space="0" w:color="000000"/>
+                <w:top w:val="none" w:sz="0" w:space="0" w:color="000000"/>
+                <w:left w:val="none" w:sz="0" w:space="0" w:color="000000"/>
+                <w:right w:val="none" w:sz="0" w:space="0" w:color="000000"/>
+              </w:pBdr>
+              <w:spacing w:after="100" w:before="100" w:line="240"/>
+              <w:ind w:left="100" w:right="100" w:firstLine="0" w:firstLineChars="0"/>
+            </w:pPr>
+            <w:r>
+              <w:rPr>
+                <w:rFonts w:ascii="Arial" w:hAnsi="Arial" w:eastAsia="Arial" w:cs="Arial"/>
+                <w:i w:val="false"/>
+                <w:b w:val="false"/>
+                <w:u w:val="none"/>
+                <w:sz w:val="22"/>
+                <w:szCs w:val="22"/>
+                <w:color w:val="000000"/>
+              </w:rPr>
+              <w:t xml:space="preserve">0.43</w:t>
+            </w:r>
+          </w:p>
+        </w:tc>
+        <w:tc>
+          <w:tcPr>
+            <w:tcBorders>
+              <w:bottom w:val="single" w:sz="6" w:space="0" w:color="666666"/>
+              <w:top w:val="single" w:sz="6" w:space="0" w:color="666666"/>
+              <w:left w:val="single" w:sz="6" w:space="0" w:color="666666"/>
+              <w:right w:val="single" w:sz="6" w:space="0" w:color="666666"/>
+            </w:tcBorders>
+            <w:shd w:val="clear" w:color="auto" w:fill="FFFFFF"/>
+            <w:tcMar>
+              <w:top w:w="0" w:type="dxa"/>
+              <w:bottom w:w="0" w:type="dxa"/>
+              <w:left w:w="0" w:type="dxa"/>
+              <w:right w:w="0" w:type="dxa"/>
+            </w:tcMar>
+            <w:vAlign w:val="center"/>
+          </w:tcPr>
+          <w:p>
+            <w:pPr>
+              <w:pStyle w:val="Normal"/>
+              <w:jc w:val="left"/>
+              <w:pBdr>
+                <w:bottom w:val="none" w:sz="0" w:space="0" w:color="000000"/>
+                <w:top w:val="none" w:sz="0" w:space="0" w:color="000000"/>
+                <w:left w:val="none" w:sz="0" w:space="0" w:color="000000"/>
+                <w:right w:val="none" w:sz="0" w:space="0" w:color="000000"/>
+              </w:pBdr>
+              <w:spacing w:after="100" w:before="100" w:line="240"/>
+              <w:ind w:left="100" w:right="100" w:firstLine="0" w:firstLineChars="0"/>
+            </w:pPr>
+            <w:r>
+              <w:rPr>
+                <w:rFonts w:ascii="Arial" w:hAnsi="Arial" w:eastAsia="Arial" w:cs="Arial"/>
+                <w:i w:val="false"/>
+                <w:b w:val="false"/>
+                <w:u w:val="none"/>
+                <w:sz w:val="22"/>
+                <w:szCs w:val="22"/>
+                <w:color w:val="000000"/>
+              </w:rPr>
+              <w:t xml:space="preserve">BETA</w:t>
+            </w:r>
+          </w:p>
+        </w:tc>
+        <w:tc>
+          <w:tcPr>
+            <w:tcBorders>
+              <w:bottom w:val="single" w:sz="6" w:space="0" w:color="666666"/>
+              <w:top w:val="single" w:sz="6" w:space="0" w:color="666666"/>
+              <w:left w:val="single" w:sz="6" w:space="0" w:color="666666"/>
+              <w:right w:val="single" w:sz="6" w:space="0" w:color="666666"/>
+            </w:tcBorders>
+            <w:shd w:val="clear" w:color="auto" w:fill="FFFFFF"/>
+            <w:tcMar>
+              <w:top w:w="0" w:type="dxa"/>
+              <w:bottom w:w="0" w:type="dxa"/>
+              <w:left w:w="0" w:type="dxa"/>
+              <w:right w:w="0" w:type="dxa"/>
+            </w:tcMar>
+            <w:vAlign w:val="center"/>
+          </w:tcPr>
+          <w:p>
+            <w:pPr>
+              <w:pStyle w:val="Normal"/>
+              <w:jc w:val="left"/>
+              <w:pBdr>
+                <w:bottom w:val="none" w:sz="0" w:space="0" w:color="000000"/>
+                <w:top w:val="none" w:sz="0" w:space="0" w:color="000000"/>
+                <w:left w:val="none" w:sz="0" w:space="0" w:color="000000"/>
+                <w:right w:val="none" w:sz="0" w:space="0" w:color="000000"/>
+              </w:pBdr>
+              <w:spacing w:after="100" w:before="100" w:line="240"/>
+              <w:ind w:left="100" w:right="100" w:firstLine="0" w:firstLineChars="0"/>
+            </w:pPr>
+            <w:r>
+              <w:rPr>
+                <w:rFonts w:ascii="Arial" w:hAnsi="Arial" w:eastAsia="Arial" w:cs="Arial"/>
+                <w:i w:val="false"/>
+                <w:b w:val="false"/>
+                <w:u w:val="none"/>
+                <w:sz w:val="22"/>
+                <w:szCs w:val="22"/>
+                <w:color w:val="000000"/>
+              </w:rPr>
+              <w:t xml:space="preserve">alpha_u_AE3, beta_u_AE3 (63.64, 113.14)</w:t>
             </w:r>
           </w:p>
         </w:tc>
@@ -8170,6 +8170,1086 @@
                 <w:szCs w:val="22"/>
                 <w:color w:val="000000"/>
               </w:rPr>
+              <w:t xml:space="preserve">**Hazard Ratios**</w:t>
+            </w:r>
+          </w:p>
+        </w:tc>
+        <w:tc>
+          <w:tcPr>
+            <w:tcBorders>
+              <w:bottom w:val="single" w:sz="6" w:space="0" w:color="666666"/>
+              <w:top w:val="single" w:sz="6" w:space="0" w:color="666666"/>
+              <w:left w:val="single" w:sz="6" w:space="0" w:color="666666"/>
+              <w:right w:val="single" w:sz="6" w:space="0" w:color="666666"/>
+            </w:tcBorders>
+            <w:shd w:val="clear" w:color="auto" w:fill="FFFFFF"/>
+            <w:tcMar>
+              <w:top w:w="0" w:type="dxa"/>
+              <w:bottom w:w="0" w:type="dxa"/>
+              <w:left w:w="0" w:type="dxa"/>
+              <w:right w:w="0" w:type="dxa"/>
+            </w:tcMar>
+            <w:vAlign w:val="center"/>
+          </w:tcPr>
+          <w:p>
+            <w:pPr>
+              <w:pStyle w:val="Normal"/>
+              <w:jc w:val="left"/>
+              <w:pBdr>
+                <w:bottom w:val="none" w:sz="0" w:space="0" w:color="000000"/>
+                <w:top w:val="none" w:sz="0" w:space="0" w:color="000000"/>
+                <w:left w:val="none" w:sz="0" w:space="0" w:color="000000"/>
+                <w:right w:val="none" w:sz="0" w:space="0" w:color="000000"/>
+              </w:pBdr>
+              <w:spacing w:after="100" w:before="100" w:line="240"/>
+              <w:ind w:left="100" w:right="100" w:firstLine="0" w:firstLineChars="0"/>
+            </w:pPr>
+            <w:r>
+              <w:rPr>
+                <w:rFonts w:ascii="Arial" w:hAnsi="Arial" w:eastAsia="Arial" w:cs="Arial"/>
+                <w:i w:val="false"/>
+                <w:b w:val="false"/>
+                <w:u w:val="none"/>
+                <w:sz w:val="22"/>
+                <w:szCs w:val="22"/>
+                <w:color w:val="000000"/>
+              </w:rPr>
+              <w:t xml:space="preserve"/>
+            </w:r>
+          </w:p>
+        </w:tc>
+        <w:tc>
+          <w:tcPr>
+            <w:tcBorders>
+              <w:bottom w:val="single" w:sz="6" w:space="0" w:color="666666"/>
+              <w:top w:val="single" w:sz="6" w:space="0" w:color="666666"/>
+              <w:left w:val="single" w:sz="6" w:space="0" w:color="666666"/>
+              <w:right w:val="single" w:sz="6" w:space="0" w:color="666666"/>
+            </w:tcBorders>
+            <w:shd w:val="clear" w:color="auto" w:fill="FFFFFF"/>
+            <w:tcMar>
+              <w:top w:w="0" w:type="dxa"/>
+              <w:bottom w:w="0" w:type="dxa"/>
+              <w:left w:w="0" w:type="dxa"/>
+              <w:right w:w="0" w:type="dxa"/>
+            </w:tcMar>
+            <w:vAlign w:val="center"/>
+          </w:tcPr>
+          <w:p>
+            <w:pPr>
+              <w:pStyle w:val="Normal"/>
+              <w:jc w:val="left"/>
+              <w:pBdr>
+                <w:bottom w:val="none" w:sz="0" w:space="0" w:color="000000"/>
+                <w:top w:val="none" w:sz="0" w:space="0" w:color="000000"/>
+                <w:left w:val="none" w:sz="0" w:space="0" w:color="000000"/>
+                <w:right w:val="none" w:sz="0" w:space="0" w:color="000000"/>
+              </w:pBdr>
+              <w:spacing w:after="100" w:before="100" w:line="240"/>
+              <w:ind w:left="100" w:right="100" w:firstLine="0" w:firstLineChars="0"/>
+            </w:pPr>
+            <w:r>
+              <w:rPr>
+                <w:rFonts w:ascii="Arial" w:hAnsi="Arial" w:eastAsia="Arial" w:cs="Arial"/>
+                <w:i w:val="false"/>
+                <w:b w:val="false"/>
+                <w:u w:val="none"/>
+                <w:sz w:val="22"/>
+                <w:szCs w:val="22"/>
+                <w:color w:val="000000"/>
+              </w:rPr>
+              <w:t xml:space="preserve"/>
+            </w:r>
+          </w:p>
+        </w:tc>
+        <w:tc>
+          <w:tcPr>
+            <w:tcBorders>
+              <w:bottom w:val="single" w:sz="6" w:space="0" w:color="666666"/>
+              <w:top w:val="single" w:sz="6" w:space="0" w:color="666666"/>
+              <w:left w:val="single" w:sz="6" w:space="0" w:color="666666"/>
+              <w:right w:val="single" w:sz="6" w:space="0" w:color="666666"/>
+            </w:tcBorders>
+            <w:shd w:val="clear" w:color="auto" w:fill="FFFFFF"/>
+            <w:tcMar>
+              <w:top w:w="0" w:type="dxa"/>
+              <w:bottom w:w="0" w:type="dxa"/>
+              <w:left w:w="0" w:type="dxa"/>
+              <w:right w:w="0" w:type="dxa"/>
+            </w:tcMar>
+            <w:vAlign w:val="center"/>
+          </w:tcPr>
+          <w:p>
+            <w:pPr>
+              <w:pStyle w:val="Normal"/>
+              <w:jc w:val="left"/>
+              <w:pBdr>
+                <w:bottom w:val="none" w:sz="0" w:space="0" w:color="000000"/>
+                <w:top w:val="none" w:sz="0" w:space="0" w:color="000000"/>
+                <w:left w:val="none" w:sz="0" w:space="0" w:color="000000"/>
+                <w:right w:val="none" w:sz="0" w:space="0" w:color="000000"/>
+              </w:pBdr>
+              <w:spacing w:after="100" w:before="100" w:line="240"/>
+              <w:ind w:left="100" w:right="100" w:firstLine="0" w:firstLineChars="0"/>
+            </w:pPr>
+            <w:r>
+              <w:rPr>
+                <w:rFonts w:ascii="Arial" w:hAnsi="Arial" w:eastAsia="Arial" w:cs="Arial"/>
+                <w:i w:val="false"/>
+                <w:b w:val="false"/>
+                <w:u w:val="none"/>
+                <w:sz w:val="22"/>
+                <w:szCs w:val="22"/>
+                <w:color w:val="000000"/>
+              </w:rPr>
+              <w:t xml:space="preserve"/>
+            </w:r>
+          </w:p>
+        </w:tc>
+        <w:tc>
+          <w:tcPr>
+            <w:tcBorders>
+              <w:bottom w:val="single" w:sz="6" w:space="0" w:color="666666"/>
+              <w:top w:val="single" w:sz="6" w:space="0" w:color="666666"/>
+              <w:left w:val="single" w:sz="6" w:space="0" w:color="666666"/>
+              <w:right w:val="single" w:sz="6" w:space="0" w:color="666666"/>
+            </w:tcBorders>
+            <w:shd w:val="clear" w:color="auto" w:fill="FFFFFF"/>
+            <w:tcMar>
+              <w:top w:w="0" w:type="dxa"/>
+              <w:bottom w:w="0" w:type="dxa"/>
+              <w:left w:w="0" w:type="dxa"/>
+              <w:right w:w="0" w:type="dxa"/>
+            </w:tcMar>
+            <w:vAlign w:val="center"/>
+          </w:tcPr>
+          <w:p>
+            <w:pPr>
+              <w:pStyle w:val="Normal"/>
+              <w:jc w:val="left"/>
+              <w:pBdr>
+                <w:bottom w:val="none" w:sz="0" w:space="0" w:color="000000"/>
+                <w:top w:val="none" w:sz="0" w:space="0" w:color="000000"/>
+                <w:left w:val="none" w:sz="0" w:space="0" w:color="000000"/>
+                <w:right w:val="none" w:sz="0" w:space="0" w:color="000000"/>
+              </w:pBdr>
+              <w:spacing w:after="100" w:before="100" w:line="240"/>
+              <w:ind w:left="100" w:right="100" w:firstLine="0" w:firstLineChars="0"/>
+            </w:pPr>
+            <w:r>
+              <w:rPr>
+                <w:rFonts w:ascii="Arial" w:hAnsi="Arial" w:eastAsia="Arial" w:cs="Arial"/>
+                <w:i w:val="false"/>
+                <w:b w:val="false"/>
+                <w:u w:val="none"/>
+                <w:sz w:val="22"/>
+                <w:szCs w:val="22"/>
+                <w:color w:val="000000"/>
+              </w:rPr>
+              <w:t xml:space="preserve"/>
+            </w:r>
+          </w:p>
+        </w:tc>
+        <w:tc>
+          <w:tcPr>
+            <w:tcBorders>
+              <w:bottom w:val="single" w:sz="6" w:space="0" w:color="666666"/>
+              <w:top w:val="single" w:sz="6" w:space="0" w:color="666666"/>
+              <w:left w:val="single" w:sz="6" w:space="0" w:color="666666"/>
+              <w:right w:val="single" w:sz="6" w:space="0" w:color="666666"/>
+            </w:tcBorders>
+            <w:shd w:val="clear" w:color="auto" w:fill="FFFFFF"/>
+            <w:tcMar>
+              <w:top w:w="0" w:type="dxa"/>
+              <w:bottom w:w="0" w:type="dxa"/>
+              <w:left w:w="0" w:type="dxa"/>
+              <w:right w:w="0" w:type="dxa"/>
+            </w:tcMar>
+            <w:vAlign w:val="center"/>
+          </w:tcPr>
+          <w:p>
+            <w:pPr>
+              <w:pStyle w:val="Normal"/>
+              <w:jc w:val="left"/>
+              <w:pBdr>
+                <w:bottom w:val="none" w:sz="0" w:space="0" w:color="000000"/>
+                <w:top w:val="none" w:sz="0" w:space="0" w:color="000000"/>
+                <w:left w:val="none" w:sz="0" w:space="0" w:color="000000"/>
+                <w:right w:val="none" w:sz="0" w:space="0" w:color="000000"/>
+              </w:pBdr>
+              <w:spacing w:after="100" w:before="100" w:line="240"/>
+              <w:ind w:left="100" w:right="100" w:firstLine="0" w:firstLineChars="0"/>
+            </w:pPr>
+            <w:r>
+              <w:rPr>
+                <w:rFonts w:ascii="Arial" w:hAnsi="Arial" w:eastAsia="Arial" w:cs="Arial"/>
+                <w:i w:val="false"/>
+                <w:b w:val="false"/>
+                <w:u w:val="none"/>
+                <w:sz w:val="22"/>
+                <w:szCs w:val="22"/>
+                <w:color w:val="000000"/>
+              </w:rPr>
+              <w:t xml:space="preserve"/>
+            </w:r>
+          </w:p>
+        </w:tc>
+      </w:tr>
+      <w:tr>
+        <w:trPr>
+          <w:trHeight w:val="617" w:hRule="auto"/>
+        </w:trPr>
+        body31
+        <w:tc>
+          <w:tcPr>
+            <w:tcBorders>
+              <w:bottom w:val="single" w:sz="6" w:space="0" w:color="666666"/>
+              <w:top w:val="single" w:sz="6" w:space="0" w:color="666666"/>
+              <w:left w:val="single" w:sz="6" w:space="0" w:color="666666"/>
+              <w:right w:val="single" w:sz="6" w:space="0" w:color="666666"/>
+            </w:tcBorders>
+            <w:shd w:val="clear" w:color="auto" w:fill="FFFFFF"/>
+            <w:tcMar>
+              <w:top w:w="0" w:type="dxa"/>
+              <w:bottom w:w="0" w:type="dxa"/>
+              <w:left w:w="0" w:type="dxa"/>
+              <w:right w:w="0" w:type="dxa"/>
+            </w:tcMar>
+            <w:vAlign w:val="center"/>
+          </w:tcPr>
+          <w:p>
+            <w:pPr>
+              <w:pStyle w:val="Normal"/>
+              <w:jc w:val="left"/>
+              <w:pBdr>
+                <w:bottom w:val="none" w:sz="0" w:space="0" w:color="000000"/>
+                <w:top w:val="none" w:sz="0" w:space="0" w:color="000000"/>
+                <w:left w:val="none" w:sz="0" w:space="0" w:color="000000"/>
+                <w:right w:val="none" w:sz="0" w:space="0" w:color="000000"/>
+              </w:pBdr>
+              <w:spacing w:after="100" w:before="100" w:line="240"/>
+              <w:ind w:left="100" w:right="100" w:firstLine="0" w:firstLineChars="0"/>
+            </w:pPr>
+            <w:r>
+              <w:rPr>
+                <w:rFonts w:ascii="Arial" w:hAnsi="Arial" w:eastAsia="Arial" w:cs="Arial"/>
+                <w:i w:val="false"/>
+                <w:b w:val="false"/>
+                <w:u w:val="none"/>
+                <w:sz w:val="22"/>
+                <w:szCs w:val="22"/>
+                <w:color w:val="000000"/>
+              </w:rPr>
+              <w:t xml:space="preserve">PFS to OS under the Experimental Strategy</w:t>
+            </w:r>
+          </w:p>
+        </w:tc>
+        <w:tc>
+          <w:tcPr>
+            <w:tcBorders>
+              <w:bottom w:val="single" w:sz="6" w:space="0" w:color="666666"/>
+              <w:top w:val="single" w:sz="6" w:space="0" w:color="666666"/>
+              <w:left w:val="single" w:sz="6" w:space="0" w:color="666666"/>
+              <w:right w:val="single" w:sz="6" w:space="0" w:color="666666"/>
+            </w:tcBorders>
+            <w:shd w:val="clear" w:color="auto" w:fill="FFFFFF"/>
+            <w:tcMar>
+              <w:top w:w="0" w:type="dxa"/>
+              <w:bottom w:w="0" w:type="dxa"/>
+              <w:left w:w="0" w:type="dxa"/>
+              <w:right w:w="0" w:type="dxa"/>
+            </w:tcMar>
+            <w:vAlign w:val="center"/>
+          </w:tcPr>
+          <w:p>
+            <w:pPr>
+              <w:pStyle w:val="Normal"/>
+              <w:jc w:val="left"/>
+              <w:pBdr>
+                <w:bottom w:val="none" w:sz="0" w:space="0" w:color="000000"/>
+                <w:top w:val="none" w:sz="0" w:space="0" w:color="000000"/>
+                <w:left w:val="none" w:sz="0" w:space="0" w:color="000000"/>
+                <w:right w:val="none" w:sz="0" w:space="0" w:color="000000"/>
+              </w:pBdr>
+              <w:spacing w:after="100" w:before="100" w:line="240"/>
+              <w:ind w:left="100" w:right="100" w:firstLine="0" w:firstLineChars="0"/>
+            </w:pPr>
+            <w:r>
+              <w:rPr>
+                <w:rFonts w:ascii="Arial" w:hAnsi="Arial" w:eastAsia="Arial" w:cs="Arial"/>
+                <w:i w:val="false"/>
+                <w:b w:val="false"/>
+                <w:u w:val="none"/>
+                <w:sz w:val="22"/>
+                <w:szCs w:val="22"/>
+                <w:color w:val="000000"/>
+              </w:rPr>
+              <w:t xml:space="preserve">0.68</w:t>
+            </w:r>
+          </w:p>
+        </w:tc>
+        <w:tc>
+          <w:tcPr>
+            <w:tcBorders>
+              <w:bottom w:val="single" w:sz="6" w:space="0" w:color="666666"/>
+              <w:top w:val="single" w:sz="6" w:space="0" w:color="666666"/>
+              <w:left w:val="single" w:sz="6" w:space="0" w:color="666666"/>
+              <w:right w:val="single" w:sz="6" w:space="0" w:color="666666"/>
+            </w:tcBorders>
+            <w:shd w:val="clear" w:color="auto" w:fill="FFFFFF"/>
+            <w:tcMar>
+              <w:top w:w="0" w:type="dxa"/>
+              <w:bottom w:w="0" w:type="dxa"/>
+              <w:left w:w="0" w:type="dxa"/>
+              <w:right w:w="0" w:type="dxa"/>
+            </w:tcMar>
+            <w:vAlign w:val="center"/>
+          </w:tcPr>
+          <w:p>
+            <w:pPr>
+              <w:pStyle w:val="Normal"/>
+              <w:jc w:val="left"/>
+              <w:pBdr>
+                <w:bottom w:val="none" w:sz="0" w:space="0" w:color="000000"/>
+                <w:top w:val="none" w:sz="0" w:space="0" w:color="000000"/>
+                <w:left w:val="none" w:sz="0" w:space="0" w:color="000000"/>
+                <w:right w:val="none" w:sz="0" w:space="0" w:color="000000"/>
+              </w:pBdr>
+              <w:spacing w:after="100" w:before="100" w:line="240"/>
+              <w:ind w:left="100" w:right="100" w:firstLine="0" w:firstLineChars="0"/>
+            </w:pPr>
+            <w:r>
+              <w:rPr>
+                <w:rFonts w:ascii="Arial" w:hAnsi="Arial" w:eastAsia="Arial" w:cs="Arial"/>
+                <w:i w:val="false"/>
+                <w:b w:val="false"/>
+                <w:u w:val="none"/>
+                <w:sz w:val="22"/>
+                <w:szCs w:val="22"/>
+                <w:color w:val="000000"/>
+              </w:rPr>
+              <w:t xml:space="preserve">0.53</w:t>
+            </w:r>
+          </w:p>
+        </w:tc>
+        <w:tc>
+          <w:tcPr>
+            <w:tcBorders>
+              <w:bottom w:val="single" w:sz="6" w:space="0" w:color="666666"/>
+              <w:top w:val="single" w:sz="6" w:space="0" w:color="666666"/>
+              <w:left w:val="single" w:sz="6" w:space="0" w:color="666666"/>
+              <w:right w:val="single" w:sz="6" w:space="0" w:color="666666"/>
+            </w:tcBorders>
+            <w:shd w:val="clear" w:color="auto" w:fill="FFFFFF"/>
+            <w:tcMar>
+              <w:top w:w="0" w:type="dxa"/>
+              <w:bottom w:w="0" w:type="dxa"/>
+              <w:left w:w="0" w:type="dxa"/>
+              <w:right w:w="0" w:type="dxa"/>
+            </w:tcMar>
+            <w:vAlign w:val="center"/>
+          </w:tcPr>
+          <w:p>
+            <w:pPr>
+              <w:pStyle w:val="Normal"/>
+              <w:jc w:val="left"/>
+              <w:pBdr>
+                <w:bottom w:val="none" w:sz="0" w:space="0" w:color="000000"/>
+                <w:top w:val="none" w:sz="0" w:space="0" w:color="000000"/>
+                <w:left w:val="none" w:sz="0" w:space="0" w:color="000000"/>
+                <w:right w:val="none" w:sz="0" w:space="0" w:color="000000"/>
+              </w:pBdr>
+              <w:spacing w:after="100" w:before="100" w:line="240"/>
+              <w:ind w:left="100" w:right="100" w:firstLine="0" w:firstLineChars="0"/>
+            </w:pPr>
+            <w:r>
+              <w:rPr>
+                <w:rFonts w:ascii="Arial" w:hAnsi="Arial" w:eastAsia="Arial" w:cs="Arial"/>
+                <w:i w:val="false"/>
+                <w:b w:val="false"/>
+                <w:u w:val="none"/>
+                <w:sz w:val="22"/>
+                <w:szCs w:val="22"/>
+                <w:color w:val="000000"/>
+              </w:rPr>
+              <w:t xml:space="preserve">0.87</w:t>
+            </w:r>
+          </w:p>
+        </w:tc>
+        <w:tc>
+          <w:tcPr>
+            <w:tcBorders>
+              <w:bottom w:val="single" w:sz="6" w:space="0" w:color="666666"/>
+              <w:top w:val="single" w:sz="6" w:space="0" w:color="666666"/>
+              <w:left w:val="single" w:sz="6" w:space="0" w:color="666666"/>
+              <w:right w:val="single" w:sz="6" w:space="0" w:color="666666"/>
+            </w:tcBorders>
+            <w:shd w:val="clear" w:color="auto" w:fill="FFFFFF"/>
+            <w:tcMar>
+              <w:top w:w="0" w:type="dxa"/>
+              <w:bottom w:w="0" w:type="dxa"/>
+              <w:left w:w="0" w:type="dxa"/>
+              <w:right w:w="0" w:type="dxa"/>
+            </w:tcMar>
+            <w:vAlign w:val="center"/>
+          </w:tcPr>
+          <w:p>
+            <w:pPr>
+              <w:pStyle w:val="Normal"/>
+              <w:jc w:val="left"/>
+              <w:pBdr>
+                <w:bottom w:val="none" w:sz="0" w:space="0" w:color="000000"/>
+                <w:top w:val="none" w:sz="0" w:space="0" w:color="000000"/>
+                <w:left w:val="none" w:sz="0" w:space="0" w:color="000000"/>
+                <w:right w:val="none" w:sz="0" w:space="0" w:color="000000"/>
+              </w:pBdr>
+              <w:spacing w:after="100" w:before="100" w:line="240"/>
+              <w:ind w:left="100" w:right="100" w:firstLine="0" w:firstLineChars="0"/>
+            </w:pPr>
+            <w:r>
+              <w:rPr>
+                <w:rFonts w:ascii="Arial" w:hAnsi="Arial" w:eastAsia="Arial" w:cs="Arial"/>
+                <w:i w:val="false"/>
+                <w:b w:val="false"/>
+                <w:u w:val="none"/>
+                <w:sz w:val="22"/>
+                <w:szCs w:val="22"/>
+                <w:color w:val="000000"/>
+              </w:rPr>
+              <w:t xml:space="preserve">[@smeets2018]</w:t>
+            </w:r>
+          </w:p>
+        </w:tc>
+        <w:tc>
+          <w:tcPr>
+            <w:tcBorders>
+              <w:bottom w:val="single" w:sz="6" w:space="0" w:color="666666"/>
+              <w:top w:val="single" w:sz="6" w:space="0" w:color="666666"/>
+              <w:left w:val="single" w:sz="6" w:space="0" w:color="666666"/>
+              <w:right w:val="single" w:sz="6" w:space="0" w:color="666666"/>
+            </w:tcBorders>
+            <w:shd w:val="clear" w:color="auto" w:fill="FFFFFF"/>
+            <w:tcMar>
+              <w:top w:w="0" w:type="dxa"/>
+              <w:bottom w:w="0" w:type="dxa"/>
+              <w:left w:w="0" w:type="dxa"/>
+              <w:right w:w="0" w:type="dxa"/>
+            </w:tcMar>
+            <w:vAlign w:val="center"/>
+          </w:tcPr>
+          <w:p>
+            <w:pPr>
+              <w:pStyle w:val="Normal"/>
+              <w:jc w:val="left"/>
+              <w:pBdr>
+                <w:bottom w:val="none" w:sz="0" w:space="0" w:color="000000"/>
+                <w:top w:val="none" w:sz="0" w:space="0" w:color="000000"/>
+                <w:left w:val="none" w:sz="0" w:space="0" w:color="000000"/>
+                <w:right w:val="none" w:sz="0" w:space="0" w:color="000000"/>
+              </w:pBdr>
+              <w:spacing w:after="100" w:before="100" w:line="240"/>
+              <w:ind w:left="100" w:right="100" w:firstLine="0" w:firstLineChars="0"/>
+            </w:pPr>
+            <w:r>
+              <w:rPr>
+                <w:rFonts w:ascii="Arial" w:hAnsi="Arial" w:eastAsia="Arial" w:cs="Arial"/>
+                <w:i w:val="false"/>
+                <w:b w:val="false"/>
+                <w:u w:val="none"/>
+                <w:sz w:val="22"/>
+                <w:szCs w:val="22"/>
+                <w:color w:val="000000"/>
+              </w:rPr>
+              <w:t xml:space="preserve">rlnorm()</w:t>
+            </w:r>
+          </w:p>
+        </w:tc>
+      </w:tr>
+      <w:tr>
+        <w:trPr>
+          <w:trHeight w:val="617" w:hRule="auto"/>
+        </w:trPr>
+        body32
+        <w:tc>
+          <w:tcPr>
+            <w:tcBorders>
+              <w:bottom w:val="single" w:sz="6" w:space="0" w:color="666666"/>
+              <w:top w:val="single" w:sz="6" w:space="0" w:color="666666"/>
+              <w:left w:val="single" w:sz="6" w:space="0" w:color="666666"/>
+              <w:right w:val="single" w:sz="6" w:space="0" w:color="666666"/>
+            </w:tcBorders>
+            <w:shd w:val="clear" w:color="auto" w:fill="FFFFFF"/>
+            <w:tcMar>
+              <w:top w:w="0" w:type="dxa"/>
+              <w:bottom w:w="0" w:type="dxa"/>
+              <w:left w:w="0" w:type="dxa"/>
+              <w:right w:w="0" w:type="dxa"/>
+            </w:tcMar>
+            <w:vAlign w:val="center"/>
+          </w:tcPr>
+          <w:p>
+            <w:pPr>
+              <w:pStyle w:val="Normal"/>
+              <w:jc w:val="left"/>
+              <w:pBdr>
+                <w:bottom w:val="none" w:sz="0" w:space="0" w:color="000000"/>
+                <w:top w:val="none" w:sz="0" w:space="0" w:color="000000"/>
+                <w:left w:val="none" w:sz="0" w:space="0" w:color="000000"/>
+                <w:right w:val="none" w:sz="0" w:space="0" w:color="000000"/>
+              </w:pBdr>
+              <w:spacing w:after="100" w:before="100" w:line="240"/>
+              <w:ind w:left="100" w:right="100" w:firstLine="0" w:firstLineChars="0"/>
+            </w:pPr>
+            <w:r>
+              <w:rPr>
+                <w:rFonts w:ascii="Arial" w:hAnsi="Arial" w:eastAsia="Arial" w:cs="Arial"/>
+                <w:i w:val="false"/>
+                <w:b w:val="false"/>
+                <w:u w:val="none"/>
+                <w:sz w:val="22"/>
+                <w:szCs w:val="22"/>
+                <w:color w:val="000000"/>
+              </w:rPr>
+              <w:t xml:space="preserve">PFS to Dead under the Experimental Strategy</w:t>
+            </w:r>
+          </w:p>
+        </w:tc>
+        <w:tc>
+          <w:tcPr>
+            <w:tcBorders>
+              <w:bottom w:val="single" w:sz="6" w:space="0" w:color="666666"/>
+              <w:top w:val="single" w:sz="6" w:space="0" w:color="666666"/>
+              <w:left w:val="single" w:sz="6" w:space="0" w:color="666666"/>
+              <w:right w:val="single" w:sz="6" w:space="0" w:color="666666"/>
+            </w:tcBorders>
+            <w:shd w:val="clear" w:color="auto" w:fill="FFFFFF"/>
+            <w:tcMar>
+              <w:top w:w="0" w:type="dxa"/>
+              <w:bottom w:w="0" w:type="dxa"/>
+              <w:left w:w="0" w:type="dxa"/>
+              <w:right w:w="0" w:type="dxa"/>
+            </w:tcMar>
+            <w:vAlign w:val="center"/>
+          </w:tcPr>
+          <w:p>
+            <w:pPr>
+              <w:pStyle w:val="Normal"/>
+              <w:jc w:val="left"/>
+              <w:pBdr>
+                <w:bottom w:val="none" w:sz="0" w:space="0" w:color="000000"/>
+                <w:top w:val="none" w:sz="0" w:space="0" w:color="000000"/>
+                <w:left w:val="none" w:sz="0" w:space="0" w:color="000000"/>
+                <w:right w:val="none" w:sz="0" w:space="0" w:color="000000"/>
+              </w:pBdr>
+              <w:spacing w:after="100" w:before="100" w:line="240"/>
+              <w:ind w:left="100" w:right="100" w:firstLine="0" w:firstLineChars="0"/>
+            </w:pPr>
+            <w:r>
+              <w:rPr>
+                <w:rFonts w:ascii="Arial" w:hAnsi="Arial" w:eastAsia="Arial" w:cs="Arial"/>
+                <w:i w:val="false"/>
+                <w:b w:val="false"/>
+                <w:u w:val="none"/>
+                <w:sz w:val="22"/>
+                <w:szCs w:val="22"/>
+                <w:color w:val="000000"/>
+              </w:rPr>
+              <w:t xml:space="preserve">0.65</w:t>
+            </w:r>
+          </w:p>
+        </w:tc>
+        <w:tc>
+          <w:tcPr>
+            <w:tcBorders>
+              <w:bottom w:val="single" w:sz="6" w:space="0" w:color="666666"/>
+              <w:top w:val="single" w:sz="6" w:space="0" w:color="666666"/>
+              <w:left w:val="single" w:sz="6" w:space="0" w:color="666666"/>
+              <w:right w:val="single" w:sz="6" w:space="0" w:color="666666"/>
+            </w:tcBorders>
+            <w:shd w:val="clear" w:color="auto" w:fill="FFFFFF"/>
+            <w:tcMar>
+              <w:top w:w="0" w:type="dxa"/>
+              <w:bottom w:w="0" w:type="dxa"/>
+              <w:left w:w="0" w:type="dxa"/>
+              <w:right w:w="0" w:type="dxa"/>
+            </w:tcMar>
+            <w:vAlign w:val="center"/>
+          </w:tcPr>
+          <w:p>
+            <w:pPr>
+              <w:pStyle w:val="Normal"/>
+              <w:jc w:val="left"/>
+              <w:pBdr>
+                <w:bottom w:val="none" w:sz="0" w:space="0" w:color="000000"/>
+                <w:top w:val="none" w:sz="0" w:space="0" w:color="000000"/>
+                <w:left w:val="none" w:sz="0" w:space="0" w:color="000000"/>
+                <w:right w:val="none" w:sz="0" w:space="0" w:color="000000"/>
+              </w:pBdr>
+              <w:spacing w:after="100" w:before="100" w:line="240"/>
+              <w:ind w:left="100" w:right="100" w:firstLine="0" w:firstLineChars="0"/>
+            </w:pPr>
+            <w:r>
+              <w:rPr>
+                <w:rFonts w:ascii="Arial" w:hAnsi="Arial" w:eastAsia="Arial" w:cs="Arial"/>
+                <w:i w:val="false"/>
+                <w:b w:val="false"/>
+                <w:u w:val="none"/>
+                <w:sz w:val="22"/>
+                <w:szCs w:val="22"/>
+                <w:color w:val="000000"/>
+              </w:rPr>
+              <w:t xml:space="preserve">0.49</w:t>
+            </w:r>
+          </w:p>
+        </w:tc>
+        <w:tc>
+          <w:tcPr>
+            <w:tcBorders>
+              <w:bottom w:val="single" w:sz="6" w:space="0" w:color="666666"/>
+              <w:top w:val="single" w:sz="6" w:space="0" w:color="666666"/>
+              <w:left w:val="single" w:sz="6" w:space="0" w:color="666666"/>
+              <w:right w:val="single" w:sz="6" w:space="0" w:color="666666"/>
+            </w:tcBorders>
+            <w:shd w:val="clear" w:color="auto" w:fill="FFFFFF"/>
+            <w:tcMar>
+              <w:top w:w="0" w:type="dxa"/>
+              <w:bottom w:w="0" w:type="dxa"/>
+              <w:left w:w="0" w:type="dxa"/>
+              <w:right w:w="0" w:type="dxa"/>
+            </w:tcMar>
+            <w:vAlign w:val="center"/>
+          </w:tcPr>
+          <w:p>
+            <w:pPr>
+              <w:pStyle w:val="Normal"/>
+              <w:jc w:val="left"/>
+              <w:pBdr>
+                <w:bottom w:val="none" w:sz="0" w:space="0" w:color="000000"/>
+                <w:top w:val="none" w:sz="0" w:space="0" w:color="000000"/>
+                <w:left w:val="none" w:sz="0" w:space="0" w:color="000000"/>
+                <w:right w:val="none" w:sz="0" w:space="0" w:color="000000"/>
+              </w:pBdr>
+              <w:spacing w:after="100" w:before="100" w:line="240"/>
+              <w:ind w:left="100" w:right="100" w:firstLine="0" w:firstLineChars="0"/>
+            </w:pPr>
+            <w:r>
+              <w:rPr>
+                <w:rFonts w:ascii="Arial" w:hAnsi="Arial" w:eastAsia="Arial" w:cs="Arial"/>
+                <w:i w:val="false"/>
+                <w:b w:val="false"/>
+                <w:u w:val="none"/>
+                <w:sz w:val="22"/>
+                <w:szCs w:val="22"/>
+                <w:color w:val="000000"/>
+              </w:rPr>
+              <w:t xml:space="preserve">0.86</w:t>
+            </w:r>
+          </w:p>
+        </w:tc>
+        <w:tc>
+          <w:tcPr>
+            <w:tcBorders>
+              <w:bottom w:val="single" w:sz="6" w:space="0" w:color="666666"/>
+              <w:top w:val="single" w:sz="6" w:space="0" w:color="666666"/>
+              <w:left w:val="single" w:sz="6" w:space="0" w:color="666666"/>
+              <w:right w:val="single" w:sz="6" w:space="0" w:color="666666"/>
+            </w:tcBorders>
+            <w:shd w:val="clear" w:color="auto" w:fill="FFFFFF"/>
+            <w:tcMar>
+              <w:top w:w="0" w:type="dxa"/>
+              <w:bottom w:w="0" w:type="dxa"/>
+              <w:left w:w="0" w:type="dxa"/>
+              <w:right w:w="0" w:type="dxa"/>
+            </w:tcMar>
+            <w:vAlign w:val="center"/>
+          </w:tcPr>
+          <w:p>
+            <w:pPr>
+              <w:pStyle w:val="Normal"/>
+              <w:jc w:val="left"/>
+              <w:pBdr>
+                <w:bottom w:val="none" w:sz="0" w:space="0" w:color="000000"/>
+                <w:top w:val="none" w:sz="0" w:space="0" w:color="000000"/>
+                <w:left w:val="none" w:sz="0" w:space="0" w:color="000000"/>
+                <w:right w:val="none" w:sz="0" w:space="0" w:color="000000"/>
+              </w:pBdr>
+              <w:spacing w:after="100" w:before="100" w:line="240"/>
+              <w:ind w:left="100" w:right="100" w:firstLine="0" w:firstLineChars="0"/>
+            </w:pPr>
+            <w:r>
+              <w:rPr>
+                <w:rFonts w:ascii="Arial" w:hAnsi="Arial" w:eastAsia="Arial" w:cs="Arial"/>
+                <w:i w:val="false"/>
+                <w:b w:val="false"/>
+                <w:u w:val="none"/>
+                <w:sz w:val="22"/>
+                <w:szCs w:val="22"/>
+                <w:color w:val="000000"/>
+              </w:rPr>
+              <w:t xml:space="preserve">[@smeets2018]</w:t>
+            </w:r>
+          </w:p>
+        </w:tc>
+        <w:tc>
+          <w:tcPr>
+            <w:tcBorders>
+              <w:bottom w:val="single" w:sz="6" w:space="0" w:color="666666"/>
+              <w:top w:val="single" w:sz="6" w:space="0" w:color="666666"/>
+              <w:left w:val="single" w:sz="6" w:space="0" w:color="666666"/>
+              <w:right w:val="single" w:sz="6" w:space="0" w:color="666666"/>
+            </w:tcBorders>
+            <w:shd w:val="clear" w:color="auto" w:fill="FFFFFF"/>
+            <w:tcMar>
+              <w:top w:w="0" w:type="dxa"/>
+              <w:bottom w:w="0" w:type="dxa"/>
+              <w:left w:w="0" w:type="dxa"/>
+              <w:right w:w="0" w:type="dxa"/>
+            </w:tcMar>
+            <w:vAlign w:val="center"/>
+          </w:tcPr>
+          <w:p>
+            <w:pPr>
+              <w:pStyle w:val="Normal"/>
+              <w:jc w:val="left"/>
+              <w:pBdr>
+                <w:bottom w:val="none" w:sz="0" w:space="0" w:color="000000"/>
+                <w:top w:val="none" w:sz="0" w:space="0" w:color="000000"/>
+                <w:left w:val="none" w:sz="0" w:space="0" w:color="000000"/>
+                <w:right w:val="none" w:sz="0" w:space="0" w:color="000000"/>
+              </w:pBdr>
+              <w:spacing w:after="100" w:before="100" w:line="240"/>
+              <w:ind w:left="100" w:right="100" w:firstLine="0" w:firstLineChars="0"/>
+            </w:pPr>
+            <w:r>
+              <w:rPr>
+                <w:rFonts w:ascii="Arial" w:hAnsi="Arial" w:eastAsia="Arial" w:cs="Arial"/>
+                <w:i w:val="false"/>
+                <w:b w:val="false"/>
+                <w:u w:val="none"/>
+                <w:sz w:val="22"/>
+                <w:szCs w:val="22"/>
+                <w:color w:val="000000"/>
+              </w:rPr>
+              <w:t xml:space="preserve">rlnorm()</w:t>
+            </w:r>
+          </w:p>
+        </w:tc>
+      </w:tr>
+      <w:tr>
+        <w:trPr>
+          <w:trHeight w:val="617" w:hRule="auto"/>
+        </w:trPr>
+        body33
+        <w:tc>
+          <w:tcPr>
+            <w:tcBorders>
+              <w:bottom w:val="single" w:sz="6" w:space="0" w:color="666666"/>
+              <w:top w:val="single" w:sz="6" w:space="0" w:color="666666"/>
+              <w:left w:val="single" w:sz="6" w:space="0" w:color="666666"/>
+              <w:right w:val="single" w:sz="6" w:space="0" w:color="666666"/>
+            </w:tcBorders>
+            <w:shd w:val="clear" w:color="auto" w:fill="FFFFFF"/>
+            <w:tcMar>
+              <w:top w:w="0" w:type="dxa"/>
+              <w:bottom w:w="0" w:type="dxa"/>
+              <w:left w:w="0" w:type="dxa"/>
+              <w:right w:w="0" w:type="dxa"/>
+            </w:tcMar>
+            <w:vAlign w:val="center"/>
+          </w:tcPr>
+          <w:p>
+            <w:pPr>
+              <w:pStyle w:val="Normal"/>
+              <w:jc w:val="left"/>
+              <w:pBdr>
+                <w:bottom w:val="none" w:sz="0" w:space="0" w:color="000000"/>
+                <w:top w:val="none" w:sz="0" w:space="0" w:color="000000"/>
+                <w:left w:val="none" w:sz="0" w:space="0" w:color="000000"/>
+                <w:right w:val="none" w:sz="0" w:space="0" w:color="000000"/>
+              </w:pBdr>
+              <w:spacing w:after="100" w:before="100" w:line="240"/>
+              <w:ind w:left="100" w:right="100" w:firstLine="0" w:firstLineChars="0"/>
+            </w:pPr>
+            <w:r>
+              <w:rPr>
+                <w:rFonts w:ascii="Arial" w:hAnsi="Arial" w:eastAsia="Arial" w:cs="Arial"/>
+                <w:i w:val="false"/>
+                <w:b w:val="false"/>
+                <w:u w:val="none"/>
+                <w:sz w:val="22"/>
+                <w:szCs w:val="22"/>
+                <w:color w:val="000000"/>
+              </w:rPr>
+              <w:t xml:space="preserve">**Probability of Dying under Second-Line Treatment**</w:t>
+            </w:r>
+          </w:p>
+        </w:tc>
+        <w:tc>
+          <w:tcPr>
+            <w:tcBorders>
+              <w:bottom w:val="single" w:sz="6" w:space="0" w:color="666666"/>
+              <w:top w:val="single" w:sz="6" w:space="0" w:color="666666"/>
+              <w:left w:val="single" w:sz="6" w:space="0" w:color="666666"/>
+              <w:right w:val="single" w:sz="6" w:space="0" w:color="666666"/>
+            </w:tcBorders>
+            <w:shd w:val="clear" w:color="auto" w:fill="FFFFFF"/>
+            <w:tcMar>
+              <w:top w:w="0" w:type="dxa"/>
+              <w:bottom w:w="0" w:type="dxa"/>
+              <w:left w:w="0" w:type="dxa"/>
+              <w:right w:w="0" w:type="dxa"/>
+            </w:tcMar>
+            <w:vAlign w:val="center"/>
+          </w:tcPr>
+          <w:p>
+            <w:pPr>
+              <w:pStyle w:val="Normal"/>
+              <w:jc w:val="left"/>
+              <w:pBdr>
+                <w:bottom w:val="none" w:sz="0" w:space="0" w:color="000000"/>
+                <w:top w:val="none" w:sz="0" w:space="0" w:color="000000"/>
+                <w:left w:val="none" w:sz="0" w:space="0" w:color="000000"/>
+                <w:right w:val="none" w:sz="0" w:space="0" w:color="000000"/>
+              </w:pBdr>
+              <w:spacing w:after="100" w:before="100" w:line="240"/>
+              <w:ind w:left="100" w:right="100" w:firstLine="0" w:firstLineChars="0"/>
+            </w:pPr>
+            <w:r>
+              <w:rPr>
+                <w:rFonts w:ascii="Arial" w:hAnsi="Arial" w:eastAsia="Arial" w:cs="Arial"/>
+                <w:i w:val="false"/>
+                <w:b w:val="false"/>
+                <w:u w:val="none"/>
+                <w:sz w:val="22"/>
+                <w:szCs w:val="22"/>
+                <w:color w:val="000000"/>
+              </w:rPr>
+              <w:t xml:space="preserve">0.17</w:t>
+            </w:r>
+          </w:p>
+        </w:tc>
+        <w:tc>
+          <w:tcPr>
+            <w:tcBorders>
+              <w:bottom w:val="single" w:sz="6" w:space="0" w:color="666666"/>
+              <w:top w:val="single" w:sz="6" w:space="0" w:color="666666"/>
+              <w:left w:val="single" w:sz="6" w:space="0" w:color="666666"/>
+              <w:right w:val="single" w:sz="6" w:space="0" w:color="666666"/>
+            </w:tcBorders>
+            <w:shd w:val="clear" w:color="auto" w:fill="FFFFFF"/>
+            <w:tcMar>
+              <w:top w:w="0" w:type="dxa"/>
+              <w:bottom w:w="0" w:type="dxa"/>
+              <w:left w:w="0" w:type="dxa"/>
+              <w:right w:w="0" w:type="dxa"/>
+            </w:tcMar>
+            <w:vAlign w:val="center"/>
+          </w:tcPr>
+          <w:p>
+            <w:pPr>
+              <w:pStyle w:val="Normal"/>
+              <w:jc w:val="left"/>
+              <w:pBdr>
+                <w:bottom w:val="none" w:sz="0" w:space="0" w:color="000000"/>
+                <w:top w:val="none" w:sz="0" w:space="0" w:color="000000"/>
+                <w:left w:val="none" w:sz="0" w:space="0" w:color="000000"/>
+                <w:right w:val="none" w:sz="0" w:space="0" w:color="000000"/>
+              </w:pBdr>
+              <w:spacing w:after="100" w:before="100" w:line="240"/>
+              <w:ind w:left="100" w:right="100" w:firstLine="0" w:firstLineChars="0"/>
+            </w:pPr>
+            <w:r>
+              <w:rPr>
+                <w:rFonts w:ascii="Arial" w:hAnsi="Arial" w:eastAsia="Arial" w:cs="Arial"/>
+                <w:i w:val="false"/>
+                <w:b w:val="false"/>
+                <w:u w:val="none"/>
+                <w:sz w:val="22"/>
+                <w:szCs w:val="22"/>
+                <w:color w:val="000000"/>
+              </w:rPr>
+              <w:t xml:space="preserve">0.12</w:t>
+            </w:r>
+          </w:p>
+        </w:tc>
+        <w:tc>
+          <w:tcPr>
+            <w:tcBorders>
+              <w:bottom w:val="single" w:sz="6" w:space="0" w:color="666666"/>
+              <w:top w:val="single" w:sz="6" w:space="0" w:color="666666"/>
+              <w:left w:val="single" w:sz="6" w:space="0" w:color="666666"/>
+              <w:right w:val="single" w:sz="6" w:space="0" w:color="666666"/>
+            </w:tcBorders>
+            <w:shd w:val="clear" w:color="auto" w:fill="FFFFFF"/>
+            <w:tcMar>
+              <w:top w:w="0" w:type="dxa"/>
+              <w:bottom w:w="0" w:type="dxa"/>
+              <w:left w:w="0" w:type="dxa"/>
+              <w:right w:w="0" w:type="dxa"/>
+            </w:tcMar>
+            <w:vAlign w:val="center"/>
+          </w:tcPr>
+          <w:p>
+            <w:pPr>
+              <w:pStyle w:val="Normal"/>
+              <w:jc w:val="left"/>
+              <w:pBdr>
+                <w:bottom w:val="none" w:sz="0" w:space="0" w:color="000000"/>
+                <w:top w:val="none" w:sz="0" w:space="0" w:color="000000"/>
+                <w:left w:val="none" w:sz="0" w:space="0" w:color="000000"/>
+                <w:right w:val="none" w:sz="0" w:space="0" w:color="000000"/>
+              </w:pBdr>
+              <w:spacing w:after="100" w:before="100" w:line="240"/>
+              <w:ind w:left="100" w:right="100" w:firstLine="0" w:firstLineChars="0"/>
+            </w:pPr>
+            <w:r>
+              <w:rPr>
+                <w:rFonts w:ascii="Arial" w:hAnsi="Arial" w:eastAsia="Arial" w:cs="Arial"/>
+                <w:i w:val="false"/>
+                <w:b w:val="false"/>
+                <w:u w:val="none"/>
+                <w:sz w:val="22"/>
+                <w:szCs w:val="22"/>
+                <w:color w:val="000000"/>
+              </w:rPr>
+              <w:t xml:space="preserve">0.22</w:t>
+            </w:r>
+          </w:p>
+        </w:tc>
+        <w:tc>
+          <w:tcPr>
+            <w:tcBorders>
+              <w:bottom w:val="single" w:sz="6" w:space="0" w:color="666666"/>
+              <w:top w:val="single" w:sz="6" w:space="0" w:color="666666"/>
+              <w:left w:val="single" w:sz="6" w:space="0" w:color="666666"/>
+              <w:right w:val="single" w:sz="6" w:space="0" w:color="666666"/>
+            </w:tcBorders>
+            <w:shd w:val="clear" w:color="auto" w:fill="FFFFFF"/>
+            <w:tcMar>
+              <w:top w:w="0" w:type="dxa"/>
+              <w:bottom w:w="0" w:type="dxa"/>
+              <w:left w:w="0" w:type="dxa"/>
+              <w:right w:w="0" w:type="dxa"/>
+            </w:tcMar>
+            <w:vAlign w:val="center"/>
+          </w:tcPr>
+          <w:p>
+            <w:pPr>
+              <w:pStyle w:val="Normal"/>
+              <w:jc w:val="left"/>
+              <w:pBdr>
+                <w:bottom w:val="none" w:sz="0" w:space="0" w:color="000000"/>
+                <w:top w:val="none" w:sz="0" w:space="0" w:color="000000"/>
+                <w:left w:val="none" w:sz="0" w:space="0" w:color="000000"/>
+                <w:right w:val="none" w:sz="0" w:space="0" w:color="000000"/>
+              </w:pBdr>
+              <w:spacing w:after="100" w:before="100" w:line="240"/>
+              <w:ind w:left="100" w:right="100" w:firstLine="0" w:firstLineChars="0"/>
+            </w:pPr>
+            <w:r>
+              <w:rPr>
+                <w:rFonts w:ascii="Arial" w:hAnsi="Arial" w:eastAsia="Arial" w:cs="Arial"/>
+                <w:i w:val="false"/>
+                <w:b w:val="false"/>
+                <w:u w:val="none"/>
+                <w:sz w:val="22"/>
+                <w:szCs w:val="22"/>
+                <w:color w:val="000000"/>
+              </w:rPr>
+              <w:t xml:space="preserve"/>
+            </w:r>
+          </w:p>
+        </w:tc>
+        <w:tc>
+          <w:tcPr>
+            <w:tcBorders>
+              <w:bottom w:val="single" w:sz="6" w:space="0" w:color="666666"/>
+              <w:top w:val="single" w:sz="6" w:space="0" w:color="666666"/>
+              <w:left w:val="single" w:sz="6" w:space="0" w:color="666666"/>
+              <w:right w:val="single" w:sz="6" w:space="0" w:color="666666"/>
+            </w:tcBorders>
+            <w:shd w:val="clear" w:color="auto" w:fill="FFFFFF"/>
+            <w:tcMar>
+              <w:top w:w="0" w:type="dxa"/>
+              <w:bottom w:w="0" w:type="dxa"/>
+              <w:left w:w="0" w:type="dxa"/>
+              <w:right w:w="0" w:type="dxa"/>
+            </w:tcMar>
+            <w:vAlign w:val="center"/>
+          </w:tcPr>
+          <w:p>
+            <w:pPr>
+              <w:pStyle w:val="Normal"/>
+              <w:jc w:val="left"/>
+              <w:pBdr>
+                <w:bottom w:val="none" w:sz="0" w:space="0" w:color="000000"/>
+                <w:top w:val="none" w:sz="0" w:space="0" w:color="000000"/>
+                <w:left w:val="none" w:sz="0" w:space="0" w:color="000000"/>
+                <w:right w:val="none" w:sz="0" w:space="0" w:color="000000"/>
+              </w:pBdr>
+              <w:spacing w:after="100" w:before="100" w:line="240"/>
+              <w:ind w:left="100" w:right="100" w:firstLine="0" w:firstLineChars="0"/>
+            </w:pPr>
+            <w:r>
+              <w:rPr>
+                <w:rFonts w:ascii="Arial" w:hAnsi="Arial" w:eastAsia="Arial" w:cs="Arial"/>
+                <w:i w:val="false"/>
+                <w:b w:val="false"/>
+                <w:u w:val="none"/>
+                <w:sz w:val="22"/>
+                <w:szCs w:val="22"/>
+                <w:color w:val="000000"/>
+              </w:rPr>
+              <w:t xml:space="preserve">BETA(36.69, 179.13)</w:t>
+            </w:r>
+          </w:p>
+        </w:tc>
+      </w:tr>
+      <w:tr>
+        <w:trPr>
+          <w:trHeight w:val="573" w:hRule="auto"/>
+        </w:trPr>
+        body34
+        <w:tc>
+          <w:tcPr>
+            <w:tcBorders>
+              <w:bottom w:val="single" w:sz="6" w:space="0" w:color="666666"/>
+              <w:top w:val="single" w:sz="6" w:space="0" w:color="666666"/>
+              <w:left w:val="single" w:sz="6" w:space="0" w:color="666666"/>
+              <w:right w:val="single" w:sz="6" w:space="0" w:color="666666"/>
+            </w:tcBorders>
+            <w:shd w:val="clear" w:color="auto" w:fill="FFFFFF"/>
+            <w:tcMar>
+              <w:top w:w="0" w:type="dxa"/>
+              <w:bottom w:w="0" w:type="dxa"/>
+              <w:left w:w="0" w:type="dxa"/>
+              <w:right w:w="0" w:type="dxa"/>
+            </w:tcMar>
+            <w:vAlign w:val="center"/>
+          </w:tcPr>
+          <w:p>
+            <w:pPr>
+              <w:pStyle w:val="Normal"/>
+              <w:jc w:val="left"/>
+              <w:pBdr>
+                <w:bottom w:val="none" w:sz="0" w:space="0" w:color="000000"/>
+                <w:top w:val="none" w:sz="0" w:space="0" w:color="000000"/>
+                <w:left w:val="none" w:sz="0" w:space="0" w:color="000000"/>
+                <w:right w:val="none" w:sz="0" w:space="0" w:color="000000"/>
+              </w:pBdr>
+              <w:spacing w:after="100" w:before="100" w:line="240"/>
+              <w:ind w:left="100" w:right="100" w:firstLine="0" w:firstLineChars="0"/>
+            </w:pPr>
+            <w:r>
+              <w:rPr>
+                <w:rFonts w:ascii="Arial" w:hAnsi="Arial" w:eastAsia="Arial" w:cs="Arial"/>
+                <w:i w:val="false"/>
+                <w:b w:val="false"/>
+                <w:u w:val="none"/>
+                <w:sz w:val="22"/>
+                <w:szCs w:val="22"/>
+                <w:color w:val="000000"/>
+              </w:rPr>
               <w:t xml:space="preserve">**Discount Rate**</w:t>
             </w:r>
           </w:p>
@@ -8399,7 +9479,7 @@
         <w:trPr>
           <w:trHeight w:val="574" w:hRule="auto"/>
         </w:trPr>
-        body31
+        body35
         <w:tc>
           <w:tcPr>
             <w:tcBorders>
@@ -8669,7 +9749,7 @@
         <w:trPr>
           <w:trHeight w:val="574" w:hRule="auto"/>
         </w:trPr>
-        body32
+        body36
         <w:tc>
           <w:tcPr>
             <w:tcBorders>

</xml_diff>